<commit_message>
Se agrego informacion de bugs y resultados de prueba a los diseños de casos de prueba.
</commit_message>
<xml_diff>
--- a/repository/S.A.P.O/Producto/Iteraciones/Iteracion_01/06_Documento_Prueba/WorkFlow de Prueba- Casos de Prueba.docx
+++ b/repository/S.A.P.O/Producto/Iteraciones/Iteracion_01/06_Documento_Prueba/WorkFlow de Prueba- Casos de Prueba.docx
@@ -1,6 +1,6 @@
 
 <file path=word/document.xml><?xml version="1.0" encoding="utf-8"?>
-<w:document xmlns:wpc="http://schemas.microsoft.com/office/word/2010/wordprocessingCanvas" xmlns:mc="http://schemas.openxmlformats.org/markup-compatibility/2006" xmlns:o="urn:schemas-microsoft-com:office:office" xmlns:r="http://schemas.openxmlformats.org/officeDocument/2006/relationships" xmlns:m="http://schemas.openxmlformats.org/officeDocument/2006/math" xmlns:v="urn:schemas-microsoft-com:vml" xmlns:wp14="http://schemas.microsoft.com/office/word/2010/wordprocessingDrawing" xmlns:wp="http://schemas.openxmlformats.org/drawingml/2006/wordprocessingDrawing" xmlns:w10="urn:schemas-microsoft-com:office:word" xmlns:w="http://schemas.openxmlformats.org/wordprocessingml/2006/main" xmlns:w14="http://schemas.microsoft.com/office/word/2010/wordml" xmlns:w15="http://schemas.microsoft.com/office/word/2012/wordml" xmlns:wpg="http://schemas.microsoft.com/office/word/2010/wordprocessingGroup" xmlns:wpi="http://schemas.microsoft.com/office/word/2010/wordprocessingInk" xmlns:wne="http://schemas.microsoft.com/office/word/2006/wordml" xmlns:wps="http://schemas.microsoft.com/office/word/2010/wordprocessingShape" mc:Ignorable="w14 w15 wp14">
+<w:document xmlns:ve="http://schemas.openxmlformats.org/markup-compatibility/2006" xmlns:o="urn:schemas-microsoft-com:office:office" xmlns:r="http://schemas.openxmlformats.org/officeDocument/2006/relationships" xmlns:m="http://schemas.openxmlformats.org/officeDocument/2006/math" xmlns:v="urn:schemas-microsoft-com:vml" xmlns:wp="http://schemas.openxmlformats.org/drawingml/2006/wordprocessingDrawing" xmlns:w10="urn:schemas-microsoft-com:office:word" xmlns:w="http://schemas.openxmlformats.org/wordprocessingml/2006/main" xmlns:wne="http://schemas.microsoft.com/office/word/2006/wordml">
   <w:body>
     <w:sdt>
       <w:sdtPr>
@@ -93,7 +93,7 @@
               <w:sz w:val="48"/>
               <w:szCs w:val="48"/>
             </w:rPr>
-            <w:object w:dxaOrig="1440" w:dyaOrig="1440">
+            <w:pict>
               <v:shapetype id="_x0000_t75" coordsize="21600,21600" o:spt="75" o:preferrelative="t" path="m@4@5l@4@11@9@11@9@5xe" filled="f" stroked="f">
                 <v:stroke joinstyle="miter"/>
                 <v:formulas>
@@ -117,8 +117,8 @@
                 <v:imagedata r:id="rId9" o:title=""/>
                 <w10:wrap type="tight"/>
               </v:shape>
-              <o:OLEObject Type="Embed" ProgID="PBrush" ShapeID="_x0000_s1033" DrawAspect="Content" ObjectID="_1437752724" r:id="rId10"/>
-            </w:object>
+              <o:OLEObject Type="Embed" ProgID="PBrush" ShapeID="_x0000_s1033" DrawAspect="Content" ObjectID="_1437842309" r:id="rId10"/>
+            </w:pict>
           </w:r>
           <w:r>
             <w:rPr>
@@ -274,23 +274,13 @@
                   <w:lang w:val="es-AR" w:eastAsia="es-AR"/>
                 </w:rPr>
               </w:pPr>
-              <w:proofErr w:type="spellStart"/>
               <w:r>
                 <w:rPr>
                   <w:rFonts w:ascii="Arial" w:eastAsiaTheme="majorEastAsia" w:hAnsi="Arial" w:cs="Arial"/>
                   <w:sz w:val="36"/>
                   <w:szCs w:val="36"/>
                 </w:rPr>
-                <w:t>WorkFlow</w:t>
-              </w:r>
-              <w:proofErr w:type="spellEnd"/>
-              <w:r>
-                <w:rPr>
-                  <w:rFonts w:ascii="Arial" w:eastAsiaTheme="majorEastAsia" w:hAnsi="Arial" w:cs="Arial"/>
-                  <w:sz w:val="36"/>
-                  <w:szCs w:val="36"/>
-                </w:rPr>
-                <w:t xml:space="preserve"> de Prueba – Caso de Prueba</w:t>
+                <w:t>WorkFlow de Prueba – Caso de Prueba</w:t>
               </w:r>
             </w:p>
           </w:sdtContent>
@@ -391,21 +381,12 @@
                           <w:szCs w:val="28"/>
                         </w:rPr>
                       </w:pPr>
-                      <w:proofErr w:type="spellStart"/>
                       <w:r>
                         <w:rPr>
                           <w:rFonts w:ascii="Arial" w:hAnsi="Arial" w:cs="Arial"/>
                           <w:szCs w:val="28"/>
                         </w:rPr>
-                        <w:t>Biancato</w:t>
-                      </w:r>
-                      <w:proofErr w:type="spellEnd"/>
-                      <w:r>
-                        <w:rPr>
-                          <w:rFonts w:ascii="Arial" w:hAnsi="Arial" w:cs="Arial"/>
-                          <w:szCs w:val="28"/>
-                        </w:rPr>
-                        <w:t>, Enzo</w:t>
+                        <w:t>Biancato, Enzo</w:t>
                       </w:r>
                       <w:r>
                         <w:rPr>
@@ -559,21 +540,12 @@
                           <w:szCs w:val="28"/>
                         </w:rPr>
                       </w:pPr>
-                      <w:proofErr w:type="spellStart"/>
                       <w:r>
                         <w:rPr>
                           <w:rFonts w:ascii="Arial" w:hAnsi="Arial" w:cs="Arial"/>
                           <w:szCs w:val="28"/>
                         </w:rPr>
-                        <w:t>Gastañaga</w:t>
-                      </w:r>
-                      <w:proofErr w:type="spellEnd"/>
-                      <w:r>
-                        <w:rPr>
-                          <w:rFonts w:ascii="Arial" w:hAnsi="Arial" w:cs="Arial"/>
-                          <w:szCs w:val="28"/>
-                        </w:rPr>
-                        <w:t>, Iris Nancy (Titular)</w:t>
+                        <w:t>Gastañaga, Iris Nancy (Titular)</w:t>
                       </w:r>
                     </w:p>
                     <w:p>
@@ -585,21 +557,12 @@
                           <w:szCs w:val="28"/>
                         </w:rPr>
                       </w:pPr>
-                      <w:proofErr w:type="spellStart"/>
                       <w:r>
                         <w:rPr>
                           <w:rFonts w:ascii="Arial" w:hAnsi="Arial" w:cs="Arial"/>
                           <w:szCs w:val="28"/>
                         </w:rPr>
-                        <w:t>Savi</w:t>
-                      </w:r>
-                      <w:proofErr w:type="spellEnd"/>
-                      <w:r>
-                        <w:rPr>
-                          <w:rFonts w:ascii="Arial" w:hAnsi="Arial" w:cs="Arial"/>
-                          <w:szCs w:val="28"/>
-                        </w:rPr>
-                        <w:t>, Cecilia Andrea (JTP)</w:t>
+                        <w:t>Savi, Cecilia Andrea (JTP)</w:t>
                       </w:r>
                     </w:p>
                     <w:p>
@@ -775,7 +738,7 @@
               <w:insideV w:val="single" w:sz="4" w:space="0" w:color="auto"/>
             </w:tblBorders>
             <w:shd w:val="clear" w:color="auto" w:fill="800000"/>
-            <w:tblLook w:val="01E0" w:firstRow="1" w:lastRow="1" w:firstColumn="1" w:lastColumn="1" w:noHBand="0" w:noVBand="0"/>
+            <w:tblLook w:val="01E0"/>
           </w:tblPr>
           <w:tblGrid>
             <w:gridCol w:w="1605"/>
@@ -1502,23 +1465,7 @@
                     <w:rFonts w:ascii="Arial" w:hAnsi="Arial" w:cs="Arial"/>
                     <w:noProof/>
                   </w:rPr>
-                  <w:t>Determinar la cantidad de escenarios posibles (Porcentaje</w:t>
-                </w:r>
-                <w:r>
-                  <w:rPr>
-                    <w:rStyle w:val="Hipervnculo"/>
-                    <w:rFonts w:ascii="Arial" w:hAnsi="Arial" w:cs="Arial"/>
-                    <w:noProof/>
-                  </w:rPr>
-                  <w:t xml:space="preserve"> </w:t>
-                </w:r>
-                <w:r>
-                  <w:rPr>
-                    <w:rStyle w:val="Hipervnculo"/>
-                    <w:rFonts w:ascii="Arial" w:hAnsi="Arial" w:cs="Arial"/>
-                    <w:noProof/>
-                  </w:rPr>
-                  <w:t>de cobertura)</w:t>
+                  <w:t>Determinar la cantidad de escenarios posibles (Porcentajede cobertura)</w:t>
                 </w:r>
                 <w:r>
                   <w:rPr>
@@ -1826,23 +1773,7 @@
                     <w:rFonts w:ascii="Arial" w:hAnsi="Arial" w:cs="Arial"/>
                     <w:noProof/>
                   </w:rPr>
-                  <w:t>Diferenciar las actividades</w:t>
-                </w:r>
-                <w:r>
-                  <w:rPr>
-                    <w:rStyle w:val="Hipervnculo"/>
-                    <w:rFonts w:ascii="Arial" w:hAnsi="Arial" w:cs="Arial"/>
-                    <w:noProof/>
-                  </w:rPr>
-                  <w:t xml:space="preserve"> </w:t>
-                </w:r>
-                <w:r>
-                  <w:rPr>
-                    <w:rStyle w:val="Hipervnculo"/>
-                    <w:rFonts w:ascii="Arial" w:hAnsi="Arial" w:cs="Arial"/>
-                    <w:noProof/>
-                  </w:rPr>
-                  <w:t>del caso de uso</w:t>
+                  <w:t>Diferenciar las actividadesdel caso de uso</w:t>
                 </w:r>
                 <w:r>
                   <w:rPr>
@@ -2443,7 +2374,7 @@
               <w:left w:w="70" w:type="dxa"/>
               <w:right w:w="70" w:type="dxa"/>
             </w:tblCellMar>
-            <w:tblLook w:val="00A0" w:firstRow="1" w:lastRow="0" w:firstColumn="1" w:lastColumn="0" w:noHBand="0" w:noVBand="0"/>
+            <w:tblLook w:val="00A0"/>
           </w:tblPr>
           <w:tblGrid>
             <w:gridCol w:w="2179"/>
@@ -2642,12 +2573,6 @@
                   <w:rPr>
                     <w:rFonts w:ascii="Arial" w:hAnsi="Arial" w:cs="Arial"/>
                   </w:rPr>
-                  <w:fldChar w:fldCharType="separate"/>
-                </w:r>
-                <w:r>
-                  <w:rPr>
-                    <w:rFonts w:ascii="Arial" w:hAnsi="Arial" w:cs="Arial"/>
-                  </w:rPr>
                   <w:fldChar w:fldCharType="end"/>
                 </w:r>
                 <w:r>
@@ -2687,12 +2612,6 @@
                   <w:rPr>
                     <w:rFonts w:ascii="Arial" w:hAnsi="Arial" w:cs="Arial"/>
                   </w:rPr>
-                  <w:fldChar w:fldCharType="separate"/>
-                </w:r>
-                <w:r>
-                  <w:rPr>
-                    <w:rFonts w:ascii="Arial" w:hAnsi="Arial" w:cs="Arial"/>
-                  </w:rPr>
                   <w:fldChar w:fldCharType="end"/>
                 </w:r>
                 <w:r>
@@ -2732,12 +2651,6 @@
                   <w:rPr>
                     <w:rFonts w:ascii="Arial" w:hAnsi="Arial" w:cs="Arial"/>
                   </w:rPr>
-                  <w:fldChar w:fldCharType="separate"/>
-                </w:r>
-                <w:r>
-                  <w:rPr>
-                    <w:rFonts w:ascii="Arial" w:hAnsi="Arial" w:cs="Arial"/>
-                  </w:rPr>
                   <w:fldChar w:fldCharType="end"/>
                 </w:r>
                 <w:r>
@@ -2820,12 +2733,6 @@
                   <w:rPr>
                     <w:rFonts w:ascii="Arial" w:hAnsi="Arial" w:cs="Arial"/>
                   </w:rPr>
-                  <w:fldChar w:fldCharType="separate"/>
-                </w:r>
-                <w:r>
-                  <w:rPr>
-                    <w:rFonts w:ascii="Arial" w:hAnsi="Arial" w:cs="Arial"/>
-                  </w:rPr>
                   <w:fldChar w:fldCharType="end"/>
                 </w:r>
                 <w:r>
@@ -2860,12 +2767,6 @@
                   <w:rPr>
                     <w:rFonts w:ascii="Arial" w:hAnsi="Arial" w:cs="Arial"/>
                   </w:rPr>
-                </w:r>
-                <w:r>
-                  <w:rPr>
-                    <w:rFonts w:ascii="Arial" w:hAnsi="Arial" w:cs="Arial"/>
-                  </w:rPr>
-                  <w:fldChar w:fldCharType="separate"/>
                 </w:r>
                 <w:r>
                   <w:rPr>
@@ -2957,12 +2858,6 @@
                   <w:rPr>
                     <w:rFonts w:ascii="Arial" w:hAnsi="Arial" w:cs="Arial"/>
                   </w:rPr>
-                  <w:fldChar w:fldCharType="separate"/>
-                </w:r>
-                <w:r>
-                  <w:rPr>
-                    <w:rFonts w:ascii="Arial" w:hAnsi="Arial" w:cs="Arial"/>
-                  </w:rPr>
                   <w:fldChar w:fldCharType="end"/>
                 </w:r>
                 <w:bookmarkEnd w:id="3"/>
@@ -3003,12 +2898,6 @@
                   <w:rPr>
                     <w:rFonts w:ascii="Arial" w:hAnsi="Arial" w:cs="Arial"/>
                   </w:rPr>
-                  <w:fldChar w:fldCharType="separate"/>
-                </w:r>
-                <w:r>
-                  <w:rPr>
-                    <w:rFonts w:ascii="Arial" w:hAnsi="Arial" w:cs="Arial"/>
-                  </w:rPr>
                   <w:fldChar w:fldCharType="end"/>
                 </w:r>
                 <w:r>
@@ -3091,12 +2980,6 @@
                   <w:rPr>
                     <w:rFonts w:ascii="Arial" w:hAnsi="Arial" w:cs="Arial"/>
                   </w:rPr>
-                  <w:fldChar w:fldCharType="separate"/>
-                </w:r>
-                <w:r>
-                  <w:rPr>
-                    <w:rFonts w:ascii="Arial" w:hAnsi="Arial" w:cs="Arial"/>
-                  </w:rPr>
                   <w:fldChar w:fldCharType="end"/>
                 </w:r>
                 <w:r>
@@ -3136,12 +3019,6 @@
                   <w:rPr>
                     <w:rFonts w:ascii="Arial" w:hAnsi="Arial" w:cs="Arial"/>
                   </w:rPr>
-                  <w:fldChar w:fldCharType="separate"/>
-                </w:r>
-                <w:r>
-                  <w:rPr>
-                    <w:rFonts w:ascii="Arial" w:hAnsi="Arial" w:cs="Arial"/>
-                  </w:rPr>
                   <w:fldChar w:fldCharType="end"/>
                 </w:r>
                 <w:r>
@@ -3181,12 +3058,6 @@
                   <w:rPr>
                     <w:rFonts w:ascii="Arial" w:hAnsi="Arial" w:cs="Arial"/>
                   </w:rPr>
-                  <w:fldChar w:fldCharType="separate"/>
-                </w:r>
-                <w:r>
-                  <w:rPr>
-                    <w:rFonts w:ascii="Arial" w:hAnsi="Arial" w:cs="Arial"/>
-                  </w:rPr>
                   <w:fldChar w:fldCharType="end"/>
                 </w:r>
                 <w:r>
@@ -3226,12 +3097,6 @@
                   <w:rPr>
                     <w:rFonts w:ascii="Arial" w:hAnsi="Arial" w:cs="Arial"/>
                   </w:rPr>
-                  <w:fldChar w:fldCharType="separate"/>
-                </w:r>
-                <w:r>
-                  <w:rPr>
-                    <w:rFonts w:ascii="Arial" w:hAnsi="Arial" w:cs="Arial"/>
-                  </w:rPr>
                   <w:fldChar w:fldCharType="end"/>
                 </w:r>
                 <w:r>
@@ -3271,12 +3136,6 @@
                   <w:rPr>
                     <w:rFonts w:ascii="Arial" w:hAnsi="Arial" w:cs="Arial"/>
                   </w:rPr>
-                  <w:fldChar w:fldCharType="separate"/>
-                </w:r>
-                <w:r>
-                  <w:rPr>
-                    <w:rFonts w:ascii="Arial" w:hAnsi="Arial" w:cs="Arial"/>
-                  </w:rPr>
                   <w:fldChar w:fldCharType="end"/>
                 </w:r>
                 <w:r>
@@ -3436,12 +3295,6 @@
                   <w:rPr>
                     <w:rFonts w:ascii="Arial" w:hAnsi="Arial" w:cs="Arial"/>
                   </w:rPr>
-                  <w:fldChar w:fldCharType="separate"/>
-                </w:r>
-                <w:r>
-                  <w:rPr>
-                    <w:rFonts w:ascii="Arial" w:hAnsi="Arial" w:cs="Arial"/>
-                  </w:rPr>
                   <w:fldChar w:fldCharType="end"/>
                 </w:r>
                 <w:r>
@@ -3481,12 +3334,6 @@
                   <w:rPr>
                     <w:rFonts w:ascii="Arial" w:hAnsi="Arial" w:cs="Arial"/>
                   </w:rPr>
-                  <w:fldChar w:fldCharType="separate"/>
-                </w:r>
-                <w:r>
-                  <w:rPr>
-                    <w:rFonts w:ascii="Arial" w:hAnsi="Arial" w:cs="Arial"/>
-                  </w:rPr>
                   <w:fldChar w:fldCharType="end"/>
                 </w:r>
                 <w:r>
@@ -3582,18 +3429,8 @@
                     <w:b/>
                     <w:bCs/>
                   </w:rPr>
-                  <w:t xml:space="preserve">Que el usuario este </w:t>
-                </w:r>
-                <w:proofErr w:type="spellStart"/>
-                <w:r>
-                  <w:rPr>
-                    <w:rFonts w:ascii="Arial" w:hAnsi="Arial" w:cs="Arial"/>
-                    <w:b/>
-                    <w:bCs/>
-                  </w:rPr>
-                  <w:t>logueado</w:t>
-                </w:r>
-                <w:proofErr w:type="spellEnd"/>
+                  <w:t>Que el usuario este logueado</w:t>
+                </w:r>
               </w:p>
               <w:p>
                 <w:pPr>
@@ -4004,23 +3841,7 @@
                     <w:rFonts w:ascii="Arial" w:hAnsi="Arial" w:cs="Arial"/>
                     <w:lang w:val="es-ES" w:eastAsia="es-ES"/>
                   </w:rPr>
-                  <w:t xml:space="preserve">El sistema verifica el usuario </w:t>
-                </w:r>
-                <w:proofErr w:type="spellStart"/>
-                <w:r>
-                  <w:rPr>
-                    <w:rFonts w:ascii="Arial" w:hAnsi="Arial" w:cs="Arial"/>
-                    <w:lang w:val="es-ES" w:eastAsia="es-ES"/>
-                  </w:rPr>
-                  <w:t>logueado</w:t>
-                </w:r>
-                <w:proofErr w:type="spellEnd"/>
-                <w:r>
-                  <w:rPr>
-                    <w:rFonts w:ascii="Arial" w:hAnsi="Arial" w:cs="Arial"/>
-                    <w:lang w:val="es-ES" w:eastAsia="es-ES"/>
-                  </w:rPr>
-                  <w:t xml:space="preserve"> y el mismo es un alumno. El sistema presenta el nombre y apellido del alumno.</w:t>
+                  <w:t>El sistema verifica el usuario logueado y el mismo es un alumno. El sistema presenta el nombre y apellido del alumno.</w:t>
                 </w:r>
                 <w:r>
                   <w:rPr>
@@ -4053,21 +3874,7 @@
                   <w:rPr>
                     <w:rFonts w:ascii="Arial" w:hAnsi="Arial" w:cs="Arial"/>
                   </w:rPr>
-                  <w:t xml:space="preserve">2.A El sistema verifica el usuario </w:t>
-                </w:r>
-                <w:proofErr w:type="spellStart"/>
-                <w:r>
-                  <w:rPr>
-                    <w:rFonts w:ascii="Arial" w:hAnsi="Arial" w:cs="Arial"/>
-                  </w:rPr>
-                  <w:t>logueado</w:t>
-                </w:r>
-                <w:proofErr w:type="spellEnd"/>
-                <w:r>
-                  <w:rPr>
-                    <w:rFonts w:ascii="Arial" w:hAnsi="Arial" w:cs="Arial"/>
-                  </w:rPr>
-                  <w:t xml:space="preserve"> y el mismo es un RRP. (ES)                                               2.A.1 El sistema solicita se ingrese número y tipo de documento o legajo del alumno que solicita el paciente. (ES)</w:t>
+                  <w:t>2.A El sistema verifica el usuario logueado y el mismo es un RRP. (ES)                                               2.A.1 El sistema solicita se ingrese número y tipo de documento o legajo del alumno que solicita el paciente. (ES)</w:t>
                 </w:r>
               </w:p>
               <w:p>
@@ -5143,7 +4950,7 @@
                         <a:blip r:embed="rId11" cstate="print">
                           <a:extLst>
                             <a:ext uri="{28A0092B-C50C-407E-A947-70E740481C1C}">
-                              <a14:useLocalDpi xmlns:a14="http://schemas.microsoft.com/office/drawing/2010/main" val="0"/>
+                              <a14:useLocalDpi xmlns:a14="http://schemas.microsoft.com/office/drawing/2010/main" xmlns:wps="http://schemas.microsoft.com/office/word/2010/wordprocessingShape" xmlns:wpi="http://schemas.microsoft.com/office/word/2010/wordprocessingInk" xmlns:wpg="http://schemas.microsoft.com/office/word/2010/wordprocessingGroup" xmlns:w15="http://schemas.microsoft.com/office/word/2012/wordml" xmlns:w14="http://schemas.microsoft.com/office/word/2010/wordml" xmlns:w="http://schemas.openxmlformats.org/wordprocessingml/2006/main" xmlns:w10="urn:schemas-microsoft-com:office:word" xmlns:wp14="http://schemas.microsoft.com/office/word/2010/wordprocessingDrawing" xmlns:v="urn:schemas-microsoft-com:vml" xmlns:o="urn:schemas-microsoft-com:office:office" xmlns:mc="http://schemas.openxmlformats.org/markup-compatibility/2006" xmlns:wpc="http://schemas.microsoft.com/office/word/2010/wordprocessingCanvas" xmlns="" val="0"/>
                             </a:ext>
                           </a:extLst>
                         </a:blip>
@@ -5181,7 +4988,7 @@
           <w:tblPr>
             <w:tblStyle w:val="Tablaconcuadrcula"/>
             <w:tblW w:w="0" w:type="auto"/>
-            <w:tblLook w:val="04A0" w:firstRow="1" w:lastRow="0" w:firstColumn="1" w:lastColumn="0" w:noHBand="0" w:noVBand="1"/>
+            <w:tblLook w:val="04A0"/>
           </w:tblPr>
           <w:tblGrid>
             <w:gridCol w:w="495"/>
@@ -5320,7 +5127,7 @@
           <w:tblPr>
             <w:tblStyle w:val="Tablaconcuadrcula"/>
             <w:tblW w:w="0" w:type="auto"/>
-            <w:tblLook w:val="04A0" w:firstRow="1" w:lastRow="0" w:firstColumn="1" w:lastColumn="0" w:noHBand="0" w:noVBand="1"/>
+            <w:tblLook w:val="04A0"/>
           </w:tblPr>
           <w:tblGrid>
             <w:gridCol w:w="495"/>
@@ -5709,12 +5516,12 @@
             <w:tblStyle w:val="Tablaconcuadrcula"/>
             <w:tblW w:w="0" w:type="auto"/>
             <w:tblInd w:w="360" w:type="dxa"/>
-            <w:tblLook w:val="04A0" w:firstRow="1" w:lastRow="0" w:firstColumn="1" w:lastColumn="0" w:noHBand="0" w:noVBand="1"/>
+            <w:tblLook w:val="04A0"/>
           </w:tblPr>
           <w:tblGrid>
-            <w:gridCol w:w="1820"/>
-            <w:gridCol w:w="4493"/>
-            <w:gridCol w:w="1247"/>
+            <w:gridCol w:w="1783"/>
+            <w:gridCol w:w="4313"/>
+            <w:gridCol w:w="1464"/>
             <w:gridCol w:w="1134"/>
           </w:tblGrid>
           <w:tr>
@@ -5751,21 +5558,7 @@
                   <w:rPr>
                     <w:rFonts w:ascii="Arial" w:hAnsi="Arial" w:cs="Arial"/>
                   </w:rPr>
-                  <w:t xml:space="preserve">El usuario </w:t>
-                </w:r>
-                <w:proofErr w:type="spellStart"/>
-                <w:r>
-                  <w:rPr>
-                    <w:rFonts w:ascii="Arial" w:hAnsi="Arial" w:cs="Arial"/>
-                  </w:rPr>
-                  <w:t>logueado</w:t>
-                </w:r>
-                <w:proofErr w:type="spellEnd"/>
-                <w:r>
-                  <w:rPr>
-                    <w:rFonts w:ascii="Arial" w:hAnsi="Arial" w:cs="Arial"/>
-                  </w:rPr>
-                  <w:t xml:space="preserve"> es un RRP, busca al alumno, lo encuentra y le asigna un paciente.</w:t>
+                  <w:t>El usuario logueado es un RRP, busca al alumno, lo encuentra y le asigna un paciente.</w:t>
                 </w:r>
               </w:p>
             </w:tc>
@@ -5950,14 +5743,12 @@
                     <w:rFonts w:ascii="Arial" w:hAnsi="Arial" w:cs="Arial"/>
                   </w:rPr>
                 </w:pPr>
-                <w:proofErr w:type="spellStart"/>
                 <w:r>
                   <w:rPr>
                     <w:rFonts w:ascii="Arial" w:hAnsi="Arial" w:cs="Arial"/>
                   </w:rPr>
                   <w:t>Setup</w:t>
                 </w:r>
-                <w:proofErr w:type="spellEnd"/>
               </w:p>
             </w:tc>
             <w:tc>
@@ -5980,21 +5771,7 @@
                   <w:rPr>
                     <w:rFonts w:ascii="Arial" w:hAnsi="Arial" w:cs="Arial"/>
                   </w:rPr>
-                  <w:t>Paciente registrado con el nombre “Roberto”, apellido “</w:t>
-                </w:r>
-                <w:proofErr w:type="spellStart"/>
-                <w:r>
-                  <w:rPr>
-                    <w:rFonts w:ascii="Arial" w:hAnsi="Arial" w:cs="Arial"/>
-                  </w:rPr>
-                  <w:t>Nani</w:t>
-                </w:r>
-                <w:proofErr w:type="spellEnd"/>
-                <w:r>
-                  <w:rPr>
-                    <w:rFonts w:ascii="Arial" w:hAnsi="Arial" w:cs="Arial"/>
-                  </w:rPr>
-                  <w:t>”, tipo documento “DNI” y número de documento “23.578.312”.</w:t>
+                  <w:t>Paciente registrado con el nombre “Roberto”, apellido “Nani”, tipo documento “DNI” y número de documento “23.578.312”.</w:t>
                 </w:r>
               </w:p>
               <w:p>
@@ -6012,21 +5789,7 @@
                   <w:rPr>
                     <w:rFonts w:ascii="Arial" w:hAnsi="Arial" w:cs="Arial"/>
                   </w:rPr>
-                  <w:t>Alumno registrado con el nombre “Julio”, apellido “</w:t>
-                </w:r>
-                <w:proofErr w:type="spellStart"/>
-                <w:r>
-                  <w:rPr>
-                    <w:rFonts w:ascii="Arial" w:hAnsi="Arial" w:cs="Arial"/>
-                  </w:rPr>
-                  <w:t>Buffarini</w:t>
-                </w:r>
-                <w:proofErr w:type="spellEnd"/>
-                <w:r>
-                  <w:rPr>
-                    <w:rFonts w:ascii="Arial" w:hAnsi="Arial" w:cs="Arial"/>
-                  </w:rPr>
-                  <w:t>”, tipo documento “DNI” y número de documento “26.528.576”.</w:t>
+                  <w:t>Alumno registrado con el nombre “Julio”, apellido “Buffarini”, tipo documento “DNI” y número de documento “26.528.576”.</w:t>
                 </w:r>
               </w:p>
               <w:p>
@@ -6044,21 +5807,7 @@
                   <w:rPr>
                     <w:rFonts w:ascii="Arial" w:hAnsi="Arial" w:cs="Arial"/>
                   </w:rPr>
-                  <w:t xml:space="preserve">Usuario </w:t>
-                </w:r>
-                <w:proofErr w:type="spellStart"/>
-                <w:r>
-                  <w:rPr>
-                    <w:rFonts w:ascii="Arial" w:hAnsi="Arial" w:cs="Arial"/>
-                  </w:rPr>
-                  <w:t>logueado</w:t>
-                </w:r>
-                <w:proofErr w:type="spellEnd"/>
-                <w:r>
-                  <w:rPr>
-                    <w:rFonts w:ascii="Arial" w:hAnsi="Arial" w:cs="Arial"/>
-                  </w:rPr>
-                  <w:t xml:space="preserve"> con rol de RRP, con el nombre “Juan” y apellido “Verón”</w:t>
+                  <w:t>Usuario logueado con rol de RRP, con el nombre “Juan” y apellido “Verón”</w:t>
                 </w:r>
               </w:p>
             </w:tc>
@@ -6195,40 +5944,32 @@
                   <w:rPr>
                     <w:rFonts w:ascii="Arial" w:hAnsi="Arial" w:cs="Arial"/>
                   </w:rPr>
+                  <w:t>CP 02/P – A1</w:t>
+                </w:r>
+              </w:p>
+            </w:tc>
+            <w:tc>
+              <w:tcPr>
+                <w:tcW w:w="6095" w:type="dxa"/>
+              </w:tcPr>
+              <w:p>
+                <w:pPr>
+                  <w:rPr>
+                    <w:rFonts w:ascii="Arial" w:hAnsi="Arial" w:cs="Arial"/>
+                  </w:rPr>
+                </w:pPr>
+                <w:r>
+                  <w:rPr>
+                    <w:rFonts w:ascii="Arial" w:hAnsi="Arial" w:cs="Arial"/>
+                  </w:rPr>
+                  <w:t xml:space="preserve">El usuario Juan Verón se loguea con el </w:t>
+                </w:r>
+                <w:r>
+                  <w:rPr>
+                    <w:rFonts w:ascii="Arial" w:hAnsi="Arial" w:cs="Arial"/>
+                  </w:rPr>
                   <w:lastRenderedPageBreak/>
-                  <w:t>CP 02/P – A1</w:t>
-                </w:r>
-              </w:p>
-            </w:tc>
-            <w:tc>
-              <w:tcPr>
-                <w:tcW w:w="6095" w:type="dxa"/>
-              </w:tcPr>
-              <w:p>
-                <w:pPr>
-                  <w:rPr>
-                    <w:rFonts w:ascii="Arial" w:hAnsi="Arial" w:cs="Arial"/>
-                  </w:rPr>
-                </w:pPr>
-                <w:r>
-                  <w:rPr>
-                    <w:rFonts w:ascii="Arial" w:hAnsi="Arial" w:cs="Arial"/>
-                  </w:rPr>
-                  <w:t xml:space="preserve">El usuario Juan Verón se </w:t>
-                </w:r>
-                <w:proofErr w:type="spellStart"/>
-                <w:r>
-                  <w:rPr>
-                    <w:rFonts w:ascii="Arial" w:hAnsi="Arial" w:cs="Arial"/>
-                  </w:rPr>
-                  <w:t>loguea</w:t>
-                </w:r>
-                <w:proofErr w:type="spellEnd"/>
-                <w:r>
-                  <w:rPr>
-                    <w:rFonts w:ascii="Arial" w:hAnsi="Arial" w:cs="Arial"/>
-                  </w:rPr>
-                  <w:t xml:space="preserve"> con el rol de RRP y selecciona la opción “asignar paciente”.</w:t>
+                  <w:t>rol de RRP y selecciona la opción “asignar paciente”.</w:t>
                 </w:r>
               </w:p>
             </w:tc>
@@ -6272,6 +6013,7 @@
                   <w:rPr>
                     <w:rFonts w:ascii="Arial" w:hAnsi="Arial" w:cs="Arial"/>
                   </w:rPr>
+                  <w:lastRenderedPageBreak/>
                   <w:t xml:space="preserve">CP 02/P – </w:t>
                 </w:r>
                 <w:r>
@@ -6297,21 +6039,7 @@
                   <w:rPr>
                     <w:rFonts w:ascii="Arial" w:hAnsi="Arial" w:cs="Arial"/>
                   </w:rPr>
-                  <w:t xml:space="preserve">El sistema comprueba que el usuario </w:t>
-                </w:r>
-                <w:proofErr w:type="spellStart"/>
-                <w:r>
-                  <w:rPr>
-                    <w:rFonts w:ascii="Arial" w:hAnsi="Arial" w:cs="Arial"/>
-                  </w:rPr>
-                  <w:t>logueado</w:t>
-                </w:r>
-                <w:proofErr w:type="spellEnd"/>
-                <w:r>
-                  <w:rPr>
-                    <w:rFonts w:ascii="Arial" w:hAnsi="Arial" w:cs="Arial"/>
-                  </w:rPr>
-                  <w:t xml:space="preserve"> es un RRP.</w:t>
+                  <w:t>El sistema comprueba que el usuario logueado es un RRP.</w:t>
                 </w:r>
               </w:p>
             </w:tc>
@@ -6394,6 +6122,12 @@
                     <w:rFonts w:ascii="Arial" w:hAnsi="Arial" w:cs="Arial"/>
                   </w:rPr>
                 </w:pPr>
+                <w:r>
+                  <w:rPr>
+                    <w:rFonts w:ascii="Arial" w:hAnsi="Arial" w:cs="Arial"/>
+                  </w:rPr>
+                  <w:t>No se ofrece campo “tipo documento” para seleccionar</w:t>
+                </w:r>
               </w:p>
             </w:tc>
             <w:tc>
@@ -6406,6 +6140,12 @@
                     <w:rFonts w:ascii="Arial" w:hAnsi="Arial" w:cs="Arial"/>
                   </w:rPr>
                 </w:pPr>
+                <w:r>
+                  <w:rPr>
+                    <w:rFonts w:ascii="Arial" w:hAnsi="Arial" w:cs="Arial"/>
+                  </w:rPr>
+                  <w:t>01</w:t>
+                </w:r>
               </w:p>
             </w:tc>
           </w:tr>
@@ -6449,21 +6189,7 @@
                   <w:rPr>
                     <w:rFonts w:ascii="Arial" w:hAnsi="Arial" w:cs="Arial"/>
                   </w:rPr>
-                  <w:t xml:space="preserve">El usuario </w:t>
-                </w:r>
-                <w:proofErr w:type="spellStart"/>
-                <w:r>
-                  <w:rPr>
-                    <w:rFonts w:ascii="Arial" w:hAnsi="Arial" w:cs="Arial"/>
-                  </w:rPr>
-                  <w:t>logueado</w:t>
-                </w:r>
-                <w:proofErr w:type="spellEnd"/>
-                <w:r>
-                  <w:rPr>
-                    <w:rFonts w:ascii="Arial" w:hAnsi="Arial" w:cs="Arial"/>
-                  </w:rPr>
-                  <w:t xml:space="preserve"> ingresa el tipo de documento “DNI” y el número de documento “26.528.576”</w:t>
+                  <w:t>El usuario logueado ingresa el tipo de documento “DNI” y el número de documento “26.528.576”</w:t>
                 </w:r>
               </w:p>
             </w:tc>
@@ -6601,21 +6327,7 @@
                   <w:rPr>
                     <w:rFonts w:ascii="Arial" w:hAnsi="Arial" w:cs="Arial"/>
                   </w:rPr>
-                  <w:t xml:space="preserve">El sistema muestra los datos del alumno y el mismo es “Julio </w:t>
-                </w:r>
-                <w:proofErr w:type="spellStart"/>
-                <w:r>
-                  <w:rPr>
-                    <w:rFonts w:ascii="Arial" w:hAnsi="Arial" w:cs="Arial"/>
-                  </w:rPr>
-                  <w:t>Buffarini</w:t>
-                </w:r>
-                <w:proofErr w:type="spellEnd"/>
-                <w:r>
-                  <w:rPr>
-                    <w:rFonts w:ascii="Arial" w:hAnsi="Arial" w:cs="Arial"/>
-                  </w:rPr>
-                  <w:t>”.</w:t>
+                  <w:t>El sistema muestra los datos del alumno y el mismo es “Julio Buffarini”.</w:t>
                 </w:r>
               </w:p>
             </w:tc>
@@ -6684,21 +6396,7 @@
                   <w:rPr>
                     <w:rFonts w:ascii="Arial" w:hAnsi="Arial" w:cs="Arial"/>
                   </w:rPr>
-                  <w:t>El RRP llama al caso de uso “Consultar paciente” y le envía por parámetro los datos del paciente solicitado. El mismo carga el nombre “Roberto” y apellido “</w:t>
-                </w:r>
-                <w:proofErr w:type="spellStart"/>
-                <w:r>
-                  <w:rPr>
-                    <w:rFonts w:ascii="Arial" w:hAnsi="Arial" w:cs="Arial"/>
-                  </w:rPr>
-                  <w:t>Nani</w:t>
-                </w:r>
-                <w:proofErr w:type="spellEnd"/>
-                <w:r>
-                  <w:rPr>
-                    <w:rFonts w:ascii="Arial" w:hAnsi="Arial" w:cs="Arial"/>
-                  </w:rPr>
-                  <w:t>” o el tipo documento “DNI” y número de documento “23.578.312”.</w:t>
+                  <w:t>El RRP llama al caso de uso “Consultar paciente” y le envía por parámetro los datos del paciente solicitado. El mismo carga el nombre “Roberto” y apellido “Nani” o el tipo documento “DNI” y número de documento “23.578.312”.</w:t>
                 </w:r>
               </w:p>
             </w:tc>
@@ -6712,6 +6410,12 @@
                     <w:rFonts w:ascii="Arial" w:hAnsi="Arial" w:cs="Arial"/>
                   </w:rPr>
                 </w:pPr>
+                <w:r>
+                  <w:rPr>
+                    <w:rFonts w:ascii="Arial" w:hAnsi="Arial" w:cs="Arial"/>
+                  </w:rPr>
+                  <w:t>No existe la posibilidad de buscar por documento. No brinda resultados cuando se busca por nombre y apellido juntos.</w:t>
+                </w:r>
               </w:p>
             </w:tc>
             <w:tc>
@@ -6724,6 +6428,12 @@
                     <w:rFonts w:ascii="Arial" w:hAnsi="Arial" w:cs="Arial"/>
                   </w:rPr>
                 </w:pPr>
+                <w:r>
+                  <w:rPr>
+                    <w:rFonts w:ascii="Arial" w:hAnsi="Arial" w:cs="Arial"/>
+                  </w:rPr>
+                  <w:t>02</w:t>
+                </w:r>
               </w:p>
             </w:tc>
           </w:tr>
@@ -6920,6 +6630,12 @@
                     <w:rFonts w:ascii="Arial" w:hAnsi="Arial" w:cs="Arial"/>
                   </w:rPr>
                 </w:pPr>
+                <w:r>
+                  <w:rPr>
+                    <w:rFonts w:ascii="Arial" w:hAnsi="Arial" w:cs="Arial"/>
+                  </w:rPr>
+                  <w:t>El sistema no solicita confirmación de la asignación.</w:t>
+                </w:r>
               </w:p>
             </w:tc>
             <w:tc>
@@ -6932,6 +6648,12 @@
                     <w:rFonts w:ascii="Arial" w:hAnsi="Arial" w:cs="Arial"/>
                   </w:rPr>
                 </w:pPr>
+                <w:r>
+                  <w:rPr>
+                    <w:rFonts w:ascii="Arial" w:hAnsi="Arial" w:cs="Arial"/>
+                  </w:rPr>
+                  <w:t>03</w:t>
+                </w:r>
               </w:p>
             </w:tc>
           </w:tr>
@@ -7234,7 +6956,7 @@
                   <w:rPr>
                     <w:rFonts w:ascii="Arial" w:hAnsi="Arial" w:cs="Arial"/>
                   </w:rPr>
-                  <w:t>Pendiente</w:t>
+                  <w:t>Realizado</w:t>
                 </w:r>
               </w:p>
             </w:tc>
@@ -7254,7 +6976,14 @@
                   <w:rPr>
                     <w:rFonts w:ascii="Arial" w:hAnsi="Arial" w:cs="Arial"/>
                   </w:rPr>
-                  <w:t>Analista de prueba</w:t>
+                  <w:t xml:space="preserve">Analista de </w:t>
+                </w:r>
+                <w:r>
+                  <w:rPr>
+                    <w:rFonts w:ascii="Arial" w:hAnsi="Arial" w:cs="Arial"/>
+                  </w:rPr>
+                  <w:lastRenderedPageBreak/>
+                  <w:t>prueba</w:t>
                 </w:r>
               </w:p>
             </w:tc>
@@ -7269,6 +6998,13 @@
                     <w:rFonts w:ascii="Arial" w:hAnsi="Arial" w:cs="Arial"/>
                   </w:rPr>
                 </w:pPr>
+                <w:r>
+                  <w:rPr>
+                    <w:rFonts w:ascii="Arial" w:hAnsi="Arial" w:cs="Arial"/>
+                  </w:rPr>
+                  <w:lastRenderedPageBreak/>
+                  <w:t>Biancato - Spesot</w:t>
+                </w:r>
               </w:p>
             </w:tc>
           </w:tr>
@@ -7287,6 +7023,7 @@
                   <w:rPr>
                     <w:rFonts w:ascii="Arial" w:hAnsi="Arial" w:cs="Arial"/>
                   </w:rPr>
+                  <w:lastRenderedPageBreak/>
                   <w:t>Fecha de llenado</w:t>
                 </w:r>
               </w:p>
@@ -7302,6 +7039,12 @@
                     <w:rFonts w:ascii="Arial" w:hAnsi="Arial" w:cs="Arial"/>
                   </w:rPr>
                 </w:pPr>
+                <w:r>
+                  <w:rPr>
+                    <w:rFonts w:ascii="Arial" w:hAnsi="Arial" w:cs="Arial"/>
+                  </w:rPr>
+                  <w:t>12/08/2013</w:t>
+                </w:r>
               </w:p>
             </w:tc>
           </w:tr>
@@ -7433,7 +7176,7 @@
             <w:tblStyle w:val="Tablaconcuadrcula"/>
             <w:tblW w:w="0" w:type="auto"/>
             <w:tblInd w:w="360" w:type="dxa"/>
-            <w:tblLook w:val="04A0" w:firstRow="1" w:lastRow="0" w:firstColumn="1" w:lastColumn="0" w:noHBand="0" w:noVBand="1"/>
+            <w:tblLook w:val="04A0"/>
           </w:tblPr>
           <w:tblGrid>
             <w:gridCol w:w="1831"/>
@@ -7456,7 +7199,6 @@
                   <w:rPr>
                     <w:rFonts w:ascii="Arial" w:hAnsi="Arial" w:cs="Arial"/>
                   </w:rPr>
-                  <w:lastRenderedPageBreak/>
                   <w:t>Nombre del caso de prueba</w:t>
                 </w:r>
               </w:p>
@@ -7476,21 +7218,7 @@
                   <w:rPr>
                     <w:rFonts w:ascii="Arial" w:hAnsi="Arial" w:cs="Arial"/>
                   </w:rPr>
-                  <w:t xml:space="preserve">El usuario </w:t>
-                </w:r>
-                <w:proofErr w:type="spellStart"/>
-                <w:r>
-                  <w:rPr>
-                    <w:rFonts w:ascii="Arial" w:hAnsi="Arial" w:cs="Arial"/>
-                  </w:rPr>
-                  <w:t>logueado</w:t>
-                </w:r>
-                <w:proofErr w:type="spellEnd"/>
-                <w:r>
-                  <w:rPr>
-                    <w:rFonts w:ascii="Arial" w:hAnsi="Arial" w:cs="Arial"/>
-                  </w:rPr>
-                  <w:t xml:space="preserve"> es un RRP, busca al alumno y no lo encuentra</w:t>
+                  <w:t>El usuario logueado es un RRP, busca al alumno y no lo encuentra</w:t>
                 </w:r>
               </w:p>
             </w:tc>
@@ -7669,14 +7397,12 @@
                     <w:rFonts w:ascii="Arial" w:hAnsi="Arial" w:cs="Arial"/>
                   </w:rPr>
                 </w:pPr>
-                <w:proofErr w:type="spellStart"/>
                 <w:r>
                   <w:rPr>
                     <w:rFonts w:ascii="Arial" w:hAnsi="Arial" w:cs="Arial"/>
                   </w:rPr>
                   <w:t>Setup</w:t>
                 </w:r>
-                <w:proofErr w:type="spellEnd"/>
               </w:p>
             </w:tc>
             <w:tc>
@@ -7699,21 +7425,7 @@
                   <w:rPr>
                     <w:rFonts w:ascii="Arial" w:hAnsi="Arial" w:cs="Arial"/>
                   </w:rPr>
-                  <w:t xml:space="preserve">Usuario </w:t>
-                </w:r>
-                <w:proofErr w:type="spellStart"/>
-                <w:r>
-                  <w:rPr>
-                    <w:rFonts w:ascii="Arial" w:hAnsi="Arial" w:cs="Arial"/>
-                  </w:rPr>
-                  <w:t>logueado</w:t>
-                </w:r>
-                <w:proofErr w:type="spellEnd"/>
-                <w:r>
-                  <w:rPr>
-                    <w:rFonts w:ascii="Arial" w:hAnsi="Arial" w:cs="Arial"/>
-                  </w:rPr>
-                  <w:t xml:space="preserve"> con rol de RRP, con el nombre “Juan” y apellido “Verón”</w:t>
+                  <w:t>Usuario logueado con rol de RRP, con el nombre “Juan” y apellido “Verón”</w:t>
                 </w:r>
               </w:p>
             </w:tc>
@@ -7868,21 +7580,7 @@
                   <w:rPr>
                     <w:rFonts w:ascii="Arial" w:hAnsi="Arial" w:cs="Arial"/>
                   </w:rPr>
-                  <w:t xml:space="preserve">El usuario Juan Verón se </w:t>
-                </w:r>
-                <w:proofErr w:type="spellStart"/>
-                <w:r>
-                  <w:rPr>
-                    <w:rFonts w:ascii="Arial" w:hAnsi="Arial" w:cs="Arial"/>
-                  </w:rPr>
-                  <w:t>loguea</w:t>
-                </w:r>
-                <w:proofErr w:type="spellEnd"/>
-                <w:r>
-                  <w:rPr>
-                    <w:rFonts w:ascii="Arial" w:hAnsi="Arial" w:cs="Arial"/>
-                  </w:rPr>
-                  <w:t xml:space="preserve"> con el rol de RRP y selecciona la opción “asignar paciente”.</w:t>
+                  <w:t>El usuario Juan Verón se loguea con el rol de RRP y selecciona la opción “asignar paciente”.</w:t>
                 </w:r>
               </w:p>
             </w:tc>
@@ -7951,21 +7649,7 @@
                   <w:rPr>
                     <w:rFonts w:ascii="Arial" w:hAnsi="Arial" w:cs="Arial"/>
                   </w:rPr>
-                  <w:t xml:space="preserve">El sistema comprueba que el usuario </w:t>
-                </w:r>
-                <w:proofErr w:type="spellStart"/>
-                <w:r>
-                  <w:rPr>
-                    <w:rFonts w:ascii="Arial" w:hAnsi="Arial" w:cs="Arial"/>
-                  </w:rPr>
-                  <w:t>logueado</w:t>
-                </w:r>
-                <w:proofErr w:type="spellEnd"/>
-                <w:r>
-                  <w:rPr>
-                    <w:rFonts w:ascii="Arial" w:hAnsi="Arial" w:cs="Arial"/>
-                  </w:rPr>
-                  <w:t xml:space="preserve"> es un RRP.</w:t>
+                  <w:t>El sistema comprueba que el usuario logueado es un RRP.</w:t>
                 </w:r>
               </w:p>
             </w:tc>
@@ -8060,6 +7744,12 @@
                     <w:rFonts w:ascii="Arial" w:hAnsi="Arial" w:cs="Arial"/>
                   </w:rPr>
                 </w:pPr>
+                <w:r>
+                  <w:rPr>
+                    <w:rFonts w:ascii="Arial" w:hAnsi="Arial" w:cs="Arial"/>
+                  </w:rPr>
+                  <w:t>01</w:t>
+                </w:r>
               </w:p>
             </w:tc>
           </w:tr>
@@ -8103,21 +7793,7 @@
                   <w:rPr>
                     <w:rFonts w:ascii="Arial" w:hAnsi="Arial" w:cs="Arial"/>
                   </w:rPr>
-                  <w:t xml:space="preserve">El usuario </w:t>
-                </w:r>
-                <w:proofErr w:type="spellStart"/>
-                <w:r>
-                  <w:rPr>
-                    <w:rFonts w:ascii="Arial" w:hAnsi="Arial" w:cs="Arial"/>
-                  </w:rPr>
-                  <w:t>logueado</w:t>
-                </w:r>
-                <w:proofErr w:type="spellEnd"/>
-                <w:r>
-                  <w:rPr>
-                    <w:rFonts w:ascii="Arial" w:hAnsi="Arial" w:cs="Arial"/>
-                  </w:rPr>
-                  <w:t xml:space="preserve"> ingresa el tipo de documento “DNI” y el número de documento “26.528.576”</w:t>
+                  <w:t>El usuario logueado ingresa el tipo de documento “DNI” y el número de documento “26.528.576”</w:t>
                 </w:r>
               </w:p>
             </w:tc>
@@ -8269,6 +7945,12 @@
                     <w:rFonts w:ascii="Arial" w:hAnsi="Arial" w:cs="Arial"/>
                   </w:rPr>
                 </w:pPr>
+                <w:r>
+                  <w:rPr>
+                    <w:rFonts w:ascii="Arial" w:hAnsi="Arial" w:cs="Arial"/>
+                  </w:rPr>
+                  <w:t>El sistema no informa que el alumno no existe.</w:t>
+                </w:r>
               </w:p>
             </w:tc>
             <w:tc>
@@ -8281,6 +7963,12 @@
                     <w:rFonts w:ascii="Arial" w:hAnsi="Arial" w:cs="Arial"/>
                   </w:rPr>
                 </w:pPr>
+                <w:r>
+                  <w:rPr>
+                    <w:rFonts w:ascii="Arial" w:hAnsi="Arial" w:cs="Arial"/>
+                  </w:rPr>
+                  <w:t>04</w:t>
+                </w:r>
               </w:p>
             </w:tc>
           </w:tr>
@@ -8374,7 +8062,7 @@
                   <w:rPr>
                     <w:rFonts w:ascii="Arial" w:hAnsi="Arial" w:cs="Arial"/>
                   </w:rPr>
-                  <w:t>Pendiente</w:t>
+                  <w:t>Realizado</w:t>
                 </w:r>
               </w:p>
             </w:tc>
@@ -8409,6 +8097,12 @@
                     <w:rFonts w:ascii="Arial" w:hAnsi="Arial" w:cs="Arial"/>
                   </w:rPr>
                 </w:pPr>
+                <w:r>
+                  <w:rPr>
+                    <w:rFonts w:ascii="Arial" w:hAnsi="Arial" w:cs="Arial"/>
+                  </w:rPr>
+                  <w:t>Biancato  - Spesot</w:t>
+                </w:r>
               </w:p>
             </w:tc>
           </w:tr>
@@ -8427,7 +8121,14 @@
                   <w:rPr>
                     <w:rFonts w:ascii="Arial" w:hAnsi="Arial" w:cs="Arial"/>
                   </w:rPr>
-                  <w:t>Fecha de llenado</w:t>
+                  <w:t xml:space="preserve">Fecha de </w:t>
+                </w:r>
+                <w:r>
+                  <w:rPr>
+                    <w:rFonts w:ascii="Arial" w:hAnsi="Arial" w:cs="Arial"/>
+                  </w:rPr>
+                  <w:lastRenderedPageBreak/>
+                  <w:t>llenado</w:t>
                 </w:r>
               </w:p>
             </w:tc>
@@ -8442,6 +8143,13 @@
                     <w:rFonts w:ascii="Arial" w:hAnsi="Arial" w:cs="Arial"/>
                   </w:rPr>
                 </w:pPr>
+                <w:r>
+                  <w:rPr>
+                    <w:rFonts w:ascii="Arial" w:hAnsi="Arial" w:cs="Arial"/>
+                  </w:rPr>
+                  <w:lastRenderedPageBreak/>
+                  <w:t>12/08/2013</w:t>
+                </w:r>
               </w:p>
             </w:tc>
           </w:tr>
@@ -8460,6 +8168,7 @@
                   <w:rPr>
                     <w:rFonts w:ascii="Arial" w:hAnsi="Arial" w:cs="Arial"/>
                   </w:rPr>
+                  <w:lastRenderedPageBreak/>
                   <w:t>Diseñador del caso de prueba</w:t>
                 </w:r>
               </w:p>
@@ -8570,7 +8279,7 @@
             <w:tblStyle w:val="Tablaconcuadrcula"/>
             <w:tblW w:w="0" w:type="auto"/>
             <w:tblInd w:w="360" w:type="dxa"/>
-            <w:tblLook w:val="04A0" w:firstRow="1" w:lastRow="0" w:firstColumn="1" w:lastColumn="0" w:noHBand="0" w:noVBand="1"/>
+            <w:tblLook w:val="04A0"/>
           </w:tblPr>
           <w:tblGrid>
             <w:gridCol w:w="1820"/>
@@ -8612,21 +8321,7 @@
                   <w:rPr>
                     <w:rFonts w:ascii="Arial" w:hAnsi="Arial" w:cs="Arial"/>
                   </w:rPr>
-                  <w:t xml:space="preserve">El usuario </w:t>
-                </w:r>
-                <w:proofErr w:type="spellStart"/>
-                <w:r>
-                  <w:rPr>
-                    <w:rFonts w:ascii="Arial" w:hAnsi="Arial" w:cs="Arial"/>
-                  </w:rPr>
-                  <w:t>logueado</w:t>
-                </w:r>
-                <w:proofErr w:type="spellEnd"/>
-                <w:r>
-                  <w:rPr>
-                    <w:rFonts w:ascii="Arial" w:hAnsi="Arial" w:cs="Arial"/>
-                  </w:rPr>
-                  <w:t xml:space="preserve"> es un RRP, busca al alumno, lo encuentra y luego no encuentra paciente.</w:t>
+                  <w:t>El usuario logueado es un RRP, busca al alumno, lo encuentra y luego no encuentra paciente.</w:t>
                 </w:r>
               </w:p>
             </w:tc>
@@ -8685,7 +8380,6 @@
                   <w:rPr>
                     <w:rFonts w:ascii="Arial" w:hAnsi="Arial" w:cs="Arial"/>
                   </w:rPr>
-                  <w:lastRenderedPageBreak/>
                   <w:t>Juego de prueba</w:t>
                 </w:r>
               </w:p>
@@ -8812,14 +8506,12 @@
                     <w:rFonts w:ascii="Arial" w:hAnsi="Arial" w:cs="Arial"/>
                   </w:rPr>
                 </w:pPr>
-                <w:proofErr w:type="spellStart"/>
                 <w:r>
                   <w:rPr>
                     <w:rFonts w:ascii="Arial" w:hAnsi="Arial" w:cs="Arial"/>
                   </w:rPr>
                   <w:t>Setup</w:t>
                 </w:r>
-                <w:proofErr w:type="spellEnd"/>
               </w:p>
             </w:tc>
             <w:tc>
@@ -8842,21 +8534,7 @@
                   <w:rPr>
                     <w:rFonts w:ascii="Arial" w:hAnsi="Arial" w:cs="Arial"/>
                   </w:rPr>
-                  <w:t>Alumno registrado con el nombre “Julio”, apellido “</w:t>
-                </w:r>
-                <w:proofErr w:type="spellStart"/>
-                <w:r>
-                  <w:rPr>
-                    <w:rFonts w:ascii="Arial" w:hAnsi="Arial" w:cs="Arial"/>
-                  </w:rPr>
-                  <w:t>Buffarini</w:t>
-                </w:r>
-                <w:proofErr w:type="spellEnd"/>
-                <w:r>
-                  <w:rPr>
-                    <w:rFonts w:ascii="Arial" w:hAnsi="Arial" w:cs="Arial"/>
-                  </w:rPr>
-                  <w:t>”, tipo documento “DNI” y número de documento “26.528.576”.</w:t>
+                  <w:t>Alumno registrado con el nombre “Julio”, apellido “Buffarini”, tipo documento “DNI” y número de documento “26.528.576”.</w:t>
                 </w:r>
               </w:p>
               <w:p>
@@ -8874,21 +8552,7 @@
                   <w:rPr>
                     <w:rFonts w:ascii="Arial" w:hAnsi="Arial" w:cs="Arial"/>
                   </w:rPr>
-                  <w:t xml:space="preserve">Usuario </w:t>
-                </w:r>
-                <w:proofErr w:type="spellStart"/>
-                <w:r>
-                  <w:rPr>
-                    <w:rFonts w:ascii="Arial" w:hAnsi="Arial" w:cs="Arial"/>
-                  </w:rPr>
-                  <w:t>logueado</w:t>
-                </w:r>
-                <w:proofErr w:type="spellEnd"/>
-                <w:r>
-                  <w:rPr>
-                    <w:rFonts w:ascii="Arial" w:hAnsi="Arial" w:cs="Arial"/>
-                  </w:rPr>
-                  <w:t xml:space="preserve"> con rol de RRP, con el nombre “Juan” y apellido “Verón”</w:t>
+                  <w:t>Usuario logueado con rol de RRP, con el nombre “Juan” y apellido “Verón”</w:t>
                 </w:r>
               </w:p>
             </w:tc>
@@ -9050,21 +8714,7 @@
                   <w:rPr>
                     <w:rFonts w:ascii="Arial" w:hAnsi="Arial" w:cs="Arial"/>
                   </w:rPr>
-                  <w:t xml:space="preserve">El usuario Juan Verón se </w:t>
-                </w:r>
-                <w:proofErr w:type="spellStart"/>
-                <w:r>
-                  <w:rPr>
-                    <w:rFonts w:ascii="Arial" w:hAnsi="Arial" w:cs="Arial"/>
-                  </w:rPr>
-                  <w:t>loguea</w:t>
-                </w:r>
-                <w:proofErr w:type="spellEnd"/>
-                <w:r>
-                  <w:rPr>
-                    <w:rFonts w:ascii="Arial" w:hAnsi="Arial" w:cs="Arial"/>
-                  </w:rPr>
-                  <w:t xml:space="preserve"> con el rol de RRP y selecciona la opción “asignar paciente”.</w:t>
+                  <w:t>El usuario Juan Verón se loguea con el rol de RRP y selecciona la opción “asignar paciente”.</w:t>
                 </w:r>
               </w:p>
             </w:tc>
@@ -9133,21 +8783,7 @@
                   <w:rPr>
                     <w:rFonts w:ascii="Arial" w:hAnsi="Arial" w:cs="Arial"/>
                   </w:rPr>
-                  <w:t xml:space="preserve">El sistema comprueba que el usuario </w:t>
-                </w:r>
-                <w:proofErr w:type="spellStart"/>
-                <w:r>
-                  <w:rPr>
-                    <w:rFonts w:ascii="Arial" w:hAnsi="Arial" w:cs="Arial"/>
-                  </w:rPr>
-                  <w:t>logueado</w:t>
-                </w:r>
-                <w:proofErr w:type="spellEnd"/>
-                <w:r>
-                  <w:rPr>
-                    <w:rFonts w:ascii="Arial" w:hAnsi="Arial" w:cs="Arial"/>
-                  </w:rPr>
-                  <w:t xml:space="preserve"> es un RRP.</w:t>
+                  <w:t>El sistema comprueba que el usuario logueado es un RRP.</w:t>
                 </w:r>
               </w:p>
             </w:tc>
@@ -9242,6 +8878,12 @@
                     <w:rFonts w:ascii="Arial" w:hAnsi="Arial" w:cs="Arial"/>
                   </w:rPr>
                 </w:pPr>
+                <w:r>
+                  <w:rPr>
+                    <w:rFonts w:ascii="Arial" w:hAnsi="Arial" w:cs="Arial"/>
+                  </w:rPr>
+                  <w:t>01</w:t>
+                </w:r>
               </w:p>
             </w:tc>
           </w:tr>
@@ -9285,21 +8927,7 @@
                   <w:rPr>
                     <w:rFonts w:ascii="Arial" w:hAnsi="Arial" w:cs="Arial"/>
                   </w:rPr>
-                  <w:t xml:space="preserve">El usuario </w:t>
-                </w:r>
-                <w:proofErr w:type="spellStart"/>
-                <w:r>
-                  <w:rPr>
-                    <w:rFonts w:ascii="Arial" w:hAnsi="Arial" w:cs="Arial"/>
-                  </w:rPr>
-                  <w:t>logueado</w:t>
-                </w:r>
-                <w:proofErr w:type="spellEnd"/>
-                <w:r>
-                  <w:rPr>
-                    <w:rFonts w:ascii="Arial" w:hAnsi="Arial" w:cs="Arial"/>
-                  </w:rPr>
-                  <w:t xml:space="preserve"> ingresa el tipo de documento “DNI” y el número de documento “26.528.576”</w:t>
+                  <w:t>El usuario logueado ingresa el tipo de documento “DNI” y el número de documento “26.528.576”</w:t>
                 </w:r>
               </w:p>
             </w:tc>
@@ -9437,21 +9065,7 @@
                   <w:rPr>
                     <w:rFonts w:ascii="Arial" w:hAnsi="Arial" w:cs="Arial"/>
                   </w:rPr>
-                  <w:t xml:space="preserve">El sistema muestra los datos del alumno y el mismo es “Julio </w:t>
-                </w:r>
-                <w:proofErr w:type="spellStart"/>
-                <w:r>
-                  <w:rPr>
-                    <w:rFonts w:ascii="Arial" w:hAnsi="Arial" w:cs="Arial"/>
-                  </w:rPr>
-                  <w:t>Buffarini</w:t>
-                </w:r>
-                <w:proofErr w:type="spellEnd"/>
-                <w:r>
-                  <w:rPr>
-                    <w:rFonts w:ascii="Arial" w:hAnsi="Arial" w:cs="Arial"/>
-                  </w:rPr>
-                  <w:t>”.</w:t>
+                  <w:t>El sistema muestra los datos del alumno y el mismo es “Julio Buffarini”.</w:t>
                 </w:r>
               </w:p>
             </w:tc>
@@ -9520,21 +9134,7 @@
                   <w:rPr>
                     <w:rFonts w:ascii="Arial" w:hAnsi="Arial" w:cs="Arial"/>
                   </w:rPr>
-                  <w:t>El RRP llama al caso de uso “Consultar paciente” y le envía por parámetro los datos del paciente solicitado. El mismo carga el nombre “Roberto” y apellido “</w:t>
-                </w:r>
-                <w:proofErr w:type="spellStart"/>
-                <w:r>
-                  <w:rPr>
-                    <w:rFonts w:ascii="Arial" w:hAnsi="Arial" w:cs="Arial"/>
-                  </w:rPr>
-                  <w:t>Nani</w:t>
-                </w:r>
-                <w:proofErr w:type="spellEnd"/>
-                <w:r>
-                  <w:rPr>
-                    <w:rFonts w:ascii="Arial" w:hAnsi="Arial" w:cs="Arial"/>
-                  </w:rPr>
-                  <w:t>” o el tipo documento “DNI” y número de documento “23.578.312”.</w:t>
+                  <w:t>El RRP llama al caso de uso “Consultar paciente” y le envía por parámetro los datos del paciente solicitado. El mismo carga el nombre “Roberto” y apellido “Nani” o el tipo documento “DNI” y número de documento “23.578.312”.</w:t>
                 </w:r>
               </w:p>
             </w:tc>
@@ -9560,6 +9160,12 @@
                     <w:rFonts w:ascii="Arial" w:hAnsi="Arial" w:cs="Arial"/>
                   </w:rPr>
                 </w:pPr>
+                <w:r>
+                  <w:rPr>
+                    <w:rFonts w:ascii="Arial" w:hAnsi="Arial" w:cs="Arial"/>
+                  </w:rPr>
+                  <w:t>02</w:t>
+                </w:r>
               </w:p>
             </w:tc>
           </w:tr>
@@ -9647,6 +9253,7 @@
                   <w:rPr>
                     <w:rFonts w:ascii="Arial" w:hAnsi="Arial" w:cs="Arial"/>
                   </w:rPr>
+                  <w:lastRenderedPageBreak/>
                   <w:t xml:space="preserve">CP 02/P – </w:t>
                 </w:r>
                 <w:r>
@@ -9792,7 +9399,7 @@
                   <w:rPr>
                     <w:rFonts w:ascii="Arial" w:hAnsi="Arial" w:cs="Arial"/>
                   </w:rPr>
-                  <w:t>Pendiente</w:t>
+                  <w:t>Realizado</w:t>
                 </w:r>
               </w:p>
             </w:tc>
@@ -9827,6 +9434,12 @@
                     <w:rFonts w:ascii="Arial" w:hAnsi="Arial" w:cs="Arial"/>
                   </w:rPr>
                 </w:pPr>
+                <w:r>
+                  <w:rPr>
+                    <w:rFonts w:ascii="Arial" w:hAnsi="Arial" w:cs="Arial"/>
+                  </w:rPr>
+                  <w:t>Biancato – Spesot</w:t>
+                </w:r>
               </w:p>
             </w:tc>
           </w:tr>
@@ -9860,6 +9473,12 @@
                     <w:rFonts w:ascii="Arial" w:hAnsi="Arial" w:cs="Arial"/>
                   </w:rPr>
                 </w:pPr>
+                <w:r>
+                  <w:rPr>
+                    <w:rFonts w:ascii="Arial" w:hAnsi="Arial" w:cs="Arial"/>
+                  </w:rPr>
+                  <w:t>12/08/2013</w:t>
+                </w:r>
               </w:p>
             </w:tc>
           </w:tr>
@@ -9988,7 +9607,7 @@
             <w:tblStyle w:val="Tablaconcuadrcula"/>
             <w:tblW w:w="0" w:type="auto"/>
             <w:tblInd w:w="360" w:type="dxa"/>
-            <w:tblLook w:val="04A0" w:firstRow="1" w:lastRow="0" w:firstColumn="1" w:lastColumn="0" w:noHBand="0" w:noVBand="1"/>
+            <w:tblLook w:val="04A0"/>
           </w:tblPr>
           <w:tblGrid>
             <w:gridCol w:w="1820"/>
@@ -10030,21 +9649,7 @@
                   <w:rPr>
                     <w:rFonts w:ascii="Arial" w:hAnsi="Arial" w:cs="Arial"/>
                   </w:rPr>
-                  <w:t xml:space="preserve">El usuario </w:t>
-                </w:r>
-                <w:proofErr w:type="spellStart"/>
-                <w:r>
-                  <w:rPr>
-                    <w:rFonts w:ascii="Arial" w:hAnsi="Arial" w:cs="Arial"/>
-                  </w:rPr>
-                  <w:t>logueado</w:t>
-                </w:r>
-                <w:proofErr w:type="spellEnd"/>
-                <w:r>
-                  <w:rPr>
-                    <w:rFonts w:ascii="Arial" w:hAnsi="Arial" w:cs="Arial"/>
-                  </w:rPr>
-                  <w:t xml:space="preserve"> es un RRP, busca al alumno, lo encuentra y encuentra un paciente y no confirma la asignación</w:t>
+                  <w:t>El usuario logueado es un RRP, busca al alumno, lo encuentra y encuentra un paciente y no confirma la asignación</w:t>
                 </w:r>
               </w:p>
             </w:tc>
@@ -10229,14 +9834,12 @@
                     <w:rFonts w:ascii="Arial" w:hAnsi="Arial" w:cs="Arial"/>
                   </w:rPr>
                 </w:pPr>
-                <w:proofErr w:type="spellStart"/>
                 <w:r>
                   <w:rPr>
                     <w:rFonts w:ascii="Arial" w:hAnsi="Arial" w:cs="Arial"/>
                   </w:rPr>
                   <w:t>Setup</w:t>
                 </w:r>
-                <w:proofErr w:type="spellEnd"/>
               </w:p>
             </w:tc>
             <w:tc>
@@ -10259,21 +9862,7 @@
                   <w:rPr>
                     <w:rFonts w:ascii="Arial" w:hAnsi="Arial" w:cs="Arial"/>
                   </w:rPr>
-                  <w:t>Paciente registrado con el nombre “Roberto”, apellido “</w:t>
-                </w:r>
-                <w:proofErr w:type="spellStart"/>
-                <w:r>
-                  <w:rPr>
-                    <w:rFonts w:ascii="Arial" w:hAnsi="Arial" w:cs="Arial"/>
-                  </w:rPr>
-                  <w:t>Nani</w:t>
-                </w:r>
-                <w:proofErr w:type="spellEnd"/>
-                <w:r>
-                  <w:rPr>
-                    <w:rFonts w:ascii="Arial" w:hAnsi="Arial" w:cs="Arial"/>
-                  </w:rPr>
-                  <w:t>”, tipo documento “DNI” y número de documento “23.578.312”.</w:t>
+                  <w:t>Paciente registrado con el nombre “Roberto”, apellido “Nani”, tipo documento “DNI” y número de documento “23.578.312”.</w:t>
                 </w:r>
               </w:p>
               <w:p>
@@ -10291,21 +9880,7 @@
                   <w:rPr>
                     <w:rFonts w:ascii="Arial" w:hAnsi="Arial" w:cs="Arial"/>
                   </w:rPr>
-                  <w:t>Alumno registrado con el nombre “Julio”, apellido “</w:t>
-                </w:r>
-                <w:proofErr w:type="spellStart"/>
-                <w:r>
-                  <w:rPr>
-                    <w:rFonts w:ascii="Arial" w:hAnsi="Arial" w:cs="Arial"/>
-                  </w:rPr>
-                  <w:t>Buffarini</w:t>
-                </w:r>
-                <w:proofErr w:type="spellEnd"/>
-                <w:r>
-                  <w:rPr>
-                    <w:rFonts w:ascii="Arial" w:hAnsi="Arial" w:cs="Arial"/>
-                  </w:rPr>
-                  <w:t>”, tipo documento “DNI” y número de documento “26.528.576”.</w:t>
+                  <w:t>Alumno registrado con el nombre “Julio”, apellido “Buffarini”, tipo documento “DNI” y número de documento “26.528.576”.</w:t>
                 </w:r>
               </w:p>
               <w:p>
@@ -10323,21 +9898,7 @@
                   <w:rPr>
                     <w:rFonts w:ascii="Arial" w:hAnsi="Arial" w:cs="Arial"/>
                   </w:rPr>
-                  <w:t xml:space="preserve">Usuario </w:t>
-                </w:r>
-                <w:proofErr w:type="spellStart"/>
-                <w:r>
-                  <w:rPr>
-                    <w:rFonts w:ascii="Arial" w:hAnsi="Arial" w:cs="Arial"/>
-                  </w:rPr>
-                  <w:t>logueado</w:t>
-                </w:r>
-                <w:proofErr w:type="spellEnd"/>
-                <w:r>
-                  <w:rPr>
-                    <w:rFonts w:ascii="Arial" w:hAnsi="Arial" w:cs="Arial"/>
-                  </w:rPr>
-                  <w:t xml:space="preserve"> con rol de RRP, con el nombre “Juan” y apellido “Verón”</w:t>
+                  <w:t>Usuario logueado con rol de RRP, con el nombre “Juan” y apellido “Verón”</w:t>
                 </w:r>
               </w:p>
             </w:tc>
@@ -10492,21 +10053,7 @@
                   <w:rPr>
                     <w:rFonts w:ascii="Arial" w:hAnsi="Arial" w:cs="Arial"/>
                   </w:rPr>
-                  <w:t xml:space="preserve">El usuario Juan Verón se </w:t>
-                </w:r>
-                <w:proofErr w:type="spellStart"/>
-                <w:r>
-                  <w:rPr>
-                    <w:rFonts w:ascii="Arial" w:hAnsi="Arial" w:cs="Arial"/>
-                  </w:rPr>
-                  <w:t>loguea</w:t>
-                </w:r>
-                <w:proofErr w:type="spellEnd"/>
-                <w:r>
-                  <w:rPr>
-                    <w:rFonts w:ascii="Arial" w:hAnsi="Arial" w:cs="Arial"/>
-                  </w:rPr>
-                  <w:t xml:space="preserve"> con el rol de RRP y selecciona la opción “asignar paciente”.</w:t>
+                  <w:t>El usuario Juan Verón se loguea con el rol de RRP y selecciona la opción “asignar paciente”.</w:t>
                 </w:r>
               </w:p>
             </w:tc>
@@ -10575,21 +10122,7 @@
                   <w:rPr>
                     <w:rFonts w:ascii="Arial" w:hAnsi="Arial" w:cs="Arial"/>
                   </w:rPr>
-                  <w:t xml:space="preserve">El sistema comprueba que el usuario </w:t>
-                </w:r>
-                <w:proofErr w:type="spellStart"/>
-                <w:r>
-                  <w:rPr>
-                    <w:rFonts w:ascii="Arial" w:hAnsi="Arial" w:cs="Arial"/>
-                  </w:rPr>
-                  <w:t>logueado</w:t>
-                </w:r>
-                <w:proofErr w:type="spellEnd"/>
-                <w:r>
-                  <w:rPr>
-                    <w:rFonts w:ascii="Arial" w:hAnsi="Arial" w:cs="Arial"/>
-                  </w:rPr>
-                  <w:t xml:space="preserve"> es un RRP.</w:t>
+                  <w:t>El sistema comprueba que el usuario logueado es un RRP.</w:t>
                 </w:r>
               </w:p>
             </w:tc>
@@ -10684,6 +10217,12 @@
                     <w:rFonts w:ascii="Arial" w:hAnsi="Arial" w:cs="Arial"/>
                   </w:rPr>
                 </w:pPr>
+                <w:r>
+                  <w:rPr>
+                    <w:rFonts w:ascii="Arial" w:hAnsi="Arial" w:cs="Arial"/>
+                  </w:rPr>
+                  <w:t>01</w:t>
+                </w:r>
               </w:p>
             </w:tc>
           </w:tr>
@@ -10727,21 +10266,7 @@
                   <w:rPr>
                     <w:rFonts w:ascii="Arial" w:hAnsi="Arial" w:cs="Arial"/>
                   </w:rPr>
-                  <w:t xml:space="preserve">El usuario </w:t>
-                </w:r>
-                <w:proofErr w:type="spellStart"/>
-                <w:r>
-                  <w:rPr>
-                    <w:rFonts w:ascii="Arial" w:hAnsi="Arial" w:cs="Arial"/>
-                  </w:rPr>
-                  <w:t>logueado</w:t>
-                </w:r>
-                <w:proofErr w:type="spellEnd"/>
-                <w:r>
-                  <w:rPr>
-                    <w:rFonts w:ascii="Arial" w:hAnsi="Arial" w:cs="Arial"/>
-                  </w:rPr>
-                  <w:t xml:space="preserve"> ingresa el tipo de documento “DNI” y el número de documento “26.528.576”</w:t>
+                  <w:t>El usuario logueado ingresa el tipo de documento “DNI” y el número de documento “26.528.576”</w:t>
                 </w:r>
               </w:p>
             </w:tc>
@@ -10792,6 +10317,7 @@
                     <w:rFonts w:ascii="Arial" w:hAnsi="Arial" w:cs="Arial"/>
                     <w:u w:val="single"/>
                   </w:rPr>
+                  <w:lastRenderedPageBreak/>
                   <w:t>ES2A2B</w:t>
                 </w:r>
               </w:p>
@@ -10810,7 +10336,15 @@
                   <w:rPr>
                     <w:rFonts w:ascii="Arial" w:hAnsi="Arial" w:cs="Arial"/>
                   </w:rPr>
-                  <w:t>El sistema verifica la existencia del alumno y el mismo existe.</w:t>
+                  <w:lastRenderedPageBreak/>
+                  <w:t xml:space="preserve">El sistema verifica la existencia del alumno </w:t>
+                </w:r>
+                <w:r>
+                  <w:rPr>
+                    <w:rFonts w:ascii="Arial" w:hAnsi="Arial" w:cs="Arial"/>
+                  </w:rPr>
+                  <w:lastRenderedPageBreak/>
+                  <w:t>y el mismo existe.</w:t>
                 </w:r>
               </w:p>
             </w:tc>
@@ -10854,6 +10388,7 @@
                   <w:rPr>
                     <w:rFonts w:ascii="Arial" w:hAnsi="Arial" w:cs="Arial"/>
                   </w:rPr>
+                  <w:lastRenderedPageBreak/>
                   <w:t xml:space="preserve">CP 04/N – </w:t>
                 </w:r>
                 <w:r>
@@ -10879,21 +10414,7 @@
                   <w:rPr>
                     <w:rFonts w:ascii="Arial" w:hAnsi="Arial" w:cs="Arial"/>
                   </w:rPr>
-                  <w:t xml:space="preserve">El sistema muestra los datos del alumno y el mismo es “Julio </w:t>
-                </w:r>
-                <w:proofErr w:type="spellStart"/>
-                <w:r>
-                  <w:rPr>
-                    <w:rFonts w:ascii="Arial" w:hAnsi="Arial" w:cs="Arial"/>
-                  </w:rPr>
-                  <w:t>Buffarini</w:t>
-                </w:r>
-                <w:proofErr w:type="spellEnd"/>
-                <w:r>
-                  <w:rPr>
-                    <w:rFonts w:ascii="Arial" w:hAnsi="Arial" w:cs="Arial"/>
-                  </w:rPr>
-                  <w:t>”.</w:t>
+                  <w:t>El sistema muestra los datos del alumno y el mismo es “Julio Buffarini”.</w:t>
                 </w:r>
               </w:p>
             </w:tc>
@@ -10962,21 +10483,7 @@
                   <w:rPr>
                     <w:rFonts w:ascii="Arial" w:hAnsi="Arial" w:cs="Arial"/>
                   </w:rPr>
-                  <w:t>El RRP llama al caso de uso “Consultar paciente” y le envía por parámetro los datos del paciente solicitado. El mismo carga el nombre “Roberto” y apellido “</w:t>
-                </w:r>
-                <w:proofErr w:type="spellStart"/>
-                <w:r>
-                  <w:rPr>
-                    <w:rFonts w:ascii="Arial" w:hAnsi="Arial" w:cs="Arial"/>
-                  </w:rPr>
-                  <w:t>Nani</w:t>
-                </w:r>
-                <w:proofErr w:type="spellEnd"/>
-                <w:r>
-                  <w:rPr>
-                    <w:rFonts w:ascii="Arial" w:hAnsi="Arial" w:cs="Arial"/>
-                  </w:rPr>
-                  <w:t>” o el tipo documento “DNI” y número de documento “23.578.312”.</w:t>
+                  <w:t>El RRP llama al caso de uso “Consultar paciente” y le envía por parámetro los datos del paciente solicitado. El mismo carga el nombre “Roberto” y apellido “Nani” o el tipo documento “DNI” y número de documento “23.578.312”.</w:t>
                 </w:r>
               </w:p>
             </w:tc>
@@ -11002,6 +10509,12 @@
                     <w:rFonts w:ascii="Arial" w:hAnsi="Arial" w:cs="Arial"/>
                   </w:rPr>
                 </w:pPr>
+                <w:r>
+                  <w:rPr>
+                    <w:rFonts w:ascii="Arial" w:hAnsi="Arial" w:cs="Arial"/>
+                  </w:rPr>
+                  <w:t>02</w:t>
+                </w:r>
               </w:p>
             </w:tc>
           </w:tr>
@@ -11115,15 +10628,7 @@
                     <w:rFonts w:ascii="Arial" w:hAnsi="Arial" w:cs="Arial"/>
                     <w:lang w:eastAsia="es-ES"/>
                   </w:rPr>
-                  <w:t xml:space="preserve">El sistema muestra los datos de la asignación que se registrará: nombre y apellido del paciente, problemática, materia, fecha y hora de la práctica, </w:t>
-                </w:r>
-                <w:r>
-                  <w:rPr>
-                    <w:rFonts w:ascii="Arial" w:hAnsi="Arial" w:cs="Arial"/>
-                    <w:lang w:eastAsia="es-ES"/>
-                  </w:rPr>
-                  <w:lastRenderedPageBreak/>
-                  <w:t>nombre y apellido del alumno.</w:t>
+                  <w:t>El sistema muestra los datos de la asignación que se registrará: nombre y apellido del paciente, problemática, materia, fecha y hora de la práctica, nombre y apellido del alumno.</w:t>
                 </w:r>
               </w:p>
             </w:tc>
@@ -11167,7 +10672,6 @@
                   <w:rPr>
                     <w:rFonts w:ascii="Arial" w:hAnsi="Arial" w:cs="Arial"/>
                   </w:rPr>
-                  <w:lastRenderedPageBreak/>
                   <w:t xml:space="preserve">CP 04/N – </w:t>
                 </w:r>
                 <w:r>
@@ -11219,6 +10723,12 @@
                     <w:rFonts w:ascii="Arial" w:hAnsi="Arial" w:cs="Arial"/>
                   </w:rPr>
                 </w:pPr>
+                <w:r>
+                  <w:rPr>
+                    <w:rFonts w:ascii="Arial" w:hAnsi="Arial" w:cs="Arial"/>
+                  </w:rPr>
+                  <w:t>03</w:t>
+                </w:r>
               </w:p>
             </w:tc>
           </w:tr>
@@ -11374,7 +10884,7 @@
                   <w:rPr>
                     <w:rFonts w:ascii="Arial" w:hAnsi="Arial" w:cs="Arial"/>
                   </w:rPr>
-                  <w:t>Pendiente</w:t>
+                  <w:t>Realizado</w:t>
                 </w:r>
               </w:p>
             </w:tc>
@@ -11409,6 +10919,12 @@
                     <w:rFonts w:ascii="Arial" w:hAnsi="Arial" w:cs="Arial"/>
                   </w:rPr>
                 </w:pPr>
+                <w:r>
+                  <w:rPr>
+                    <w:rFonts w:ascii="Arial" w:hAnsi="Arial" w:cs="Arial"/>
+                  </w:rPr>
+                  <w:t>Biancato – Spesot</w:t>
+                </w:r>
               </w:p>
             </w:tc>
           </w:tr>
@@ -11442,6 +10958,12 @@
                     <w:rFonts w:ascii="Arial" w:hAnsi="Arial" w:cs="Arial"/>
                   </w:rPr>
                 </w:pPr>
+                <w:r>
+                  <w:rPr>
+                    <w:rFonts w:ascii="Arial" w:hAnsi="Arial" w:cs="Arial"/>
+                  </w:rPr>
+                  <w:t>12/08/2013</w:t>
+                </w:r>
               </w:p>
             </w:tc>
           </w:tr>
@@ -11586,12 +11108,9 @@
       <w:pPr>
         <w:pStyle w:val="Ttulo2"/>
       </w:pPr>
+      <w:bookmarkStart w:id="8" w:name="_Toc364010525"/>
       <w:r>
         <w:lastRenderedPageBreak/>
-        <w:t xml:space="preserve"> </w:t>
-      </w:r>
-      <w:bookmarkStart w:id="8" w:name="_Toc364010525"/>
-      <w:r>
         <w:t>Caso de uso: Registrar paciente</w:t>
       </w:r>
       <w:bookmarkEnd w:id="8"/>
@@ -11659,7 +11178,7 @@
           <w:left w:w="70" w:type="dxa"/>
           <w:right w:w="70" w:type="dxa"/>
         </w:tblCellMar>
-        <w:tblLook w:val="00AF" w:firstRow="1" w:lastRow="0" w:firstColumn="1" w:lastColumn="0" w:noHBand="0" w:noVBand="0"/>
+        <w:tblLook w:val="00AF"/>
       </w:tblPr>
       <w:tblGrid>
         <w:gridCol w:w="1551"/>
@@ -11859,12 +11378,6 @@
               <w:rPr>
                 <w:rFonts w:ascii="Arial" w:hAnsi="Arial" w:cs="Arial"/>
               </w:rPr>
-              <w:fldChar w:fldCharType="separate"/>
-            </w:r>
-            <w:r>
-              <w:rPr>
-                <w:rFonts w:ascii="Arial" w:hAnsi="Arial" w:cs="Arial"/>
-              </w:rPr>
               <w:fldChar w:fldCharType="end"/>
             </w:r>
             <w:r>
@@ -11904,12 +11417,6 @@
               <w:rPr>
                 <w:rFonts w:ascii="Arial" w:hAnsi="Arial" w:cs="Arial"/>
               </w:rPr>
-              <w:fldChar w:fldCharType="separate"/>
-            </w:r>
-            <w:r>
-              <w:rPr>
-                <w:rFonts w:ascii="Arial" w:hAnsi="Arial" w:cs="Arial"/>
-              </w:rPr>
               <w:fldChar w:fldCharType="end"/>
             </w:r>
             <w:r>
@@ -11949,12 +11456,6 @@
               <w:rPr>
                 <w:rFonts w:ascii="Arial" w:hAnsi="Arial" w:cs="Arial"/>
               </w:rPr>
-              <w:fldChar w:fldCharType="separate"/>
-            </w:r>
-            <w:r>
-              <w:rPr>
-                <w:rFonts w:ascii="Arial" w:hAnsi="Arial" w:cs="Arial"/>
-              </w:rPr>
               <w:fldChar w:fldCharType="end"/>
             </w:r>
             <w:r>
@@ -12037,12 +11538,6 @@
               <w:rPr>
                 <w:rFonts w:ascii="Arial" w:hAnsi="Arial" w:cs="Arial"/>
               </w:rPr>
-              <w:fldChar w:fldCharType="separate"/>
-            </w:r>
-            <w:r>
-              <w:rPr>
-                <w:rFonts w:ascii="Arial" w:hAnsi="Arial" w:cs="Arial"/>
-              </w:rPr>
               <w:fldChar w:fldCharType="end"/>
             </w:r>
             <w:r>
@@ -12077,12 +11572,6 @@
               <w:rPr>
                 <w:rFonts w:ascii="Arial" w:hAnsi="Arial" w:cs="Arial"/>
               </w:rPr>
-            </w:r>
-            <w:r>
-              <w:rPr>
-                <w:rFonts w:ascii="Arial" w:hAnsi="Arial" w:cs="Arial"/>
-              </w:rPr>
-              <w:fldChar w:fldCharType="separate"/>
             </w:r>
             <w:r>
               <w:rPr>
@@ -12173,12 +11662,6 @@
               <w:rPr>
                 <w:rFonts w:ascii="Arial" w:hAnsi="Arial" w:cs="Arial"/>
               </w:rPr>
-              <w:fldChar w:fldCharType="separate"/>
-            </w:r>
-            <w:r>
-              <w:rPr>
-                <w:rFonts w:ascii="Arial" w:hAnsi="Arial" w:cs="Arial"/>
-              </w:rPr>
               <w:fldChar w:fldCharType="end"/>
             </w:r>
             <w:r>
@@ -12218,12 +11701,6 @@
               <w:rPr>
                 <w:rFonts w:ascii="Arial" w:hAnsi="Arial" w:cs="Arial"/>
               </w:rPr>
-              <w:fldChar w:fldCharType="separate"/>
-            </w:r>
-            <w:r>
-              <w:rPr>
-                <w:rFonts w:ascii="Arial" w:hAnsi="Arial" w:cs="Arial"/>
-              </w:rPr>
               <w:fldChar w:fldCharType="end"/>
             </w:r>
             <w:r>
@@ -12306,12 +11783,6 @@
               <w:rPr>
                 <w:rFonts w:ascii="Arial" w:hAnsi="Arial" w:cs="Arial"/>
               </w:rPr>
-              <w:fldChar w:fldCharType="separate"/>
-            </w:r>
-            <w:r>
-              <w:rPr>
-                <w:rFonts w:ascii="Arial" w:hAnsi="Arial" w:cs="Arial"/>
-              </w:rPr>
               <w:fldChar w:fldCharType="end"/>
             </w:r>
             <w:r>
@@ -12351,12 +11822,6 @@
               <w:rPr>
                 <w:rFonts w:ascii="Arial" w:hAnsi="Arial" w:cs="Arial"/>
               </w:rPr>
-              <w:fldChar w:fldCharType="separate"/>
-            </w:r>
-            <w:r>
-              <w:rPr>
-                <w:rFonts w:ascii="Arial" w:hAnsi="Arial" w:cs="Arial"/>
-              </w:rPr>
               <w:fldChar w:fldCharType="end"/>
             </w:r>
             <w:r>
@@ -12396,12 +11861,6 @@
               <w:rPr>
                 <w:rFonts w:ascii="Arial" w:hAnsi="Arial" w:cs="Arial"/>
               </w:rPr>
-              <w:fldChar w:fldCharType="separate"/>
-            </w:r>
-            <w:r>
-              <w:rPr>
-                <w:rFonts w:ascii="Arial" w:hAnsi="Arial" w:cs="Arial"/>
-              </w:rPr>
               <w:fldChar w:fldCharType="end"/>
             </w:r>
             <w:r>
@@ -12441,12 +11900,6 @@
               <w:rPr>
                 <w:rFonts w:ascii="Arial" w:hAnsi="Arial" w:cs="Arial"/>
               </w:rPr>
-              <w:fldChar w:fldCharType="separate"/>
-            </w:r>
-            <w:r>
-              <w:rPr>
-                <w:rFonts w:ascii="Arial" w:hAnsi="Arial" w:cs="Arial"/>
-              </w:rPr>
               <w:fldChar w:fldCharType="end"/>
             </w:r>
             <w:r>
@@ -12486,12 +11939,6 @@
               <w:rPr>
                 <w:rFonts w:ascii="Arial" w:hAnsi="Arial" w:cs="Arial"/>
               </w:rPr>
-              <w:fldChar w:fldCharType="separate"/>
-            </w:r>
-            <w:r>
-              <w:rPr>
-                <w:rFonts w:ascii="Arial" w:hAnsi="Arial" w:cs="Arial"/>
-              </w:rPr>
               <w:fldChar w:fldCharType="end"/>
             </w:r>
             <w:r>
@@ -12651,12 +12098,6 @@
               <w:rPr>
                 <w:rFonts w:ascii="Arial" w:hAnsi="Arial" w:cs="Arial"/>
               </w:rPr>
-              <w:fldChar w:fldCharType="separate"/>
-            </w:r>
-            <w:r>
-              <w:rPr>
-                <w:rFonts w:ascii="Arial" w:hAnsi="Arial" w:cs="Arial"/>
-              </w:rPr>
               <w:fldChar w:fldCharType="end"/>
             </w:r>
             <w:r>
@@ -12696,12 +12137,6 @@
               <w:rPr>
                 <w:rFonts w:ascii="Arial" w:hAnsi="Arial" w:cs="Arial"/>
               </w:rPr>
-              <w:fldChar w:fldCharType="separate"/>
-            </w:r>
-            <w:r>
-              <w:rPr>
-                <w:rFonts w:ascii="Arial" w:hAnsi="Arial" w:cs="Arial"/>
-              </w:rPr>
               <w:fldChar w:fldCharType="end"/>
             </w:r>
             <w:r>
@@ -12848,12 +12283,6 @@
                 <w:bCs/>
               </w:rPr>
               <w:t>Post- Condiciones</w:t>
-            </w:r>
-            <w:r>
-              <w:rPr>
-                <w:rFonts w:ascii="Arial" w:hAnsi="Arial" w:cs="Arial"/>
-              </w:rPr>
-              <w:t xml:space="preserve"> </w:t>
             </w:r>
           </w:p>
           <w:p>
@@ -13340,13 +12769,6 @@
                 <w:lang w:eastAsia="es-ES"/>
               </w:rPr>
               <w:t>(ES)</w:t>
-            </w:r>
-            <w:r>
-              <w:rPr>
-                <w:rFonts w:ascii="Arial" w:hAnsi="Arial" w:cs="Arial"/>
-                <w:b/>
-              </w:rPr>
-              <w:t xml:space="preserve"> </w:t>
             </w:r>
           </w:p>
           <w:p>
@@ -20280,7 +19702,7 @@
       <w:tblPr>
         <w:tblStyle w:val="Tablaconcuadrcula"/>
         <w:tblW w:w="0" w:type="auto"/>
-        <w:tblLook w:val="04A0" w:firstRow="1" w:lastRow="0" w:firstColumn="1" w:lastColumn="0" w:noHBand="0" w:noVBand="1"/>
+        <w:tblLook w:val="04A0"/>
       </w:tblPr>
       <w:tblGrid>
         <w:gridCol w:w="534"/>
@@ -20546,12 +19968,6 @@
             </w:r>
             <w:r>
               <w:rPr>
-                <w:lang w:val="en-US"/>
-              </w:rPr>
-              <w:t xml:space="preserve"> </w:t>
-            </w:r>
-            <w:r>
-              <w:rPr>
                 <w:u w:val="single"/>
                 <w:lang w:val="en-US"/>
               </w:rPr>
@@ -20608,9 +20024,6 @@
               <w:t>A1 – S2 –</w:t>
             </w:r>
             <w:r>
-              <w:t xml:space="preserve"> </w:t>
-            </w:r>
-            <w:r>
               <w:rPr>
                 <w:u w:val="single"/>
               </w:rPr>
@@ -20627,9 +20040,6 @@
             </w:r>
             <w:r>
               <w:t xml:space="preserve"> -</w:t>
-            </w:r>
-            <w:r>
-              <w:t xml:space="preserve"> </w:t>
             </w:r>
             <w:r>
               <w:rPr>
@@ -20672,12 +20082,6 @@
                 <w:lang w:val="en-US"/>
               </w:rPr>
               <w:t>A1 – S2 –</w:t>
-            </w:r>
-            <w:r>
-              <w:rPr>
-                <w:lang w:val="en-US"/>
-              </w:rPr>
-              <w:t xml:space="preserve"> </w:t>
             </w:r>
             <w:r>
               <w:rPr>
@@ -20823,7 +20227,7 @@
       <w:tblPr>
         <w:tblStyle w:val="Tablaconcuadrcula"/>
         <w:tblW w:w="0" w:type="auto"/>
-        <w:tblLook w:val="04A0" w:firstRow="1" w:lastRow="0" w:firstColumn="1" w:lastColumn="0" w:noHBand="0" w:noVBand="1"/>
+        <w:tblLook w:val="04A0"/>
       </w:tblPr>
       <w:tblGrid>
         <w:gridCol w:w="534"/>
@@ -21233,12 +20637,6 @@
                 <w:lang w:val="en-US"/>
               </w:rPr>
               <w:t>A1 – S2 –</w:t>
-            </w:r>
-            <w:r>
-              <w:rPr>
-                <w:lang w:val="en-US"/>
-              </w:rPr>
-              <w:t xml:space="preserve"> </w:t>
             </w:r>
             <w:r>
               <w:rPr>
@@ -21623,7 +21021,7 @@
         <w:tblStyle w:val="Tablaconcuadrcula"/>
         <w:tblW w:w="0" w:type="auto"/>
         <w:tblInd w:w="360" w:type="dxa"/>
-        <w:tblLook w:val="04A0" w:firstRow="1" w:lastRow="0" w:firstColumn="1" w:lastColumn="0" w:noHBand="0" w:noVBand="1"/>
+        <w:tblLook w:val="04A0"/>
       </w:tblPr>
       <w:tblGrid>
         <w:gridCol w:w="1820"/>
@@ -21665,21 +21063,7 @@
               <w:rPr>
                 <w:rFonts w:ascii="Arial" w:hAnsi="Arial" w:cs="Arial"/>
               </w:rPr>
-              <w:t xml:space="preserve">El usuario </w:t>
-            </w:r>
-            <w:proofErr w:type="spellStart"/>
-            <w:r>
-              <w:rPr>
-                <w:rFonts w:ascii="Arial" w:hAnsi="Arial" w:cs="Arial"/>
-              </w:rPr>
-              <w:t>logueado</w:t>
-            </w:r>
-            <w:proofErr w:type="spellEnd"/>
-            <w:r>
-              <w:rPr>
-                <w:rFonts w:ascii="Arial" w:hAnsi="Arial" w:cs="Arial"/>
-              </w:rPr>
-              <w:t xml:space="preserve"> (RRP) sigue el curso normal para registrar un paciente, no desea verificar previamente su existencia e ingresa todos los datos correctamente.</w:t>
+              <w:t>El usuario logueado (RRP) sigue el curso normal para registrar un paciente, no desea verificar previamente su existencia e ingresa todos los datos correctamente.</w:t>
             </w:r>
           </w:p>
         </w:tc>
@@ -21853,14 +21237,12 @@
                 <w:rFonts w:ascii="Arial" w:hAnsi="Arial" w:cs="Arial"/>
               </w:rPr>
             </w:pPr>
-            <w:proofErr w:type="spellStart"/>
             <w:r>
               <w:rPr>
                 <w:rFonts w:ascii="Arial" w:hAnsi="Arial" w:cs="Arial"/>
               </w:rPr>
               <w:t>Setup</w:t>
             </w:r>
-            <w:proofErr w:type="spellEnd"/>
           </w:p>
         </w:tc>
         <w:tc>
@@ -21883,21 +21265,7 @@
               <w:rPr>
                 <w:rFonts w:ascii="Arial" w:hAnsi="Arial" w:cs="Arial"/>
               </w:rPr>
-              <w:t xml:space="preserve">Usuario </w:t>
-            </w:r>
-            <w:proofErr w:type="spellStart"/>
-            <w:r>
-              <w:rPr>
-                <w:rFonts w:ascii="Arial" w:hAnsi="Arial" w:cs="Arial"/>
-              </w:rPr>
-              <w:t>logueado</w:t>
-            </w:r>
-            <w:proofErr w:type="spellEnd"/>
-            <w:r>
-              <w:rPr>
-                <w:rFonts w:ascii="Arial" w:hAnsi="Arial" w:cs="Arial"/>
-              </w:rPr>
-              <w:t xml:space="preserve"> con rol de RRP, con el nombre “Juan” y apellido “Verón”</w:t>
+              <w:t>Usuario logueado con rol de RRP, con el nombre “Juan” y apellido “Verón”</w:t>
             </w:r>
           </w:p>
         </w:tc>
@@ -22052,21 +21420,7 @@
               <w:rPr>
                 <w:rFonts w:ascii="Arial" w:hAnsi="Arial" w:cs="Arial"/>
               </w:rPr>
-              <w:t xml:space="preserve">El usuario Juan Verón se </w:t>
-            </w:r>
-            <w:proofErr w:type="spellStart"/>
-            <w:r>
-              <w:rPr>
-                <w:rFonts w:ascii="Arial" w:hAnsi="Arial" w:cs="Arial"/>
-              </w:rPr>
-              <w:t>loguea</w:t>
-            </w:r>
-            <w:proofErr w:type="spellEnd"/>
-            <w:r>
-              <w:rPr>
-                <w:rFonts w:ascii="Arial" w:hAnsi="Arial" w:cs="Arial"/>
-              </w:rPr>
-              <w:t xml:space="preserve"> con el rol de RRP y selecciona la opción “registrar paciente”.</w:t>
+              <w:t>El usuario Juan Verón se loguea con el rol de RRP y selecciona la opción “registrar paciente”.</w:t>
             </w:r>
           </w:p>
         </w:tc>
@@ -22342,42 +21696,14 @@
               <w:rPr>
                 <w:rFonts w:ascii="Arial" w:hAnsi="Arial" w:cs="Arial"/>
               </w:rPr>
-              <w:t>El RRP ingresa los campos obligatorios con los siguientes datos: nombre del paciente: “</w:t>
-            </w:r>
-            <w:proofErr w:type="spellStart"/>
-            <w:r>
-              <w:rPr>
-                <w:rFonts w:ascii="Arial" w:hAnsi="Arial" w:cs="Arial"/>
-              </w:rPr>
-              <w:t>Ruben</w:t>
-            </w:r>
-            <w:proofErr w:type="spellEnd"/>
-            <w:r>
-              <w:rPr>
-                <w:rFonts w:ascii="Arial" w:hAnsi="Arial" w:cs="Arial"/>
-              </w:rPr>
-              <w:t xml:space="preserve">”, apellido: “Gómez”, selecciona el tipo de documento: “DNI”, número de documento: “29567003”, calle: </w:t>
+              <w:t xml:space="preserve">El RRP ingresa los campos obligatorios con los siguientes datos: nombre del paciente: “Ruben”, apellido: “Gómez”, selecciona el tipo de documento: “DNI”, número de documento: “29567003”, calle: </w:t>
             </w:r>
             <w:r>
               <w:rPr>
                 <w:rFonts w:ascii="Arial" w:hAnsi="Arial" w:cs="Arial"/>
               </w:rPr>
               <w:lastRenderedPageBreak/>
-              <w:t xml:space="preserve">“Av. </w:t>
-            </w:r>
-            <w:proofErr w:type="spellStart"/>
-            <w:r>
-              <w:rPr>
-                <w:rFonts w:ascii="Arial" w:hAnsi="Arial" w:cs="Arial"/>
-              </w:rPr>
-              <w:t>Illia</w:t>
-            </w:r>
-            <w:proofErr w:type="spellEnd"/>
-            <w:r>
-              <w:rPr>
-                <w:rFonts w:ascii="Arial" w:hAnsi="Arial" w:cs="Arial"/>
-              </w:rPr>
-              <w:t>”, número de calle: “576” y ciudad: “Córdoba”</w:t>
+              <w:t>“Av. Illia”, número de calle: “576” y ciudad: “Córdoba”</w:t>
             </w:r>
           </w:p>
         </w:tc>
@@ -22440,21 +21766,7 @@
               <w:rPr>
                 <w:rFonts w:ascii="Arial" w:hAnsi="Arial" w:cs="Arial"/>
               </w:rPr>
-              <w:t xml:space="preserve">El sistema verifica que los campos obligatorios se hayan ingresado y es </w:t>
-            </w:r>
-            <w:proofErr w:type="spellStart"/>
-            <w:r>
-              <w:rPr>
-                <w:rFonts w:ascii="Arial" w:hAnsi="Arial" w:cs="Arial"/>
-              </w:rPr>
-              <w:t>asi</w:t>
-            </w:r>
-            <w:proofErr w:type="spellEnd"/>
-            <w:r>
-              <w:rPr>
-                <w:rFonts w:ascii="Arial" w:hAnsi="Arial" w:cs="Arial"/>
-              </w:rPr>
-              <w:t>.</w:t>
+              <w:t>El sistema verifica que los campos obligatorios se hayan ingresado y es asi.</w:t>
             </w:r>
           </w:p>
         </w:tc>
@@ -22516,21 +21828,7 @@
               <w:rPr>
                 <w:rFonts w:ascii="Arial" w:hAnsi="Arial" w:cs="Arial"/>
               </w:rPr>
-              <w:t xml:space="preserve">El sistema verifica que los tipos de datos ingresados son correctos y es </w:t>
-            </w:r>
-            <w:proofErr w:type="spellStart"/>
-            <w:r>
-              <w:rPr>
-                <w:rFonts w:ascii="Arial" w:hAnsi="Arial" w:cs="Arial"/>
-              </w:rPr>
-              <w:t>asi</w:t>
-            </w:r>
-            <w:proofErr w:type="spellEnd"/>
-            <w:r>
-              <w:rPr>
-                <w:rFonts w:ascii="Arial" w:hAnsi="Arial" w:cs="Arial"/>
-              </w:rPr>
-              <w:t>.</w:t>
+              <w:t>El sistema verifica que los tipos de datos ingresados son correctos y es asi.</w:t>
             </w:r>
           </w:p>
         </w:tc>
@@ -23020,19 +22318,11 @@
                 <w:rFonts w:ascii="Arial" w:hAnsi="Arial" w:cs="Arial"/>
               </w:rPr>
             </w:pPr>
-            <w:proofErr w:type="spellStart"/>
-            <w:r>
-              <w:rPr>
-                <w:rFonts w:ascii="Arial" w:hAnsi="Arial" w:cs="Arial"/>
-              </w:rPr>
-              <w:t>Biancato</w:t>
-            </w:r>
-            <w:proofErr w:type="spellEnd"/>
-            <w:r>
-              <w:rPr>
-                <w:rFonts w:ascii="Arial" w:hAnsi="Arial" w:cs="Arial"/>
-              </w:rPr>
-              <w:t>, Enzo</w:t>
+            <w:r>
+              <w:rPr>
+                <w:rFonts w:ascii="Arial" w:hAnsi="Arial" w:cs="Arial"/>
+              </w:rPr>
+              <w:t>Biancato, Enzo</w:t>
             </w:r>
           </w:p>
         </w:tc>
@@ -23122,7 +22412,7 @@
         <w:tblStyle w:val="Tablaconcuadrcula"/>
         <w:tblW w:w="0" w:type="auto"/>
         <w:tblInd w:w="360" w:type="dxa"/>
-        <w:tblLook w:val="04A0" w:firstRow="1" w:lastRow="0" w:firstColumn="1" w:lastColumn="0" w:noHBand="0" w:noVBand="1"/>
+        <w:tblLook w:val="04A0"/>
       </w:tblPr>
       <w:tblGrid>
         <w:gridCol w:w="1820"/>
@@ -23164,21 +22454,7 @@
               <w:rPr>
                 <w:rFonts w:ascii="Arial" w:hAnsi="Arial" w:cs="Arial"/>
               </w:rPr>
-              <w:t xml:space="preserve">El usuario </w:t>
-            </w:r>
-            <w:proofErr w:type="spellStart"/>
-            <w:r>
-              <w:rPr>
-                <w:rFonts w:ascii="Arial" w:hAnsi="Arial" w:cs="Arial"/>
-              </w:rPr>
-              <w:t>logueado</w:t>
-            </w:r>
-            <w:proofErr w:type="spellEnd"/>
-            <w:r>
-              <w:rPr>
-                <w:rFonts w:ascii="Arial" w:hAnsi="Arial" w:cs="Arial"/>
-              </w:rPr>
-              <w:t xml:space="preserve"> (RRP) verifica previamente la existencia del paciente en el sistema.</w:t>
+              <w:t>El usuario logueado (RRP) verifica previamente la existencia del paciente en el sistema.</w:t>
             </w:r>
           </w:p>
         </w:tc>
@@ -23367,14 +22643,12 @@
                 <w:rFonts w:ascii="Arial" w:hAnsi="Arial" w:cs="Arial"/>
               </w:rPr>
             </w:pPr>
-            <w:proofErr w:type="spellStart"/>
             <w:r>
               <w:rPr>
                 <w:rFonts w:ascii="Arial" w:hAnsi="Arial" w:cs="Arial"/>
               </w:rPr>
               <w:t>Setup</w:t>
             </w:r>
-            <w:proofErr w:type="spellEnd"/>
           </w:p>
         </w:tc>
         <w:tc>
@@ -23397,21 +22671,7 @@
               <w:rPr>
                 <w:rFonts w:ascii="Arial" w:hAnsi="Arial" w:cs="Arial"/>
               </w:rPr>
-              <w:t xml:space="preserve">Usuario </w:t>
-            </w:r>
-            <w:proofErr w:type="spellStart"/>
-            <w:r>
-              <w:rPr>
-                <w:rFonts w:ascii="Arial" w:hAnsi="Arial" w:cs="Arial"/>
-              </w:rPr>
-              <w:t>logueado</w:t>
-            </w:r>
-            <w:proofErr w:type="spellEnd"/>
-            <w:r>
-              <w:rPr>
-                <w:rFonts w:ascii="Arial" w:hAnsi="Arial" w:cs="Arial"/>
-              </w:rPr>
-              <w:t xml:space="preserve"> con rol de RRP, con el nombre “Juan” y apellido “Verón”</w:t>
+              <w:t>Usuario logueado con rol de RRP, con el nombre “Juan” y apellido “Verón”</w:t>
             </w:r>
           </w:p>
         </w:tc>
@@ -23566,21 +22826,7 @@
               <w:rPr>
                 <w:rFonts w:ascii="Arial" w:hAnsi="Arial" w:cs="Arial"/>
               </w:rPr>
-              <w:t xml:space="preserve">El usuario Juan Verón se </w:t>
-            </w:r>
-            <w:proofErr w:type="spellStart"/>
-            <w:r>
-              <w:rPr>
-                <w:rFonts w:ascii="Arial" w:hAnsi="Arial" w:cs="Arial"/>
-              </w:rPr>
-              <w:t>loguea</w:t>
-            </w:r>
-            <w:proofErr w:type="spellEnd"/>
-            <w:r>
-              <w:rPr>
-                <w:rFonts w:ascii="Arial" w:hAnsi="Arial" w:cs="Arial"/>
-              </w:rPr>
-              <w:t xml:space="preserve"> con el rol de RRP y selecciona la opción “registrar paciente”.</w:t>
+              <w:t>El usuario Juan Verón se loguea con el rol de RRP y selecciona la opción “registrar paciente”.</w:t>
             </w:r>
           </w:p>
         </w:tc>
@@ -23997,21 +23243,7 @@
               <w:rPr>
                 <w:rFonts w:ascii="Arial" w:hAnsi="Arial" w:cs="Arial"/>
               </w:rPr>
-              <w:t xml:space="preserve">El RRP ingresa los campos obligatorios con los siguientes datos: nombre del paciente: “Cecilia”, apellido: “Ortega”, selecciona el tipo de documento: “DNI”, número de documento: “26997436”, calle: “Av. </w:t>
-            </w:r>
-            <w:proofErr w:type="spellStart"/>
-            <w:r>
-              <w:rPr>
-                <w:rFonts w:ascii="Arial" w:hAnsi="Arial" w:cs="Arial"/>
-              </w:rPr>
-              <w:t>Velez</w:t>
-            </w:r>
-            <w:proofErr w:type="spellEnd"/>
-            <w:r>
-              <w:rPr>
-                <w:rFonts w:ascii="Arial" w:hAnsi="Arial" w:cs="Arial"/>
-              </w:rPr>
-              <w:t xml:space="preserve"> Sarsfield”, número de calle: “1100” y ciudad: “Córdoba”</w:t>
+              <w:t>El RRP ingresa los campos obligatorios con los siguientes datos: nombre del paciente: “Cecilia”, apellido: “Ortega”, selecciona el tipo de documento: “DNI”, número de documento: “26997436”, calle: “Av. Velez Sarsfield”, número de calle: “1100” y ciudad: “Córdoba”</w:t>
             </w:r>
           </w:p>
         </w:tc>
@@ -24073,21 +23305,7 @@
               <w:rPr>
                 <w:rFonts w:ascii="Arial" w:hAnsi="Arial" w:cs="Arial"/>
               </w:rPr>
-              <w:t xml:space="preserve">El sistema verifica que los campos obligatorios se hayan ingresado y es </w:t>
-            </w:r>
-            <w:proofErr w:type="spellStart"/>
-            <w:r>
-              <w:rPr>
-                <w:rFonts w:ascii="Arial" w:hAnsi="Arial" w:cs="Arial"/>
-              </w:rPr>
-              <w:t>asi</w:t>
-            </w:r>
-            <w:proofErr w:type="spellEnd"/>
-            <w:r>
-              <w:rPr>
-                <w:rFonts w:ascii="Arial" w:hAnsi="Arial" w:cs="Arial"/>
-              </w:rPr>
-              <w:t>.</w:t>
+              <w:t>El sistema verifica que los campos obligatorios se hayan ingresado y es asi.</w:t>
             </w:r>
           </w:p>
         </w:tc>
@@ -24149,21 +23367,7 @@
               <w:rPr>
                 <w:rFonts w:ascii="Arial" w:hAnsi="Arial" w:cs="Arial"/>
               </w:rPr>
-              <w:t xml:space="preserve">El sistema verifica que los tipos de datos ingresados son correctos y es </w:t>
-            </w:r>
-            <w:proofErr w:type="spellStart"/>
-            <w:r>
-              <w:rPr>
-                <w:rFonts w:ascii="Arial" w:hAnsi="Arial" w:cs="Arial"/>
-              </w:rPr>
-              <w:t>asi</w:t>
-            </w:r>
-            <w:proofErr w:type="spellEnd"/>
-            <w:r>
-              <w:rPr>
-                <w:rFonts w:ascii="Arial" w:hAnsi="Arial" w:cs="Arial"/>
-              </w:rPr>
-              <w:t>.</w:t>
+              <w:t>El sistema verifica que los tipos de datos ingresados son correctos y es asi.</w:t>
             </w:r>
           </w:p>
         </w:tc>
@@ -24662,19 +23866,11 @@
                 <w:rFonts w:ascii="Arial" w:hAnsi="Arial" w:cs="Arial"/>
               </w:rPr>
             </w:pPr>
-            <w:proofErr w:type="spellStart"/>
-            <w:r>
-              <w:rPr>
-                <w:rFonts w:ascii="Arial" w:hAnsi="Arial" w:cs="Arial"/>
-              </w:rPr>
-              <w:t>Biancato</w:t>
-            </w:r>
-            <w:proofErr w:type="spellEnd"/>
-            <w:r>
-              <w:rPr>
-                <w:rFonts w:ascii="Arial" w:hAnsi="Arial" w:cs="Arial"/>
-              </w:rPr>
-              <w:t>, Enzo</w:t>
+            <w:r>
+              <w:rPr>
+                <w:rFonts w:ascii="Arial" w:hAnsi="Arial" w:cs="Arial"/>
+              </w:rPr>
+              <w:t>Biancato, Enzo</w:t>
             </w:r>
           </w:p>
         </w:tc>
@@ -24764,7 +23960,7 @@
         <w:tblStyle w:val="Tablaconcuadrcula"/>
         <w:tblW w:w="0" w:type="auto"/>
         <w:tblInd w:w="360" w:type="dxa"/>
-        <w:tblLook w:val="04A0" w:firstRow="1" w:lastRow="0" w:firstColumn="1" w:lastColumn="0" w:noHBand="0" w:noVBand="1"/>
+        <w:tblLook w:val="04A0"/>
       </w:tblPr>
       <w:tblGrid>
         <w:gridCol w:w="1820"/>
@@ -24806,21 +24002,7 @@
               <w:rPr>
                 <w:rFonts w:ascii="Arial" w:hAnsi="Arial" w:cs="Arial"/>
               </w:rPr>
-              <w:t xml:space="preserve">El usuario </w:t>
-            </w:r>
-            <w:proofErr w:type="spellStart"/>
-            <w:r>
-              <w:rPr>
-                <w:rFonts w:ascii="Arial" w:hAnsi="Arial" w:cs="Arial"/>
-              </w:rPr>
-              <w:t>logueado</w:t>
-            </w:r>
-            <w:proofErr w:type="spellEnd"/>
-            <w:r>
-              <w:rPr>
-                <w:rFonts w:ascii="Arial" w:hAnsi="Arial" w:cs="Arial"/>
-              </w:rPr>
-              <w:t xml:space="preserve"> (RRP) no ingresa todos los campos requeridos obligatorios para el registro de un paciente, el sistema lo informa y el RRP ingresa los datos faltantes.</w:t>
+              <w:t>El usuario logueado (RRP) no ingresa todos los campos requeridos obligatorios para el registro de un paciente, el sistema lo informa y el RRP ingresa los datos faltantes.</w:t>
             </w:r>
           </w:p>
         </w:tc>
@@ -25009,14 +24191,12 @@
                 <w:rFonts w:ascii="Arial" w:hAnsi="Arial" w:cs="Arial"/>
               </w:rPr>
             </w:pPr>
-            <w:proofErr w:type="spellStart"/>
             <w:r>
               <w:rPr>
                 <w:rFonts w:ascii="Arial" w:hAnsi="Arial" w:cs="Arial"/>
               </w:rPr>
               <w:t>Setup</w:t>
             </w:r>
-            <w:proofErr w:type="spellEnd"/>
           </w:p>
         </w:tc>
         <w:tc>
@@ -25039,21 +24219,7 @@
               <w:rPr>
                 <w:rFonts w:ascii="Arial" w:hAnsi="Arial" w:cs="Arial"/>
               </w:rPr>
-              <w:t xml:space="preserve">Usuario </w:t>
-            </w:r>
-            <w:proofErr w:type="spellStart"/>
-            <w:r>
-              <w:rPr>
-                <w:rFonts w:ascii="Arial" w:hAnsi="Arial" w:cs="Arial"/>
-              </w:rPr>
-              <w:t>logueado</w:t>
-            </w:r>
-            <w:proofErr w:type="spellEnd"/>
-            <w:r>
-              <w:rPr>
-                <w:rFonts w:ascii="Arial" w:hAnsi="Arial" w:cs="Arial"/>
-              </w:rPr>
-              <w:t xml:space="preserve"> con rol de RRP, con el nombre “Juan” y apellido “Verón”</w:t>
+              <w:t>Usuario logueado con rol de RRP, con el nombre “Juan” y apellido “Verón”</w:t>
             </w:r>
           </w:p>
         </w:tc>
@@ -25208,21 +24374,7 @@
               <w:rPr>
                 <w:rFonts w:ascii="Arial" w:hAnsi="Arial" w:cs="Arial"/>
               </w:rPr>
-              <w:t xml:space="preserve">El usuario Juan Verón se </w:t>
-            </w:r>
-            <w:proofErr w:type="spellStart"/>
-            <w:r>
-              <w:rPr>
-                <w:rFonts w:ascii="Arial" w:hAnsi="Arial" w:cs="Arial"/>
-              </w:rPr>
-              <w:t>loguea</w:t>
-            </w:r>
-            <w:proofErr w:type="spellEnd"/>
-            <w:r>
-              <w:rPr>
-                <w:rFonts w:ascii="Arial" w:hAnsi="Arial" w:cs="Arial"/>
-              </w:rPr>
-              <w:t xml:space="preserve"> con el rol de RRP y selecciona la opción “registrar paciente”.</w:t>
+              <w:t>El usuario Juan Verón se loguea con el rol de RRP y selecciona la opción “registrar paciente”.</w:t>
             </w:r>
           </w:p>
         </w:tc>
@@ -25568,21 +24720,7 @@
               <w:rPr>
                 <w:rFonts w:ascii="Arial" w:hAnsi="Arial" w:cs="Arial"/>
               </w:rPr>
-              <w:t xml:space="preserve">El sistema verifica que los campos obligatorios se hayan ingresado y no es </w:t>
-            </w:r>
-            <w:proofErr w:type="spellStart"/>
-            <w:r>
-              <w:rPr>
-                <w:rFonts w:ascii="Arial" w:hAnsi="Arial" w:cs="Arial"/>
-              </w:rPr>
-              <w:t>asi</w:t>
-            </w:r>
-            <w:proofErr w:type="spellEnd"/>
-            <w:r>
-              <w:rPr>
-                <w:rFonts w:ascii="Arial" w:hAnsi="Arial" w:cs="Arial"/>
-              </w:rPr>
-              <w:t>.</w:t>
+              <w:t>El sistema verifica que los campos obligatorios se hayan ingresado y no es asi.</w:t>
             </w:r>
           </w:p>
         </w:tc>
@@ -25782,21 +24920,7 @@
               <w:rPr>
                 <w:rFonts w:ascii="Arial" w:hAnsi="Arial" w:cs="Arial"/>
               </w:rPr>
-              <w:t xml:space="preserve">El sistema verifica que los tipos de datos ingresados son correctos y es </w:t>
-            </w:r>
-            <w:proofErr w:type="spellStart"/>
-            <w:r>
-              <w:rPr>
-                <w:rFonts w:ascii="Arial" w:hAnsi="Arial" w:cs="Arial"/>
-              </w:rPr>
-              <w:t>asi</w:t>
-            </w:r>
-            <w:proofErr w:type="spellEnd"/>
-            <w:r>
-              <w:rPr>
-                <w:rFonts w:ascii="Arial" w:hAnsi="Arial" w:cs="Arial"/>
-              </w:rPr>
-              <w:t>.</w:t>
+              <w:t>El sistema verifica que los tipos de datos ingresados son correctos y es asi.</w:t>
             </w:r>
           </w:p>
         </w:tc>
@@ -26286,19 +25410,11 @@
                 <w:rFonts w:ascii="Arial" w:hAnsi="Arial" w:cs="Arial"/>
               </w:rPr>
             </w:pPr>
-            <w:proofErr w:type="spellStart"/>
-            <w:r>
-              <w:rPr>
-                <w:rFonts w:ascii="Arial" w:hAnsi="Arial" w:cs="Arial"/>
-              </w:rPr>
-              <w:t>Biancato</w:t>
-            </w:r>
-            <w:proofErr w:type="spellEnd"/>
-            <w:r>
-              <w:rPr>
-                <w:rFonts w:ascii="Arial" w:hAnsi="Arial" w:cs="Arial"/>
-              </w:rPr>
-              <w:t>, Enzo</w:t>
+            <w:r>
+              <w:rPr>
+                <w:rFonts w:ascii="Arial" w:hAnsi="Arial" w:cs="Arial"/>
+              </w:rPr>
+              <w:t>Biancato, Enzo</w:t>
             </w:r>
           </w:p>
         </w:tc>
@@ -26388,7 +25504,7 @@
         <w:tblStyle w:val="Tablaconcuadrcula"/>
         <w:tblW w:w="0" w:type="auto"/>
         <w:tblInd w:w="360" w:type="dxa"/>
-        <w:tblLook w:val="04A0" w:firstRow="1" w:lastRow="0" w:firstColumn="1" w:lastColumn="0" w:noHBand="0" w:noVBand="1"/>
+        <w:tblLook w:val="04A0"/>
       </w:tblPr>
       <w:tblGrid>
         <w:gridCol w:w="1820"/>
@@ -26430,21 +25546,7 @@
               <w:rPr>
                 <w:rFonts w:ascii="Arial" w:hAnsi="Arial" w:cs="Arial"/>
               </w:rPr>
-              <w:t xml:space="preserve">El usuario </w:t>
-            </w:r>
-            <w:proofErr w:type="spellStart"/>
-            <w:r>
-              <w:rPr>
-                <w:rFonts w:ascii="Arial" w:hAnsi="Arial" w:cs="Arial"/>
-              </w:rPr>
-              <w:t>logueado</w:t>
-            </w:r>
-            <w:proofErr w:type="spellEnd"/>
-            <w:r>
-              <w:rPr>
-                <w:rFonts w:ascii="Arial" w:hAnsi="Arial" w:cs="Arial"/>
-              </w:rPr>
-              <w:t xml:space="preserve"> (RRP) ingresa algunos campos con los tipos de datos inadecuados, el sistema le informa y el mismo corrige el problema.</w:t>
+              <w:t>El usuario logueado (RRP) ingresa algunos campos con los tipos de datos inadecuados, el sistema le informa y el mismo corrige el problema.</w:t>
             </w:r>
           </w:p>
         </w:tc>
@@ -26634,14 +25736,12 @@
                 <w:rFonts w:ascii="Arial" w:hAnsi="Arial" w:cs="Arial"/>
               </w:rPr>
             </w:pPr>
-            <w:proofErr w:type="spellStart"/>
             <w:r>
               <w:rPr>
                 <w:rFonts w:ascii="Arial" w:hAnsi="Arial" w:cs="Arial"/>
               </w:rPr>
               <w:t>Setup</w:t>
             </w:r>
-            <w:proofErr w:type="spellEnd"/>
           </w:p>
         </w:tc>
         <w:tc>
@@ -26664,21 +25764,7 @@
               <w:rPr>
                 <w:rFonts w:ascii="Arial" w:hAnsi="Arial" w:cs="Arial"/>
               </w:rPr>
-              <w:t xml:space="preserve">Usuario </w:t>
-            </w:r>
-            <w:proofErr w:type="spellStart"/>
-            <w:r>
-              <w:rPr>
-                <w:rFonts w:ascii="Arial" w:hAnsi="Arial" w:cs="Arial"/>
-              </w:rPr>
-              <w:t>logueado</w:t>
-            </w:r>
-            <w:proofErr w:type="spellEnd"/>
-            <w:r>
-              <w:rPr>
-                <w:rFonts w:ascii="Arial" w:hAnsi="Arial" w:cs="Arial"/>
-              </w:rPr>
-              <w:t xml:space="preserve"> con rol de RRP, con el nombre “Juan” y apellido “Verón”</w:t>
+              <w:t>Usuario logueado con rol de RRP, con el nombre “Juan” y apellido “Verón”</w:t>
             </w:r>
           </w:p>
         </w:tc>
@@ -26833,21 +25919,7 @@
               <w:rPr>
                 <w:rFonts w:ascii="Arial" w:hAnsi="Arial" w:cs="Arial"/>
               </w:rPr>
-              <w:t xml:space="preserve">El usuario Juan Verón se </w:t>
-            </w:r>
-            <w:proofErr w:type="spellStart"/>
-            <w:r>
-              <w:rPr>
-                <w:rFonts w:ascii="Arial" w:hAnsi="Arial" w:cs="Arial"/>
-              </w:rPr>
-              <w:t>loguea</w:t>
-            </w:r>
-            <w:proofErr w:type="spellEnd"/>
-            <w:r>
-              <w:rPr>
-                <w:rFonts w:ascii="Arial" w:hAnsi="Arial" w:cs="Arial"/>
-              </w:rPr>
-              <w:t xml:space="preserve"> con el rol de RRP y selecciona la opción “registrar paciente”.</w:t>
+              <w:t>El usuario Juan Verón se loguea con el rol de RRP y selecciona la opción “registrar paciente”.</w:t>
             </w:r>
           </w:p>
         </w:tc>
@@ -27123,35 +26195,7 @@
               <w:rPr>
                 <w:rFonts w:ascii="Arial" w:hAnsi="Arial" w:cs="Arial"/>
               </w:rPr>
-              <w:t>El RRP ingresa los campos obligatorios con los siguientes datos: nombre del paciente: “</w:t>
-            </w:r>
-            <w:proofErr w:type="spellStart"/>
-            <w:r>
-              <w:rPr>
-                <w:rFonts w:ascii="Arial" w:hAnsi="Arial" w:cs="Arial"/>
-              </w:rPr>
-              <w:t>Dario</w:t>
-            </w:r>
-            <w:proofErr w:type="spellEnd"/>
-            <w:r>
-              <w:rPr>
-                <w:rFonts w:ascii="Arial" w:hAnsi="Arial" w:cs="Arial"/>
-              </w:rPr>
-              <w:t xml:space="preserve">”, apellido: “Lobos”, selecciona el tipo de documento: “DNI”, número de documento: “236374cc”, calle: “Av. </w:t>
-            </w:r>
-            <w:proofErr w:type="spellStart"/>
-            <w:r>
-              <w:rPr>
-                <w:rFonts w:ascii="Arial" w:hAnsi="Arial" w:cs="Arial"/>
-              </w:rPr>
-              <w:t>Illia</w:t>
-            </w:r>
-            <w:proofErr w:type="spellEnd"/>
-            <w:r>
-              <w:rPr>
-                <w:rFonts w:ascii="Arial" w:hAnsi="Arial" w:cs="Arial"/>
-              </w:rPr>
-              <w:t>”, número de calle: “576” y ciudad: “Córdoba”</w:t>
+              <w:t>El RRP ingresa los campos obligatorios con los siguientes datos: nombre del paciente: “Dario”, apellido: “Lobos”, selecciona el tipo de documento: “DNI”, número de documento: “236374cc”, calle: “Av. Illia”, número de calle: “576” y ciudad: “Córdoba”</w:t>
             </w:r>
           </w:p>
         </w:tc>
@@ -27213,21 +26257,7 @@
               <w:rPr>
                 <w:rFonts w:ascii="Arial" w:hAnsi="Arial" w:cs="Arial"/>
               </w:rPr>
-              <w:t xml:space="preserve">El sistema verifica que los campos obligatorios se hayan ingresado y es </w:t>
-            </w:r>
-            <w:proofErr w:type="spellStart"/>
-            <w:r>
-              <w:rPr>
-                <w:rFonts w:ascii="Arial" w:hAnsi="Arial" w:cs="Arial"/>
-              </w:rPr>
-              <w:t>asi</w:t>
-            </w:r>
-            <w:proofErr w:type="spellEnd"/>
-            <w:r>
-              <w:rPr>
-                <w:rFonts w:ascii="Arial" w:hAnsi="Arial" w:cs="Arial"/>
-              </w:rPr>
-              <w:t>.</w:t>
+              <w:t>El sistema verifica que los campos obligatorios se hayan ingresado y es asi.</w:t>
             </w:r>
           </w:p>
         </w:tc>
@@ -27296,21 +26326,7 @@
               <w:rPr>
                 <w:rFonts w:ascii="Arial" w:hAnsi="Arial" w:cs="Arial"/>
               </w:rPr>
-              <w:t xml:space="preserve">El sistema verifica que los tipos de datos ingresados son correctos y no es </w:t>
-            </w:r>
-            <w:proofErr w:type="spellStart"/>
-            <w:r>
-              <w:rPr>
-                <w:rFonts w:ascii="Arial" w:hAnsi="Arial" w:cs="Arial"/>
-              </w:rPr>
-              <w:t>asi</w:t>
-            </w:r>
-            <w:proofErr w:type="spellEnd"/>
-            <w:r>
-              <w:rPr>
-                <w:rFonts w:ascii="Arial" w:hAnsi="Arial" w:cs="Arial"/>
-              </w:rPr>
-              <w:t>.</w:t>
+              <w:t>El sistema verifica que los tipos de datos ingresados son correctos y no es asi.</w:t>
             </w:r>
           </w:p>
         </w:tc>
@@ -27939,19 +26955,11 @@
                 <w:rFonts w:ascii="Arial" w:hAnsi="Arial" w:cs="Arial"/>
               </w:rPr>
             </w:pPr>
-            <w:proofErr w:type="spellStart"/>
-            <w:r>
-              <w:rPr>
-                <w:rFonts w:ascii="Arial" w:hAnsi="Arial" w:cs="Arial"/>
-              </w:rPr>
-              <w:t>Biancato</w:t>
-            </w:r>
-            <w:proofErr w:type="spellEnd"/>
-            <w:r>
-              <w:rPr>
-                <w:rFonts w:ascii="Arial" w:hAnsi="Arial" w:cs="Arial"/>
-              </w:rPr>
-              <w:t>, Enzo</w:t>
+            <w:r>
+              <w:rPr>
+                <w:rFonts w:ascii="Arial" w:hAnsi="Arial" w:cs="Arial"/>
+              </w:rPr>
+              <w:t>Biancato, Enzo</w:t>
             </w:r>
           </w:p>
         </w:tc>
@@ -28041,7 +27049,7 @@
         <w:tblStyle w:val="Tablaconcuadrcula"/>
         <w:tblW w:w="0" w:type="auto"/>
         <w:tblInd w:w="360" w:type="dxa"/>
-        <w:tblLook w:val="04A0" w:firstRow="1" w:lastRow="0" w:firstColumn="1" w:lastColumn="0" w:noHBand="0" w:noVBand="1"/>
+        <w:tblLook w:val="04A0"/>
       </w:tblPr>
       <w:tblGrid>
         <w:gridCol w:w="1820"/>
@@ -28083,35 +27091,7 @@
               <w:rPr>
                 <w:rFonts w:ascii="Arial" w:hAnsi="Arial" w:cs="Arial"/>
               </w:rPr>
-              <w:t xml:space="preserve">El usuario </w:t>
-            </w:r>
-            <w:proofErr w:type="spellStart"/>
-            <w:r>
-              <w:rPr>
-                <w:rFonts w:ascii="Arial" w:hAnsi="Arial" w:cs="Arial"/>
-              </w:rPr>
-              <w:t>logueado</w:t>
-            </w:r>
-            <w:proofErr w:type="spellEnd"/>
-            <w:r>
-              <w:rPr>
-                <w:rFonts w:ascii="Arial" w:hAnsi="Arial" w:cs="Arial"/>
-              </w:rPr>
-              <w:t xml:space="preserve"> (RRP) desea verificar previamente la existencia del paciente y el mismo ya existe. El sistema informa la situación y se cancela el </w:t>
-            </w:r>
-            <w:proofErr w:type="spellStart"/>
-            <w:r>
-              <w:rPr>
-                <w:rFonts w:ascii="Arial" w:hAnsi="Arial" w:cs="Arial"/>
-              </w:rPr>
-              <w:t>cu</w:t>
-            </w:r>
-            <w:proofErr w:type="spellEnd"/>
-            <w:r>
-              <w:rPr>
-                <w:rFonts w:ascii="Arial" w:hAnsi="Arial" w:cs="Arial"/>
-              </w:rPr>
-              <w:t>.</w:t>
+              <w:t>El usuario logueado (RRP) desea verificar previamente la existencia del paciente y el mismo ya existe. El sistema informa la situación y se cancela el cu.</w:t>
             </w:r>
           </w:p>
         </w:tc>
@@ -28290,14 +27270,12 @@
                 <w:rFonts w:ascii="Arial" w:hAnsi="Arial" w:cs="Arial"/>
               </w:rPr>
             </w:pPr>
-            <w:proofErr w:type="spellStart"/>
             <w:r>
               <w:rPr>
                 <w:rFonts w:ascii="Arial" w:hAnsi="Arial" w:cs="Arial"/>
               </w:rPr>
               <w:t>Setup</w:t>
             </w:r>
-            <w:proofErr w:type="spellEnd"/>
           </w:p>
         </w:tc>
         <w:tc>
@@ -28320,21 +27298,7 @@
               <w:rPr>
                 <w:rFonts w:ascii="Arial" w:hAnsi="Arial" w:cs="Arial"/>
               </w:rPr>
-              <w:t xml:space="preserve">Usuario </w:t>
-            </w:r>
-            <w:proofErr w:type="spellStart"/>
-            <w:r>
-              <w:rPr>
-                <w:rFonts w:ascii="Arial" w:hAnsi="Arial" w:cs="Arial"/>
-              </w:rPr>
-              <w:t>logueado</w:t>
-            </w:r>
-            <w:proofErr w:type="spellEnd"/>
-            <w:r>
-              <w:rPr>
-                <w:rFonts w:ascii="Arial" w:hAnsi="Arial" w:cs="Arial"/>
-              </w:rPr>
-              <w:t xml:space="preserve"> con rol de RRP, con el nombre “Juan” y apellido “Verón”</w:t>
+              <w:t>Usuario logueado con rol de RRP, con el nombre “Juan” y apellido “Verón”</w:t>
             </w:r>
           </w:p>
           <w:p>
@@ -28352,21 +27316,7 @@
               <w:rPr>
                 <w:rFonts w:ascii="Arial" w:hAnsi="Arial" w:cs="Arial"/>
               </w:rPr>
-              <w:t>Paciente registrado en el sistema con DNI: “33676432”, nombre: “</w:t>
-            </w:r>
-            <w:proofErr w:type="spellStart"/>
-            <w:r>
-              <w:rPr>
-                <w:rFonts w:ascii="Arial" w:hAnsi="Arial" w:cs="Arial"/>
-              </w:rPr>
-              <w:t>Julian</w:t>
-            </w:r>
-            <w:proofErr w:type="spellEnd"/>
-            <w:r>
-              <w:rPr>
-                <w:rFonts w:ascii="Arial" w:hAnsi="Arial" w:cs="Arial"/>
-              </w:rPr>
-              <w:t>”, apellido: “Martos”.</w:t>
+              <w:t>Paciente registrado en el sistema con DNI: “33676432”, nombre: “Julian”, apellido: “Martos”.</w:t>
             </w:r>
           </w:p>
         </w:tc>
@@ -28521,21 +27471,7 @@
               <w:rPr>
                 <w:rFonts w:ascii="Arial" w:hAnsi="Arial" w:cs="Arial"/>
               </w:rPr>
-              <w:t xml:space="preserve">El usuario Juan Verón se </w:t>
-            </w:r>
-            <w:proofErr w:type="spellStart"/>
-            <w:r>
-              <w:rPr>
-                <w:rFonts w:ascii="Arial" w:hAnsi="Arial" w:cs="Arial"/>
-              </w:rPr>
-              <w:t>loguea</w:t>
-            </w:r>
-            <w:proofErr w:type="spellEnd"/>
-            <w:r>
-              <w:rPr>
-                <w:rFonts w:ascii="Arial" w:hAnsi="Arial" w:cs="Arial"/>
-              </w:rPr>
-              <w:t xml:space="preserve"> con el rol de RRP y selecciona la opción “registrar paciente”.</w:t>
+              <w:t>El usuario Juan Verón se loguea con el rol de RRP y selecciona la opción “registrar paciente”.</w:t>
             </w:r>
           </w:p>
         </w:tc>
@@ -29032,19 +27968,11 @@
                 <w:rFonts w:ascii="Arial" w:hAnsi="Arial" w:cs="Arial"/>
               </w:rPr>
             </w:pPr>
-            <w:proofErr w:type="spellStart"/>
-            <w:r>
-              <w:rPr>
-                <w:rFonts w:ascii="Arial" w:hAnsi="Arial" w:cs="Arial"/>
-              </w:rPr>
-              <w:t>Biancato</w:t>
-            </w:r>
-            <w:proofErr w:type="spellEnd"/>
-            <w:r>
-              <w:rPr>
-                <w:rFonts w:ascii="Arial" w:hAnsi="Arial" w:cs="Arial"/>
-              </w:rPr>
-              <w:t>, Enzo</w:t>
+            <w:r>
+              <w:rPr>
+                <w:rFonts w:ascii="Arial" w:hAnsi="Arial" w:cs="Arial"/>
+              </w:rPr>
+              <w:t>Biancato, Enzo</w:t>
             </w:r>
           </w:p>
         </w:tc>
@@ -29134,7 +28062,7 @@
         <w:tblStyle w:val="Tablaconcuadrcula"/>
         <w:tblW w:w="0" w:type="auto"/>
         <w:tblInd w:w="360" w:type="dxa"/>
-        <w:tblLook w:val="04A0" w:firstRow="1" w:lastRow="0" w:firstColumn="1" w:lastColumn="0" w:noHBand="0" w:noVBand="1"/>
+        <w:tblLook w:val="04A0"/>
       </w:tblPr>
       <w:tblGrid>
         <w:gridCol w:w="1820"/>
@@ -29176,21 +28104,7 @@
               <w:rPr>
                 <w:rFonts w:ascii="Arial" w:hAnsi="Arial" w:cs="Arial"/>
               </w:rPr>
-              <w:t xml:space="preserve">El usuario </w:t>
-            </w:r>
-            <w:proofErr w:type="spellStart"/>
-            <w:r>
-              <w:rPr>
-                <w:rFonts w:ascii="Arial" w:hAnsi="Arial" w:cs="Arial"/>
-              </w:rPr>
-              <w:t>logueado</w:t>
-            </w:r>
-            <w:proofErr w:type="spellEnd"/>
-            <w:r>
-              <w:rPr>
-                <w:rFonts w:ascii="Arial" w:hAnsi="Arial" w:cs="Arial"/>
-              </w:rPr>
-              <w:t xml:space="preserve"> (RRP) no ingresa todos los campos obligatorios para el registro del paciente, el sistema le informa y no completa los campos, por lo que el caso de uso se cancela.</w:t>
+              <w:t>El usuario logueado (RRP) no ingresa todos los campos obligatorios para el registro del paciente, el sistema le informa y no completa los campos, por lo que el caso de uso se cancela.</w:t>
             </w:r>
           </w:p>
         </w:tc>
@@ -29372,14 +28286,12 @@
                 <w:rFonts w:ascii="Arial" w:hAnsi="Arial" w:cs="Arial"/>
               </w:rPr>
             </w:pPr>
-            <w:proofErr w:type="spellStart"/>
             <w:r>
               <w:rPr>
                 <w:rFonts w:ascii="Arial" w:hAnsi="Arial" w:cs="Arial"/>
               </w:rPr>
               <w:t>Setup</w:t>
             </w:r>
-            <w:proofErr w:type="spellEnd"/>
           </w:p>
         </w:tc>
         <w:tc>
@@ -29402,21 +28314,7 @@
               <w:rPr>
                 <w:rFonts w:ascii="Arial" w:hAnsi="Arial" w:cs="Arial"/>
               </w:rPr>
-              <w:t xml:space="preserve">Usuario </w:t>
-            </w:r>
-            <w:proofErr w:type="spellStart"/>
-            <w:r>
-              <w:rPr>
-                <w:rFonts w:ascii="Arial" w:hAnsi="Arial" w:cs="Arial"/>
-              </w:rPr>
-              <w:t>logueado</w:t>
-            </w:r>
-            <w:proofErr w:type="spellEnd"/>
-            <w:r>
-              <w:rPr>
-                <w:rFonts w:ascii="Arial" w:hAnsi="Arial" w:cs="Arial"/>
-              </w:rPr>
-              <w:t xml:space="preserve"> con rol de RRP, con el nombre “Juan” y apellido “Verón”</w:t>
+              <w:t>Usuario logueado con rol de RRP, con el nombre “Juan” y apellido “Verón”</w:t>
             </w:r>
           </w:p>
         </w:tc>
@@ -29571,21 +28469,7 @@
               <w:rPr>
                 <w:rFonts w:ascii="Arial" w:hAnsi="Arial" w:cs="Arial"/>
               </w:rPr>
-              <w:t xml:space="preserve">El usuario Juan Verón se </w:t>
-            </w:r>
-            <w:proofErr w:type="spellStart"/>
-            <w:r>
-              <w:rPr>
-                <w:rFonts w:ascii="Arial" w:hAnsi="Arial" w:cs="Arial"/>
-              </w:rPr>
-              <w:t>loguea</w:t>
-            </w:r>
-            <w:proofErr w:type="spellEnd"/>
-            <w:r>
-              <w:rPr>
-                <w:rFonts w:ascii="Arial" w:hAnsi="Arial" w:cs="Arial"/>
-              </w:rPr>
-              <w:t xml:space="preserve"> con el rol de RRP y selecciona la opción “registrar paciente”.</w:t>
+              <w:t>El usuario Juan Verón se loguea con el rol de RRP y selecciona la opción “registrar paciente”.</w:t>
             </w:r>
           </w:p>
         </w:tc>
@@ -29869,21 +28753,7 @@
               <w:rPr>
                 <w:rFonts w:ascii="Arial" w:hAnsi="Arial" w:cs="Arial"/>
               </w:rPr>
-              <w:t>El RRP ingresa solo los siguientes campos: nombre: “Julieta”, apellido: “</w:t>
-            </w:r>
-            <w:proofErr w:type="spellStart"/>
-            <w:r>
-              <w:rPr>
-                <w:rFonts w:ascii="Arial" w:hAnsi="Arial" w:cs="Arial"/>
-              </w:rPr>
-              <w:t>Dominguez</w:t>
-            </w:r>
-            <w:proofErr w:type="spellEnd"/>
-            <w:r>
-              <w:rPr>
-                <w:rFonts w:ascii="Arial" w:hAnsi="Arial" w:cs="Arial"/>
-              </w:rPr>
-              <w:t>”.</w:t>
+              <w:t>El RRP ingresa solo los siguientes campos: nombre: “Julieta”, apellido: “Dominguez”.</w:t>
             </w:r>
           </w:p>
         </w:tc>
@@ -29952,21 +28822,7 @@
               <w:rPr>
                 <w:rFonts w:ascii="Arial" w:hAnsi="Arial" w:cs="Arial"/>
               </w:rPr>
-              <w:t xml:space="preserve">El sistema verifica que los campos obligatorios se hayan ingresado y no es </w:t>
-            </w:r>
-            <w:proofErr w:type="spellStart"/>
-            <w:r>
-              <w:rPr>
-                <w:rFonts w:ascii="Arial" w:hAnsi="Arial" w:cs="Arial"/>
-              </w:rPr>
-              <w:t>asi</w:t>
-            </w:r>
-            <w:proofErr w:type="spellEnd"/>
-            <w:r>
-              <w:rPr>
-                <w:rFonts w:ascii="Arial" w:hAnsi="Arial" w:cs="Arial"/>
-              </w:rPr>
-              <w:t>.</w:t>
+              <w:t>El sistema verifica que los campos obligatorios se hayan ingresado y no es asi.</w:t>
             </w:r>
           </w:p>
         </w:tc>
@@ -30324,19 +29180,11 @@
                 <w:rFonts w:ascii="Arial" w:hAnsi="Arial" w:cs="Arial"/>
               </w:rPr>
             </w:pPr>
-            <w:proofErr w:type="spellStart"/>
-            <w:r>
-              <w:rPr>
-                <w:rFonts w:ascii="Arial" w:hAnsi="Arial" w:cs="Arial"/>
-              </w:rPr>
-              <w:t>Biancato</w:t>
-            </w:r>
-            <w:proofErr w:type="spellEnd"/>
-            <w:r>
-              <w:rPr>
-                <w:rFonts w:ascii="Arial" w:hAnsi="Arial" w:cs="Arial"/>
-              </w:rPr>
-              <w:t>, Enzo</w:t>
+            <w:r>
+              <w:rPr>
+                <w:rFonts w:ascii="Arial" w:hAnsi="Arial" w:cs="Arial"/>
+              </w:rPr>
+              <w:t>Biancato, Enzo</w:t>
             </w:r>
           </w:p>
         </w:tc>
@@ -30426,7 +29274,7 @@
         <w:tblStyle w:val="Tablaconcuadrcula"/>
         <w:tblW w:w="0" w:type="auto"/>
         <w:tblInd w:w="360" w:type="dxa"/>
-        <w:tblLook w:val="04A0" w:firstRow="1" w:lastRow="0" w:firstColumn="1" w:lastColumn="0" w:noHBand="0" w:noVBand="1"/>
+        <w:tblLook w:val="04A0"/>
       </w:tblPr>
       <w:tblGrid>
         <w:gridCol w:w="1820"/>
@@ -30468,21 +29316,7 @@
               <w:rPr>
                 <w:rFonts w:ascii="Arial" w:hAnsi="Arial" w:cs="Arial"/>
               </w:rPr>
-              <w:t xml:space="preserve">El usuario </w:t>
-            </w:r>
-            <w:proofErr w:type="spellStart"/>
-            <w:r>
-              <w:rPr>
-                <w:rFonts w:ascii="Arial" w:hAnsi="Arial" w:cs="Arial"/>
-              </w:rPr>
-              <w:t>logueado</w:t>
-            </w:r>
-            <w:proofErr w:type="spellEnd"/>
-            <w:r>
-              <w:rPr>
-                <w:rFonts w:ascii="Arial" w:hAnsi="Arial" w:cs="Arial"/>
-              </w:rPr>
-              <w:t xml:space="preserve"> (RRP) ingresa los tipos de datos incorrectamente, el sistema le informa pero no reingresa los datos correctamente.</w:t>
+              <w:t>El usuario logueado (RRP) ingresa los tipos de datos incorrectamente, el sistema le informa pero no reingresa los datos correctamente.</w:t>
             </w:r>
           </w:p>
         </w:tc>
@@ -30664,14 +29498,12 @@
                 <w:rFonts w:ascii="Arial" w:hAnsi="Arial" w:cs="Arial"/>
               </w:rPr>
             </w:pPr>
-            <w:proofErr w:type="spellStart"/>
             <w:r>
               <w:rPr>
                 <w:rFonts w:ascii="Arial" w:hAnsi="Arial" w:cs="Arial"/>
               </w:rPr>
               <w:t>Setup</w:t>
             </w:r>
-            <w:proofErr w:type="spellEnd"/>
           </w:p>
         </w:tc>
         <w:tc>
@@ -30694,21 +29526,7 @@
               <w:rPr>
                 <w:rFonts w:ascii="Arial" w:hAnsi="Arial" w:cs="Arial"/>
               </w:rPr>
-              <w:t xml:space="preserve">Usuario </w:t>
-            </w:r>
-            <w:proofErr w:type="spellStart"/>
-            <w:r>
-              <w:rPr>
-                <w:rFonts w:ascii="Arial" w:hAnsi="Arial" w:cs="Arial"/>
-              </w:rPr>
-              <w:t>logueado</w:t>
-            </w:r>
-            <w:proofErr w:type="spellEnd"/>
-            <w:r>
-              <w:rPr>
-                <w:rFonts w:ascii="Arial" w:hAnsi="Arial" w:cs="Arial"/>
-              </w:rPr>
-              <w:t xml:space="preserve"> con rol de RRP, con el nombre “Juan” y apellido “Verón”</w:t>
+              <w:t>Usuario logueado con rol de RRP, con el nombre “Juan” y apellido “Verón”</w:t>
             </w:r>
           </w:p>
         </w:tc>
@@ -30863,21 +29681,7 @@
               <w:rPr>
                 <w:rFonts w:ascii="Arial" w:hAnsi="Arial" w:cs="Arial"/>
               </w:rPr>
-              <w:t xml:space="preserve">El usuario Juan Verón se </w:t>
-            </w:r>
-            <w:proofErr w:type="spellStart"/>
-            <w:r>
-              <w:rPr>
-                <w:rFonts w:ascii="Arial" w:hAnsi="Arial" w:cs="Arial"/>
-              </w:rPr>
-              <w:t>loguea</w:t>
-            </w:r>
-            <w:proofErr w:type="spellEnd"/>
-            <w:r>
-              <w:rPr>
-                <w:rFonts w:ascii="Arial" w:hAnsi="Arial" w:cs="Arial"/>
-              </w:rPr>
-              <w:t xml:space="preserve"> con el rol de RRP y selecciona la opción “registrar paciente”.</w:t>
+              <w:t>El usuario Juan Verón se loguea con el rol de RRP y selecciona la opción “registrar paciente”.</w:t>
             </w:r>
           </w:p>
         </w:tc>
@@ -31651,19 +30455,11 @@
                 <w:rFonts w:ascii="Arial" w:hAnsi="Arial" w:cs="Arial"/>
               </w:rPr>
             </w:pPr>
-            <w:proofErr w:type="spellStart"/>
-            <w:r>
-              <w:rPr>
-                <w:rFonts w:ascii="Arial" w:hAnsi="Arial" w:cs="Arial"/>
-              </w:rPr>
-              <w:t>Biancato</w:t>
-            </w:r>
-            <w:proofErr w:type="spellEnd"/>
-            <w:r>
-              <w:rPr>
-                <w:rFonts w:ascii="Arial" w:hAnsi="Arial" w:cs="Arial"/>
-              </w:rPr>
-              <w:t>, Enzo</w:t>
+            <w:r>
+              <w:rPr>
+                <w:rFonts w:ascii="Arial" w:hAnsi="Arial" w:cs="Arial"/>
+              </w:rPr>
+              <w:t>Biancato, Enzo</w:t>
             </w:r>
           </w:p>
         </w:tc>
@@ -31753,7 +30549,7 @@
         <w:tblStyle w:val="Tablaconcuadrcula"/>
         <w:tblW w:w="0" w:type="auto"/>
         <w:tblInd w:w="360" w:type="dxa"/>
-        <w:tblLook w:val="04A0" w:firstRow="1" w:lastRow="0" w:firstColumn="1" w:lastColumn="0" w:noHBand="0" w:noVBand="1"/>
+        <w:tblLook w:val="04A0"/>
       </w:tblPr>
       <w:tblGrid>
         <w:gridCol w:w="1820"/>
@@ -31795,21 +30591,7 @@
               <w:rPr>
                 <w:rFonts w:ascii="Arial" w:hAnsi="Arial" w:cs="Arial"/>
               </w:rPr>
-              <w:t xml:space="preserve">El usuario </w:t>
-            </w:r>
-            <w:proofErr w:type="spellStart"/>
-            <w:r>
-              <w:rPr>
-                <w:rFonts w:ascii="Arial" w:hAnsi="Arial" w:cs="Arial"/>
-              </w:rPr>
-              <w:t>logueado</w:t>
-            </w:r>
-            <w:proofErr w:type="spellEnd"/>
-            <w:r>
-              <w:rPr>
-                <w:rFonts w:ascii="Arial" w:hAnsi="Arial" w:cs="Arial"/>
-              </w:rPr>
-              <w:t xml:space="preserve"> (RRP) no desea verificar previamente la existencia del paciente, por lo que al proceder a registrarlo el sistema le informa que el paciente ya se encuentra en el sistema.</w:t>
+              <w:t>El usuario logueado (RRP) no desea verificar previamente la existencia del paciente, por lo que al proceder a registrarlo el sistema le informa que el paciente ya se encuentra en el sistema.</w:t>
             </w:r>
           </w:p>
         </w:tc>
@@ -32000,14 +30782,12 @@
                 <w:rFonts w:ascii="Arial" w:hAnsi="Arial" w:cs="Arial"/>
               </w:rPr>
             </w:pPr>
-            <w:proofErr w:type="spellStart"/>
             <w:r>
               <w:rPr>
                 <w:rFonts w:ascii="Arial" w:hAnsi="Arial" w:cs="Arial"/>
               </w:rPr>
               <w:t>Setup</w:t>
             </w:r>
-            <w:proofErr w:type="spellEnd"/>
           </w:p>
         </w:tc>
         <w:tc>
@@ -32030,21 +30810,7 @@
               <w:rPr>
                 <w:rFonts w:ascii="Arial" w:hAnsi="Arial" w:cs="Arial"/>
               </w:rPr>
-              <w:t xml:space="preserve">Usuario </w:t>
-            </w:r>
-            <w:proofErr w:type="spellStart"/>
-            <w:r>
-              <w:rPr>
-                <w:rFonts w:ascii="Arial" w:hAnsi="Arial" w:cs="Arial"/>
-              </w:rPr>
-              <w:t>logueado</w:t>
-            </w:r>
-            <w:proofErr w:type="spellEnd"/>
-            <w:r>
-              <w:rPr>
-                <w:rFonts w:ascii="Arial" w:hAnsi="Arial" w:cs="Arial"/>
-              </w:rPr>
-              <w:t xml:space="preserve"> con rol de RRP, con el nombre “Juan” y apellido “Verón”</w:t>
+              <w:t>Usuario logueado con rol de RRP, con el nombre “Juan” y apellido “Verón”</w:t>
             </w:r>
           </w:p>
           <w:p>
@@ -32062,35 +30828,7 @@
               <w:rPr>
                 <w:rFonts w:ascii="Arial" w:hAnsi="Arial" w:cs="Arial"/>
               </w:rPr>
-              <w:t>Paciente registrado en el sistema con nombre: “Alejandro”, apellido: “</w:t>
-            </w:r>
-            <w:proofErr w:type="spellStart"/>
-            <w:r>
-              <w:rPr>
-                <w:rFonts w:ascii="Arial" w:hAnsi="Arial" w:cs="Arial"/>
-              </w:rPr>
-              <w:t>Malnis</w:t>
-            </w:r>
-            <w:proofErr w:type="spellEnd"/>
-            <w:r>
-              <w:rPr>
-                <w:rFonts w:ascii="Arial" w:hAnsi="Arial" w:cs="Arial"/>
-              </w:rPr>
-              <w:t>”, DNI: “18454345”, calle: “</w:t>
-            </w:r>
-            <w:proofErr w:type="spellStart"/>
-            <w:r>
-              <w:rPr>
-                <w:rFonts w:ascii="Arial" w:hAnsi="Arial" w:cs="Arial"/>
-              </w:rPr>
-              <w:t>Ituzaingó</w:t>
-            </w:r>
-            <w:proofErr w:type="spellEnd"/>
-            <w:r>
-              <w:rPr>
-                <w:rFonts w:ascii="Arial" w:hAnsi="Arial" w:cs="Arial"/>
-              </w:rPr>
-              <w:t>”, número de calle: “930” y ciudad: “Córdoba”</w:t>
+              <w:t>Paciente registrado en el sistema con nombre: “Alejandro”, apellido: “Malnis”, DNI: “18454345”, calle: “Ituzaingó”, número de calle: “930” y ciudad: “Córdoba”</w:t>
             </w:r>
           </w:p>
         </w:tc>
@@ -32245,21 +30983,7 @@
               <w:rPr>
                 <w:rFonts w:ascii="Arial" w:hAnsi="Arial" w:cs="Arial"/>
               </w:rPr>
-              <w:t xml:space="preserve">El usuario Juan Verón se </w:t>
-            </w:r>
-            <w:proofErr w:type="spellStart"/>
-            <w:r>
-              <w:rPr>
-                <w:rFonts w:ascii="Arial" w:hAnsi="Arial" w:cs="Arial"/>
-              </w:rPr>
-              <w:t>loguea</w:t>
-            </w:r>
-            <w:proofErr w:type="spellEnd"/>
-            <w:r>
-              <w:rPr>
-                <w:rFonts w:ascii="Arial" w:hAnsi="Arial" w:cs="Arial"/>
-              </w:rPr>
-              <w:t xml:space="preserve"> con el rol de RRP y selecciona la opción “registrar paciente”.</w:t>
+              <w:t>El usuario Juan Verón se loguea con el rol de RRP y selecciona la opción “registrar paciente”.</w:t>
             </w:r>
           </w:p>
         </w:tc>
@@ -32535,35 +31259,7 @@
               <w:rPr>
                 <w:rFonts w:ascii="Arial" w:hAnsi="Arial" w:cs="Arial"/>
               </w:rPr>
-              <w:t>El RRP ingresa los campos obligatorios con los siguientes datos: nombre del paciente: “Alejandro”, apellido: “</w:t>
-            </w:r>
-            <w:proofErr w:type="spellStart"/>
-            <w:r>
-              <w:rPr>
-                <w:rFonts w:ascii="Arial" w:hAnsi="Arial" w:cs="Arial"/>
-              </w:rPr>
-              <w:t>Malnis</w:t>
-            </w:r>
-            <w:proofErr w:type="spellEnd"/>
-            <w:r>
-              <w:rPr>
-                <w:rFonts w:ascii="Arial" w:hAnsi="Arial" w:cs="Arial"/>
-              </w:rPr>
-              <w:t>”, selecciona el tipo de documento: “DNI”, número de documento: “18454345”, calle: “</w:t>
-            </w:r>
-            <w:proofErr w:type="spellStart"/>
-            <w:r>
-              <w:rPr>
-                <w:rFonts w:ascii="Arial" w:hAnsi="Arial" w:cs="Arial"/>
-              </w:rPr>
-              <w:t>Ituzaingó</w:t>
-            </w:r>
-            <w:proofErr w:type="spellEnd"/>
-            <w:r>
-              <w:rPr>
-                <w:rFonts w:ascii="Arial" w:hAnsi="Arial" w:cs="Arial"/>
-              </w:rPr>
-              <w:t>”, número de calle: “930” y ciudad: “Córdoba”</w:t>
+              <w:t>El RRP ingresa los campos obligatorios con los siguientes datos: nombre del paciente: “Alejandro”, apellido: “Malnis”, selecciona el tipo de documento: “DNI”, número de documento: “18454345”, calle: “Ituzaingó”, número de calle: “930” y ciudad: “Córdoba”</w:t>
             </w:r>
           </w:p>
         </w:tc>
@@ -32625,21 +31321,7 @@
               <w:rPr>
                 <w:rFonts w:ascii="Arial" w:hAnsi="Arial" w:cs="Arial"/>
               </w:rPr>
-              <w:t xml:space="preserve">El sistema verifica que los campos obligatorios se hayan ingresado y es </w:t>
-            </w:r>
-            <w:proofErr w:type="spellStart"/>
-            <w:r>
-              <w:rPr>
-                <w:rFonts w:ascii="Arial" w:hAnsi="Arial" w:cs="Arial"/>
-              </w:rPr>
-              <w:t>asi</w:t>
-            </w:r>
-            <w:proofErr w:type="spellEnd"/>
-            <w:r>
-              <w:rPr>
-                <w:rFonts w:ascii="Arial" w:hAnsi="Arial" w:cs="Arial"/>
-              </w:rPr>
-              <w:t>.</w:t>
+              <w:t>El sistema verifica que los campos obligatorios se hayan ingresado y es asi.</w:t>
             </w:r>
           </w:p>
         </w:tc>
@@ -32701,21 +31383,7 @@
               <w:rPr>
                 <w:rFonts w:ascii="Arial" w:hAnsi="Arial" w:cs="Arial"/>
               </w:rPr>
-              <w:t xml:space="preserve">El sistema verifica que los tipos de datos ingresados son correctos y es </w:t>
-            </w:r>
-            <w:proofErr w:type="spellStart"/>
-            <w:r>
-              <w:rPr>
-                <w:rFonts w:ascii="Arial" w:hAnsi="Arial" w:cs="Arial"/>
-              </w:rPr>
-              <w:t>asi</w:t>
-            </w:r>
-            <w:proofErr w:type="spellEnd"/>
-            <w:r>
-              <w:rPr>
-                <w:rFonts w:ascii="Arial" w:hAnsi="Arial" w:cs="Arial"/>
-              </w:rPr>
-              <w:t>.</w:t>
+              <w:t>El sistema verifica que los tipos de datos ingresados son correctos y es asi.</w:t>
             </w:r>
           </w:p>
         </w:tc>
@@ -33085,19 +31753,11 @@
                 <w:rFonts w:ascii="Arial" w:hAnsi="Arial" w:cs="Arial"/>
               </w:rPr>
             </w:pPr>
-            <w:proofErr w:type="spellStart"/>
-            <w:r>
-              <w:rPr>
-                <w:rFonts w:ascii="Arial" w:hAnsi="Arial" w:cs="Arial"/>
-              </w:rPr>
-              <w:t>Biancato</w:t>
-            </w:r>
-            <w:proofErr w:type="spellEnd"/>
-            <w:r>
-              <w:rPr>
-                <w:rFonts w:ascii="Arial" w:hAnsi="Arial" w:cs="Arial"/>
-              </w:rPr>
-              <w:t>, Enzo</w:t>
+            <w:r>
+              <w:rPr>
+                <w:rFonts w:ascii="Arial" w:hAnsi="Arial" w:cs="Arial"/>
+              </w:rPr>
+              <w:t>Biancato, Enzo</w:t>
             </w:r>
           </w:p>
         </w:tc>
@@ -33311,8 +31971,8 @@
 </file>
 
 <file path=word/endnotes.xml><?xml version="1.0" encoding="utf-8"?>
-<w:endnotes xmlns:wpc="http://schemas.microsoft.com/office/word/2010/wordprocessingCanvas" xmlns:mc="http://schemas.openxmlformats.org/markup-compatibility/2006" xmlns:o="urn:schemas-microsoft-com:office:office" xmlns:r="http://schemas.openxmlformats.org/officeDocument/2006/relationships" xmlns:m="http://schemas.openxmlformats.org/officeDocument/2006/math" xmlns:v="urn:schemas-microsoft-com:vml" xmlns:wp14="http://schemas.microsoft.com/office/word/2010/wordprocessingDrawing" xmlns:wp="http://schemas.openxmlformats.org/drawingml/2006/wordprocessingDrawing" xmlns:w10="urn:schemas-microsoft-com:office:word" xmlns:w="http://schemas.openxmlformats.org/wordprocessingml/2006/main" xmlns:w14="http://schemas.microsoft.com/office/word/2010/wordml" xmlns:w15="http://schemas.microsoft.com/office/word/2012/wordml" xmlns:wpg="http://schemas.microsoft.com/office/word/2010/wordprocessingGroup" xmlns:wpi="http://schemas.microsoft.com/office/word/2010/wordprocessingInk" xmlns:wne="http://schemas.microsoft.com/office/word/2006/wordml" xmlns:wps="http://schemas.microsoft.com/office/word/2010/wordprocessingShape" mc:Ignorable="w14 w15 wp14">
-  <w:endnote w:type="separator" w:id="-1">
+<w:endnotes xmlns:ve="http://schemas.openxmlformats.org/markup-compatibility/2006" xmlns:o="urn:schemas-microsoft-com:office:office" xmlns:r="http://schemas.openxmlformats.org/officeDocument/2006/relationships" xmlns:m="http://schemas.openxmlformats.org/officeDocument/2006/math" xmlns:v="urn:schemas-microsoft-com:vml" xmlns:wp="http://schemas.openxmlformats.org/drawingml/2006/wordprocessingDrawing" xmlns:w10="urn:schemas-microsoft-com:office:word" xmlns:w="http://schemas.openxmlformats.org/wordprocessingml/2006/main" xmlns:wne="http://schemas.microsoft.com/office/word/2006/wordml">
+  <w:endnote w:type="separator" w:id="0">
     <w:p>
       <w:pPr>
         <w:spacing w:after="0" w:line="240" w:lineRule="auto"/>
@@ -33322,7 +31982,7 @@
       </w:r>
     </w:p>
   </w:endnote>
-  <w:endnote w:type="continuationSeparator" w:id="0">
+  <w:endnote w:type="continuationSeparator" w:id="1">
     <w:p>
       <w:pPr>
         <w:spacing w:after="0" w:line="240" w:lineRule="auto"/>
@@ -33336,7 +31996,7 @@
 </file>
 
 <file path=word/footer1.xml><?xml version="1.0" encoding="utf-8"?>
-<w:ftr xmlns:wpc="http://schemas.microsoft.com/office/word/2010/wordprocessingCanvas" xmlns:mc="http://schemas.openxmlformats.org/markup-compatibility/2006" xmlns:o="urn:schemas-microsoft-com:office:office" xmlns:r="http://schemas.openxmlformats.org/officeDocument/2006/relationships" xmlns:m="http://schemas.openxmlformats.org/officeDocument/2006/math" xmlns:v="urn:schemas-microsoft-com:vml" xmlns:wp14="http://schemas.microsoft.com/office/word/2010/wordprocessingDrawing" xmlns:wp="http://schemas.openxmlformats.org/drawingml/2006/wordprocessingDrawing" xmlns:w10="urn:schemas-microsoft-com:office:word" xmlns:w="http://schemas.openxmlformats.org/wordprocessingml/2006/main" xmlns:w14="http://schemas.microsoft.com/office/word/2010/wordml" xmlns:w15="http://schemas.microsoft.com/office/word/2012/wordml" xmlns:wpg="http://schemas.microsoft.com/office/word/2010/wordprocessingGroup" xmlns:wpi="http://schemas.microsoft.com/office/word/2010/wordprocessingInk" xmlns:wne="http://schemas.microsoft.com/office/word/2006/wordml" xmlns:wps="http://schemas.microsoft.com/office/word/2010/wordprocessingShape" mc:Ignorable="w14 w15 wp14">
+<w:ftr xmlns:ve="http://schemas.openxmlformats.org/markup-compatibility/2006" xmlns:o="urn:schemas-microsoft-com:office:office" xmlns:r="http://schemas.openxmlformats.org/officeDocument/2006/relationships" xmlns:m="http://schemas.openxmlformats.org/officeDocument/2006/math" xmlns:v="urn:schemas-microsoft-com:vml" xmlns:wp="http://schemas.openxmlformats.org/drawingml/2006/wordprocessingDrawing" xmlns:w10="urn:schemas-microsoft-com:office:word" xmlns:w="http://schemas.openxmlformats.org/wordprocessingml/2006/main" xmlns:wne="http://schemas.microsoft.com/office/word/2006/wordml">
   <w:p>
     <w:pPr>
       <w:pStyle w:val="Piedepgina"/>
@@ -33362,21 +32022,7 @@
         <w:rFonts w:ascii="Arial" w:hAnsi="Arial" w:cs="Arial"/>
         <w:lang w:val="es-ES"/>
       </w:rPr>
-      <w:t xml:space="preserve">Barros, Biancato, García, López, Spesot                       </w:t>
-    </w:r>
-    <w:r>
-      <w:rPr>
-        <w:rFonts w:ascii="Arial" w:hAnsi="Arial" w:cs="Arial"/>
-        <w:lang w:val="es-ES"/>
-      </w:rPr>
-      <w:t xml:space="preserve">                              </w:t>
-    </w:r>
-    <w:r>
-      <w:rPr>
-        <w:rFonts w:ascii="Arial" w:hAnsi="Arial" w:cs="Arial"/>
-        <w:lang w:val="es-ES"/>
-      </w:rPr>
-      <w:t xml:space="preserve">Página </w:t>
+      <w:t xml:space="preserve">Barros, Biancato, García, López, Spesot                       Página </w:t>
     </w:r>
     <w:r>
       <w:rPr>
@@ -33402,7 +32048,7 @@
         <w:noProof/>
         <w:lang w:val="es-ES"/>
       </w:rPr>
-      <w:t>24</w:t>
+      <w:t>19</w:t>
     </w:r>
     <w:r>
       <w:rPr>
@@ -33437,8 +32083,8 @@
 </file>
 
 <file path=word/footnotes.xml><?xml version="1.0" encoding="utf-8"?>
-<w:footnotes xmlns:wpc="http://schemas.microsoft.com/office/word/2010/wordprocessingCanvas" xmlns:mc="http://schemas.openxmlformats.org/markup-compatibility/2006" xmlns:o="urn:schemas-microsoft-com:office:office" xmlns:r="http://schemas.openxmlformats.org/officeDocument/2006/relationships" xmlns:m="http://schemas.openxmlformats.org/officeDocument/2006/math" xmlns:v="urn:schemas-microsoft-com:vml" xmlns:wp14="http://schemas.microsoft.com/office/word/2010/wordprocessingDrawing" xmlns:wp="http://schemas.openxmlformats.org/drawingml/2006/wordprocessingDrawing" xmlns:w10="urn:schemas-microsoft-com:office:word" xmlns:w="http://schemas.openxmlformats.org/wordprocessingml/2006/main" xmlns:w14="http://schemas.microsoft.com/office/word/2010/wordml" xmlns:w15="http://schemas.microsoft.com/office/word/2012/wordml" xmlns:wpg="http://schemas.microsoft.com/office/word/2010/wordprocessingGroup" xmlns:wpi="http://schemas.microsoft.com/office/word/2010/wordprocessingInk" xmlns:wne="http://schemas.microsoft.com/office/word/2006/wordml" xmlns:wps="http://schemas.microsoft.com/office/word/2010/wordprocessingShape" mc:Ignorable="w14 w15 wp14">
-  <w:footnote w:type="separator" w:id="-1">
+<w:footnotes xmlns:ve="http://schemas.openxmlformats.org/markup-compatibility/2006" xmlns:o="urn:schemas-microsoft-com:office:office" xmlns:r="http://schemas.openxmlformats.org/officeDocument/2006/relationships" xmlns:m="http://schemas.openxmlformats.org/officeDocument/2006/math" xmlns:v="urn:schemas-microsoft-com:vml" xmlns:wp="http://schemas.openxmlformats.org/drawingml/2006/wordprocessingDrawing" xmlns:w10="urn:schemas-microsoft-com:office:word" xmlns:w="http://schemas.openxmlformats.org/wordprocessingml/2006/main" xmlns:wne="http://schemas.microsoft.com/office/word/2006/wordml">
+  <w:footnote w:type="separator" w:id="0">
     <w:p>
       <w:pPr>
         <w:spacing w:after="0" w:line="240" w:lineRule="auto"/>
@@ -33448,7 +32094,7 @@
       </w:r>
     </w:p>
   </w:footnote>
-  <w:footnote w:type="continuationSeparator" w:id="0">
+  <w:footnote w:type="continuationSeparator" w:id="1">
     <w:p>
       <w:pPr>
         <w:spacing w:after="0" w:line="240" w:lineRule="auto"/>
@@ -33462,7 +32108,7 @@
 </file>
 
 <file path=word/header1.xml><?xml version="1.0" encoding="utf-8"?>
-<w:hdr xmlns:wpc="http://schemas.microsoft.com/office/word/2010/wordprocessingCanvas" xmlns:mc="http://schemas.openxmlformats.org/markup-compatibility/2006" xmlns:o="urn:schemas-microsoft-com:office:office" xmlns:r="http://schemas.openxmlformats.org/officeDocument/2006/relationships" xmlns:m="http://schemas.openxmlformats.org/officeDocument/2006/math" xmlns:v="urn:schemas-microsoft-com:vml" xmlns:wp14="http://schemas.microsoft.com/office/word/2010/wordprocessingDrawing" xmlns:wp="http://schemas.openxmlformats.org/drawingml/2006/wordprocessingDrawing" xmlns:w10="urn:schemas-microsoft-com:office:word" xmlns:w="http://schemas.openxmlformats.org/wordprocessingml/2006/main" xmlns:w14="http://schemas.microsoft.com/office/word/2010/wordml" xmlns:w15="http://schemas.microsoft.com/office/word/2012/wordml" xmlns:wpg="http://schemas.microsoft.com/office/word/2010/wordprocessingGroup" xmlns:wpi="http://schemas.microsoft.com/office/word/2010/wordprocessingInk" xmlns:wne="http://schemas.microsoft.com/office/word/2006/wordml" xmlns:wps="http://schemas.microsoft.com/office/word/2010/wordprocessingShape" mc:Ignorable="w14 w15 wp14">
+<w:hdr xmlns:ve="http://schemas.openxmlformats.org/markup-compatibility/2006" xmlns:o="urn:schemas-microsoft-com:office:office" xmlns:r="http://schemas.openxmlformats.org/officeDocument/2006/relationships" xmlns:m="http://schemas.openxmlformats.org/officeDocument/2006/math" xmlns:v="urn:schemas-microsoft-com:vml" xmlns:wp="http://schemas.openxmlformats.org/drawingml/2006/wordprocessingDrawing" xmlns:w10="urn:schemas-microsoft-com:office:word" xmlns:w="http://schemas.openxmlformats.org/wordprocessingml/2006/main" xmlns:wne="http://schemas.microsoft.com/office/word/2006/wordml">
   <w:tbl>
     <w:tblPr>
       <w:tblStyle w:val="Tablaconcuadrcula"/>
@@ -33476,7 +32122,7 @@
         <w:insideV w:val="single" w:sz="12" w:space="0" w:color="365F91" w:themeColor="accent1" w:themeShade="BF"/>
       </w:tblBorders>
       <w:tblLayout w:type="fixed"/>
-      <w:tblLook w:val="04A0" w:firstRow="1" w:lastRow="0" w:firstColumn="1" w:lastColumn="0" w:noHBand="0" w:noVBand="1"/>
+      <w:tblLook w:val="04A0"/>
     </w:tblPr>
     <w:tblGrid>
       <w:gridCol w:w="1696"/>
@@ -33522,7 +32168,7 @@
                         <a:blip r:embed="rId1">
                           <a:extLst>
                             <a:ext uri="{28A0092B-C50C-407E-A947-70E740481C1C}">
-                              <a14:useLocalDpi xmlns:a14="http://schemas.microsoft.com/office/drawing/2010/main" val="0"/>
+                              <a14:useLocalDpi xmlns:a14="http://schemas.microsoft.com/office/drawing/2010/main" xmlns:wps="http://schemas.microsoft.com/office/word/2010/wordprocessingShape" xmlns:wpi="http://schemas.microsoft.com/office/word/2010/wordprocessingInk" xmlns:wpg="http://schemas.microsoft.com/office/word/2010/wordprocessingGroup" xmlns:w15="http://schemas.microsoft.com/office/word/2012/wordml" xmlns:w14="http://schemas.microsoft.com/office/word/2010/wordml" xmlns:w="http://schemas.openxmlformats.org/wordprocessingml/2006/main" xmlns:w10="urn:schemas-microsoft-com:office:word" xmlns:wp14="http://schemas.microsoft.com/office/word/2010/wordprocessingDrawing" xmlns:v="urn:schemas-microsoft-com:vml" xmlns:o="urn:schemas-microsoft-com:office:office" xmlns:mc="http://schemas.openxmlformats.org/markup-compatibility/2006" xmlns:wpc="http://schemas.microsoft.com/office/word/2010/wordprocessingCanvas" xmlns="" val="0"/>
                             </a:ext>
                           </a:extLst>
                         </a:blip>
@@ -33571,19 +32217,7 @@
             <w:rPr>
               <w:rFonts w:ascii="Arial" w:hAnsi="Arial" w:cs="Arial"/>
             </w:rPr>
-            <w:t>–</w:t>
-          </w:r>
-          <w:r>
-            <w:rPr>
-              <w:rFonts w:ascii="Arial" w:hAnsi="Arial" w:cs="Arial"/>
-            </w:rPr>
-            <w:t xml:space="preserve"> </w:t>
-          </w:r>
-          <w:r>
-            <w:rPr>
-              <w:rFonts w:ascii="Arial" w:hAnsi="Arial" w:cs="Arial"/>
-            </w:rPr>
-            <w:t>Casos de Prueba</w:t>
+            <w:t>–Casos de Prueba</w:t>
           </w:r>
         </w:p>
       </w:tc>
@@ -33672,7 +32306,7 @@
 </file>
 
 <file path=word/numbering.xml><?xml version="1.0" encoding="utf-8"?>
-<w:numbering xmlns:wpc="http://schemas.microsoft.com/office/word/2010/wordprocessingCanvas" xmlns:mc="http://schemas.openxmlformats.org/markup-compatibility/2006" xmlns:o="urn:schemas-microsoft-com:office:office" xmlns:r="http://schemas.openxmlformats.org/officeDocument/2006/relationships" xmlns:m="http://schemas.openxmlformats.org/officeDocument/2006/math" xmlns:v="urn:schemas-microsoft-com:vml" xmlns:wp14="http://schemas.microsoft.com/office/word/2010/wordprocessingDrawing" xmlns:wp="http://schemas.openxmlformats.org/drawingml/2006/wordprocessingDrawing" xmlns:w10="urn:schemas-microsoft-com:office:word" xmlns:w="http://schemas.openxmlformats.org/wordprocessingml/2006/main" xmlns:w14="http://schemas.microsoft.com/office/word/2010/wordml" xmlns:w15="http://schemas.microsoft.com/office/word/2012/wordml" xmlns:wpg="http://schemas.microsoft.com/office/word/2010/wordprocessingGroup" xmlns:wpi="http://schemas.microsoft.com/office/word/2010/wordprocessingInk" xmlns:wne="http://schemas.microsoft.com/office/word/2006/wordml" xmlns:wps="http://schemas.microsoft.com/office/word/2010/wordprocessingShape" mc:Ignorable="w14 w15 wp14">
+<w:numbering xmlns:ve="http://schemas.openxmlformats.org/markup-compatibility/2006" xmlns:o="urn:schemas-microsoft-com:office:office" xmlns:r="http://schemas.openxmlformats.org/officeDocument/2006/relationships" xmlns:m="http://schemas.openxmlformats.org/officeDocument/2006/math" xmlns:v="urn:schemas-microsoft-com:vml" xmlns:wp="http://schemas.openxmlformats.org/drawingml/2006/wordprocessingDrawing" xmlns:w10="urn:schemas-microsoft-com:office:word" xmlns:w="http://schemas.openxmlformats.org/wordprocessingml/2006/main" xmlns:wne="http://schemas.microsoft.com/office/word/2006/wordml">
   <w:abstractNum w:abstractNumId="0">
     <w:nsid w:val="006E1AF4"/>
     <w:multiLevelType w:val="hybridMultilevel"/>
@@ -35188,7 +33822,7 @@
 </file>
 
 <file path=word/styles.xml><?xml version="1.0" encoding="utf-8"?>
-<w:styles xmlns:mc="http://schemas.openxmlformats.org/markup-compatibility/2006" xmlns:r="http://schemas.openxmlformats.org/officeDocument/2006/relationships" xmlns:w="http://schemas.openxmlformats.org/wordprocessingml/2006/main" xmlns:w14="http://schemas.microsoft.com/office/word/2010/wordml" xmlns:w15="http://schemas.microsoft.com/office/word/2012/wordml" mc:Ignorable="w14 w15">
+<w:styles xmlns:r="http://schemas.openxmlformats.org/officeDocument/2006/relationships" xmlns:w="http://schemas.openxmlformats.org/wordprocessingml/2006/main">
   <w:docDefaults>
     <w:rPrDefault>
       <w:rPr>
@@ -35204,378 +33838,145 @@
       </w:pPr>
     </w:pPrDefault>
   </w:docDefaults>
-  <w:latentStyles w:defLockedState="0" w:defUIPriority="99" w:defSemiHidden="0" w:defUnhideWhenUsed="0" w:defQFormat="0" w:count="371">
-    <w:lsdException w:name="Normal" w:uiPriority="0" w:qFormat="1"/>
-    <w:lsdException w:name="heading 1" w:uiPriority="9" w:qFormat="1"/>
-    <w:lsdException w:name="heading 2" w:semiHidden="1" w:uiPriority="9" w:unhideWhenUsed="1" w:qFormat="1"/>
-    <w:lsdException w:name="heading 3" w:semiHidden="1" w:uiPriority="9" w:unhideWhenUsed="1" w:qFormat="1"/>
-    <w:lsdException w:name="heading 4" w:semiHidden="1" w:uiPriority="9" w:unhideWhenUsed="1" w:qFormat="1"/>
-    <w:lsdException w:name="heading 5" w:semiHidden="1" w:uiPriority="9" w:unhideWhenUsed="1" w:qFormat="1"/>
-    <w:lsdException w:name="heading 6" w:semiHidden="1" w:uiPriority="9" w:unhideWhenUsed="1" w:qFormat="1"/>
-    <w:lsdException w:name="heading 7" w:semiHidden="1" w:uiPriority="9" w:unhideWhenUsed="1" w:qFormat="1"/>
-    <w:lsdException w:name="heading 8" w:semiHidden="1" w:uiPriority="9" w:unhideWhenUsed="1" w:qFormat="1"/>
-    <w:lsdException w:name="heading 9" w:semiHidden="1" w:uiPriority="9" w:unhideWhenUsed="1" w:qFormat="1"/>
-    <w:lsdException w:name="index 1" w:semiHidden="1" w:unhideWhenUsed="1"/>
-    <w:lsdException w:name="index 2" w:semiHidden="1" w:unhideWhenUsed="1"/>
-    <w:lsdException w:name="index 3" w:semiHidden="1" w:unhideWhenUsed="1"/>
-    <w:lsdException w:name="index 4" w:semiHidden="1" w:unhideWhenUsed="1"/>
-    <w:lsdException w:name="index 5" w:semiHidden="1" w:unhideWhenUsed="1"/>
-    <w:lsdException w:name="index 6" w:semiHidden="1" w:unhideWhenUsed="1"/>
-    <w:lsdException w:name="index 7" w:semiHidden="1" w:unhideWhenUsed="1"/>
-    <w:lsdException w:name="index 8" w:semiHidden="1" w:unhideWhenUsed="1"/>
-    <w:lsdException w:name="index 9" w:semiHidden="1" w:unhideWhenUsed="1"/>
-    <w:lsdException w:name="toc 1" w:semiHidden="1" w:uiPriority="39" w:unhideWhenUsed="1"/>
-    <w:lsdException w:name="toc 2" w:semiHidden="1" w:uiPriority="39" w:unhideWhenUsed="1"/>
-    <w:lsdException w:name="toc 3" w:semiHidden="1" w:uiPriority="39" w:unhideWhenUsed="1"/>
-    <w:lsdException w:name="toc 4" w:semiHidden="1" w:uiPriority="39" w:unhideWhenUsed="1"/>
-    <w:lsdException w:name="toc 5" w:semiHidden="1" w:uiPriority="39" w:unhideWhenUsed="1"/>
-    <w:lsdException w:name="toc 6" w:semiHidden="1" w:uiPriority="39" w:unhideWhenUsed="1"/>
-    <w:lsdException w:name="toc 7" w:semiHidden="1" w:uiPriority="39" w:unhideWhenUsed="1"/>
-    <w:lsdException w:name="toc 8" w:semiHidden="1" w:uiPriority="39" w:unhideWhenUsed="1"/>
-    <w:lsdException w:name="toc 9" w:semiHidden="1" w:uiPriority="39" w:unhideWhenUsed="1"/>
-    <w:lsdException w:name="Normal Indent" w:semiHidden="1" w:unhideWhenUsed="1"/>
-    <w:lsdException w:name="footnote text" w:semiHidden="1" w:unhideWhenUsed="1"/>
-    <w:lsdException w:name="annotation text" w:semiHidden="1" w:unhideWhenUsed="1"/>
-    <w:lsdException w:name="header" w:semiHidden="1" w:unhideWhenUsed="1"/>
-    <w:lsdException w:name="footer" w:semiHidden="1" w:unhideWhenUsed="1"/>
-    <w:lsdException w:name="index heading" w:semiHidden="1" w:unhideWhenUsed="1"/>
-    <w:lsdException w:name="caption" w:semiHidden="1" w:uiPriority="35" w:unhideWhenUsed="1" w:qFormat="1"/>
-    <w:lsdException w:name="table of figures" w:semiHidden="1" w:unhideWhenUsed="1"/>
-    <w:lsdException w:name="envelope address" w:semiHidden="1" w:unhideWhenUsed="1"/>
-    <w:lsdException w:name="envelope return" w:semiHidden="1" w:unhideWhenUsed="1"/>
-    <w:lsdException w:name="footnote reference" w:semiHidden="1" w:unhideWhenUsed="1"/>
-    <w:lsdException w:name="annotation reference" w:semiHidden="1" w:unhideWhenUsed="1"/>
-    <w:lsdException w:name="line number" w:semiHidden="1" w:unhideWhenUsed="1"/>
-    <w:lsdException w:name="page number" w:semiHidden="1" w:unhideWhenUsed="1"/>
-    <w:lsdException w:name="endnote reference" w:semiHidden="1" w:unhideWhenUsed="1"/>
-    <w:lsdException w:name="endnote text" w:semiHidden="1" w:unhideWhenUsed="1"/>
-    <w:lsdException w:name="table of authorities" w:semiHidden="1" w:unhideWhenUsed="1"/>
-    <w:lsdException w:name="macro" w:semiHidden="1" w:unhideWhenUsed="1"/>
-    <w:lsdException w:name="toa heading" w:semiHidden="1" w:unhideWhenUsed="1"/>
-    <w:lsdException w:name="List" w:semiHidden="1" w:unhideWhenUsed="1"/>
-    <w:lsdException w:name="List Bullet" w:semiHidden="1" w:unhideWhenUsed="1"/>
-    <w:lsdException w:name="List Number" w:semiHidden="1" w:unhideWhenUsed="1"/>
-    <w:lsdException w:name="List 2" w:semiHidden="1" w:unhideWhenUsed="1"/>
-    <w:lsdException w:name="List 3" w:semiHidden="1" w:unhideWhenUsed="1"/>
-    <w:lsdException w:name="List 4" w:semiHidden="1" w:unhideWhenUsed="1"/>
-    <w:lsdException w:name="List 5" w:semiHidden="1" w:unhideWhenUsed="1"/>
-    <w:lsdException w:name="List Bullet 2" w:semiHidden="1" w:unhideWhenUsed="1"/>
-    <w:lsdException w:name="List Bullet 3" w:semiHidden="1" w:unhideWhenUsed="1"/>
-    <w:lsdException w:name="List Bullet 4" w:semiHidden="1" w:unhideWhenUsed="1"/>
-    <w:lsdException w:name="List Bullet 5" w:semiHidden="1" w:unhideWhenUsed="1"/>
-    <w:lsdException w:name="List Number 2" w:semiHidden="1" w:unhideWhenUsed="1"/>
-    <w:lsdException w:name="List Number 3" w:semiHidden="1" w:unhideWhenUsed="1"/>
-    <w:lsdException w:name="List Number 4" w:semiHidden="1" w:unhideWhenUsed="1"/>
-    <w:lsdException w:name="List Number 5" w:semiHidden="1" w:unhideWhenUsed="1"/>
-    <w:lsdException w:name="Title" w:uiPriority="10" w:qFormat="1"/>
-    <w:lsdException w:name="Closing" w:semiHidden="1" w:unhideWhenUsed="1"/>
-    <w:lsdException w:name="Signature" w:semiHidden="1" w:unhideWhenUsed="1"/>
-    <w:lsdException w:name="Default Paragraph Font" w:semiHidden="1" w:uiPriority="1" w:unhideWhenUsed="1"/>
-    <w:lsdException w:name="Body Text" w:semiHidden="1" w:uiPriority="0" w:unhideWhenUsed="1"/>
-    <w:lsdException w:name="Body Text Indent" w:semiHidden="1" w:unhideWhenUsed="1"/>
-    <w:lsdException w:name="List Continue" w:semiHidden="1" w:unhideWhenUsed="1"/>
-    <w:lsdException w:name="List Continue 2" w:semiHidden="1" w:unhideWhenUsed="1"/>
-    <w:lsdException w:name="List Continue 3" w:semiHidden="1" w:unhideWhenUsed="1"/>
-    <w:lsdException w:name="List Continue 4" w:semiHidden="1" w:unhideWhenUsed="1"/>
-    <w:lsdException w:name="List Continue 5" w:semiHidden="1" w:unhideWhenUsed="1"/>
-    <w:lsdException w:name="Message Header" w:semiHidden="1" w:unhideWhenUsed="1"/>
-    <w:lsdException w:name="Subtitle" w:uiPriority="11" w:qFormat="1"/>
-    <w:lsdException w:name="Salutation" w:semiHidden="1" w:unhideWhenUsed="1"/>
-    <w:lsdException w:name="Date" w:semiHidden="1" w:unhideWhenUsed="1"/>
-    <w:lsdException w:name="Body Text First Indent" w:semiHidden="1" w:unhideWhenUsed="1"/>
-    <w:lsdException w:name="Body Text First Indent 2" w:semiHidden="1" w:unhideWhenUsed="1"/>
-    <w:lsdException w:name="Note Heading" w:semiHidden="1" w:unhideWhenUsed="1"/>
-    <w:lsdException w:name="Body Text 2" w:semiHidden="1" w:unhideWhenUsed="1"/>
-    <w:lsdException w:name="Body Text 3" w:semiHidden="1" w:unhideWhenUsed="1"/>
-    <w:lsdException w:name="Body Text Indent 2" w:semiHidden="1" w:unhideWhenUsed="1"/>
-    <w:lsdException w:name="Body Text Indent 3" w:semiHidden="1" w:unhideWhenUsed="1"/>
-    <w:lsdException w:name="Block Text" w:semiHidden="1" w:unhideWhenUsed="1"/>
-    <w:lsdException w:name="Hyperlink" w:semiHidden="1" w:unhideWhenUsed="1"/>
-    <w:lsdException w:name="FollowedHyperlink" w:semiHidden="1" w:unhideWhenUsed="1"/>
-    <w:lsdException w:name="Strong" w:uiPriority="22" w:qFormat="1"/>
-    <w:lsdException w:name="Emphasis" w:uiPriority="20" w:qFormat="1"/>
-    <w:lsdException w:name="Document Map" w:semiHidden="1" w:unhideWhenUsed="1"/>
-    <w:lsdException w:name="Plain Text" w:semiHidden="1" w:unhideWhenUsed="1"/>
-    <w:lsdException w:name="E-mail Signature" w:semiHidden="1" w:unhideWhenUsed="1"/>
-    <w:lsdException w:name="HTML Top of Form" w:semiHidden="1" w:unhideWhenUsed="1"/>
-    <w:lsdException w:name="HTML Bottom of Form" w:semiHidden="1" w:unhideWhenUsed="1"/>
-    <w:lsdException w:name="Normal (Web)" w:semiHidden="1" w:unhideWhenUsed="1"/>
-    <w:lsdException w:name="HTML Acronym" w:semiHidden="1" w:unhideWhenUsed="1"/>
-    <w:lsdException w:name="HTML Address" w:semiHidden="1" w:unhideWhenUsed="1"/>
-    <w:lsdException w:name="HTML Cite" w:semiHidden="1" w:unhideWhenUsed="1"/>
-    <w:lsdException w:name="HTML Code" w:semiHidden="1" w:unhideWhenUsed="1"/>
-    <w:lsdException w:name="HTML Definition" w:semiHidden="1" w:unhideWhenUsed="1"/>
-    <w:lsdException w:name="HTML Keyboard" w:semiHidden="1" w:unhideWhenUsed="1"/>
-    <w:lsdException w:name="HTML Preformatted" w:semiHidden="1" w:unhideWhenUsed="1"/>
-    <w:lsdException w:name="HTML Sample" w:semiHidden="1" w:unhideWhenUsed="1"/>
-    <w:lsdException w:name="HTML Typewriter" w:semiHidden="1" w:unhideWhenUsed="1"/>
-    <w:lsdException w:name="HTML Variable" w:semiHidden="1" w:unhideWhenUsed="1"/>
-    <w:lsdException w:name="Normal Table" w:semiHidden="1" w:unhideWhenUsed="1"/>
-    <w:lsdException w:name="annotation subject" w:semiHidden="1" w:unhideWhenUsed="1"/>
-    <w:lsdException w:name="No List" w:semiHidden="1" w:unhideWhenUsed="1"/>
-    <w:lsdException w:name="Outline List 1" w:semiHidden="1" w:unhideWhenUsed="1"/>
-    <w:lsdException w:name="Outline List 2" w:semiHidden="1" w:unhideWhenUsed="1"/>
-    <w:lsdException w:name="Outline List 3" w:semiHidden="1" w:unhideWhenUsed="1"/>
-    <w:lsdException w:name="Table Simple 1" w:semiHidden="1" w:unhideWhenUsed="1"/>
-    <w:lsdException w:name="Table Simple 2" w:semiHidden="1" w:unhideWhenUsed="1"/>
-    <w:lsdException w:name="Table Simple 3" w:semiHidden="1" w:unhideWhenUsed="1"/>
-    <w:lsdException w:name="Table Classic 1" w:semiHidden="1" w:unhideWhenUsed="1"/>
-    <w:lsdException w:name="Table Classic 2" w:semiHidden="1" w:unhideWhenUsed="1"/>
-    <w:lsdException w:name="Table Classic 3" w:semiHidden="1" w:unhideWhenUsed="1"/>
-    <w:lsdException w:name="Table Classic 4" w:semiHidden="1" w:unhideWhenUsed="1"/>
-    <w:lsdException w:name="Table Colorful 1" w:semiHidden="1" w:unhideWhenUsed="1"/>
-    <w:lsdException w:name="Table Colorful 2" w:semiHidden="1" w:unhideWhenUsed="1"/>
-    <w:lsdException w:name="Table Colorful 3" w:semiHidden="1" w:unhideWhenUsed="1"/>
-    <w:lsdException w:name="Table Columns 1" w:semiHidden="1" w:unhideWhenUsed="1"/>
-    <w:lsdException w:name="Table Columns 2" w:semiHidden="1" w:unhideWhenUsed="1"/>
-    <w:lsdException w:name="Table Columns 3" w:semiHidden="1" w:unhideWhenUsed="1"/>
-    <w:lsdException w:name="Table Columns 4" w:semiHidden="1" w:unhideWhenUsed="1"/>
-    <w:lsdException w:name="Table Columns 5" w:semiHidden="1" w:unhideWhenUsed="1"/>
-    <w:lsdException w:name="Table Grid 1" w:semiHidden="1" w:unhideWhenUsed="1"/>
-    <w:lsdException w:name="Table Grid 2" w:semiHidden="1" w:unhideWhenUsed="1"/>
-    <w:lsdException w:name="Table Grid 3" w:semiHidden="1" w:unhideWhenUsed="1"/>
-    <w:lsdException w:name="Table Grid 4" w:semiHidden="1" w:unhideWhenUsed="1"/>
-    <w:lsdException w:name="Table Grid 5" w:semiHidden="1" w:unhideWhenUsed="1"/>
-    <w:lsdException w:name="Table Grid 6" w:semiHidden="1" w:unhideWhenUsed="1"/>
-    <w:lsdException w:name="Table Grid 7" w:semiHidden="1" w:unhideWhenUsed="1"/>
-    <w:lsdException w:name="Table Grid 8" w:semiHidden="1" w:unhideWhenUsed="1"/>
-    <w:lsdException w:name="Table List 1" w:semiHidden="1" w:unhideWhenUsed="1"/>
-    <w:lsdException w:name="Table List 2" w:semiHidden="1" w:unhideWhenUsed="1"/>
-    <w:lsdException w:name="Table List 3" w:semiHidden="1" w:unhideWhenUsed="1"/>
-    <w:lsdException w:name="Table List 4" w:semiHidden="1" w:unhideWhenUsed="1"/>
-    <w:lsdException w:name="Table List 5" w:semiHidden="1" w:unhideWhenUsed="1"/>
-    <w:lsdException w:name="Table List 6" w:semiHidden="1" w:unhideWhenUsed="1"/>
-    <w:lsdException w:name="Table List 7" w:semiHidden="1" w:unhideWhenUsed="1"/>
-    <w:lsdException w:name="Table List 8" w:semiHidden="1" w:unhideWhenUsed="1"/>
-    <w:lsdException w:name="Table 3D effects 1" w:semiHidden="1" w:unhideWhenUsed="1"/>
-    <w:lsdException w:name="Table 3D effects 2" w:semiHidden="1" w:unhideWhenUsed="1"/>
-    <w:lsdException w:name="Table 3D effects 3" w:semiHidden="1" w:unhideWhenUsed="1"/>
-    <w:lsdException w:name="Table Contemporary" w:semiHidden="1" w:unhideWhenUsed="1"/>
-    <w:lsdException w:name="Table Elegant" w:semiHidden="1" w:unhideWhenUsed="1"/>
-    <w:lsdException w:name="Table Professional" w:semiHidden="1" w:unhideWhenUsed="1"/>
-    <w:lsdException w:name="Table Subtle 1" w:semiHidden="1" w:unhideWhenUsed="1"/>
-    <w:lsdException w:name="Table Subtle 2" w:semiHidden="1" w:unhideWhenUsed="1"/>
-    <w:lsdException w:name="Table Web 1" w:semiHidden="1" w:unhideWhenUsed="1"/>
-    <w:lsdException w:name="Table Web 2" w:semiHidden="1" w:unhideWhenUsed="1"/>
-    <w:lsdException w:name="Table Web 3" w:semiHidden="1" w:unhideWhenUsed="1"/>
-    <w:lsdException w:name="Balloon Text" w:semiHidden="1" w:unhideWhenUsed="1"/>
-    <w:lsdException w:name="Table Grid" w:uiPriority="59"/>
-    <w:lsdException w:name="Table Theme" w:semiHidden="1" w:unhideWhenUsed="1"/>
-    <w:lsdException w:name="Placeholder Text" w:semiHidden="1"/>
-    <w:lsdException w:name="No Spacing" w:uiPriority="1" w:qFormat="1"/>
-    <w:lsdException w:name="Light Shading" w:uiPriority="60"/>
-    <w:lsdException w:name="Light List" w:uiPriority="61"/>
-    <w:lsdException w:name="Light Grid" w:uiPriority="62"/>
-    <w:lsdException w:name="Medium Shading 1" w:uiPriority="63"/>
-    <w:lsdException w:name="Medium Shading 2" w:uiPriority="64"/>
-    <w:lsdException w:name="Medium List 1" w:uiPriority="65"/>
-    <w:lsdException w:name="Medium List 2" w:uiPriority="66"/>
-    <w:lsdException w:name="Medium Grid 1" w:uiPriority="67"/>
-    <w:lsdException w:name="Medium Grid 2" w:uiPriority="68"/>
-    <w:lsdException w:name="Medium Grid 3" w:uiPriority="69"/>
-    <w:lsdException w:name="Dark List" w:uiPriority="70"/>
-    <w:lsdException w:name="Colorful Shading" w:uiPriority="71"/>
-    <w:lsdException w:name="Colorful List" w:uiPriority="72"/>
-    <w:lsdException w:name="Colorful Grid" w:uiPriority="73"/>
-    <w:lsdException w:name="Light Shading Accent 1" w:uiPriority="60"/>
-    <w:lsdException w:name="Light List Accent 1" w:uiPriority="61"/>
-    <w:lsdException w:name="Light Grid Accent 1" w:uiPriority="62"/>
-    <w:lsdException w:name="Medium Shading 1 Accent 1" w:uiPriority="63"/>
-    <w:lsdException w:name="Medium Shading 2 Accent 1" w:uiPriority="64"/>
-    <w:lsdException w:name="Medium List 1 Accent 1" w:uiPriority="65"/>
-    <w:lsdException w:name="Revision" w:semiHidden="1"/>
-    <w:lsdException w:name="List Paragraph" w:uiPriority="34" w:qFormat="1"/>
-    <w:lsdException w:name="Quote" w:uiPriority="29" w:qFormat="1"/>
-    <w:lsdException w:name="Intense Quote" w:uiPriority="30" w:qFormat="1"/>
-    <w:lsdException w:name="Medium List 2 Accent 1" w:uiPriority="66"/>
-    <w:lsdException w:name="Medium Grid 1 Accent 1" w:uiPriority="67"/>
-    <w:lsdException w:name="Medium Grid 2 Accent 1" w:uiPriority="68"/>
-    <w:lsdException w:name="Medium Grid 3 Accent 1" w:uiPriority="69"/>
-    <w:lsdException w:name="Dark List Accent 1" w:uiPriority="70"/>
-    <w:lsdException w:name="Colorful Shading Accent 1" w:uiPriority="71"/>
-    <w:lsdException w:name="Colorful List Accent 1" w:uiPriority="72"/>
-    <w:lsdException w:name="Colorful Grid Accent 1" w:uiPriority="73"/>
-    <w:lsdException w:name="Light Shading Accent 2" w:uiPriority="60"/>
-    <w:lsdException w:name="Light List Accent 2" w:uiPriority="61"/>
-    <w:lsdException w:name="Light Grid Accent 2" w:uiPriority="62"/>
-    <w:lsdException w:name="Medium Shading 1 Accent 2" w:uiPriority="63"/>
-    <w:lsdException w:name="Medium Shading 2 Accent 2" w:uiPriority="64"/>
-    <w:lsdException w:name="Medium List 1 Accent 2" w:uiPriority="65"/>
-    <w:lsdException w:name="Medium List 2 Accent 2" w:uiPriority="66"/>
-    <w:lsdException w:name="Medium Grid 1 Accent 2" w:uiPriority="67"/>
-    <w:lsdException w:name="Medium Grid 2 Accent 2" w:uiPriority="68"/>
-    <w:lsdException w:name="Medium Grid 3 Accent 2" w:uiPriority="69"/>
-    <w:lsdException w:name="Dark List Accent 2" w:uiPriority="70"/>
-    <w:lsdException w:name="Colorful Shading Accent 2" w:uiPriority="71"/>
-    <w:lsdException w:name="Colorful List Accent 2" w:uiPriority="72"/>
-    <w:lsdException w:name="Colorful Grid Accent 2" w:uiPriority="73"/>
-    <w:lsdException w:name="Light Shading Accent 3" w:uiPriority="60"/>
-    <w:lsdException w:name="Light List Accent 3" w:uiPriority="61"/>
-    <w:lsdException w:name="Light Grid Accent 3" w:uiPriority="62"/>
-    <w:lsdException w:name="Medium Shading 1 Accent 3" w:uiPriority="63"/>
-    <w:lsdException w:name="Medium Shading 2 Accent 3" w:uiPriority="64"/>
-    <w:lsdException w:name="Medium List 1 Accent 3" w:uiPriority="65"/>
-    <w:lsdException w:name="Medium List 2 Accent 3" w:uiPriority="66"/>
-    <w:lsdException w:name="Medium Grid 1 Accent 3" w:uiPriority="67"/>
-    <w:lsdException w:name="Medium Grid 2 Accent 3" w:uiPriority="68"/>
-    <w:lsdException w:name="Medium Grid 3 Accent 3" w:uiPriority="69"/>
-    <w:lsdException w:name="Dark List Accent 3" w:uiPriority="70"/>
-    <w:lsdException w:name="Colorful Shading Accent 3" w:uiPriority="71"/>
-    <w:lsdException w:name="Colorful List Accent 3" w:uiPriority="72"/>
-    <w:lsdException w:name="Colorful Grid Accent 3" w:uiPriority="73"/>
-    <w:lsdException w:name="Light Shading Accent 4" w:uiPriority="60"/>
-    <w:lsdException w:name="Light List Accent 4" w:uiPriority="61"/>
-    <w:lsdException w:name="Light Grid Accent 4" w:uiPriority="62"/>
-    <w:lsdException w:name="Medium Shading 1 Accent 4" w:uiPriority="63"/>
-    <w:lsdException w:name="Medium Shading 2 Accent 4" w:uiPriority="64"/>
-    <w:lsdException w:name="Medium List 1 Accent 4" w:uiPriority="65"/>
-    <w:lsdException w:name="Medium List 2 Accent 4" w:uiPriority="66"/>
-    <w:lsdException w:name="Medium Grid 1 Accent 4" w:uiPriority="67"/>
-    <w:lsdException w:name="Medium Grid 2 Accent 4" w:uiPriority="68"/>
-    <w:lsdException w:name="Medium Grid 3 Accent 4" w:uiPriority="69"/>
-    <w:lsdException w:name="Dark List Accent 4" w:uiPriority="70"/>
-    <w:lsdException w:name="Colorful Shading Accent 4" w:uiPriority="71"/>
-    <w:lsdException w:name="Colorful List Accent 4" w:uiPriority="72"/>
-    <w:lsdException w:name="Colorful Grid Accent 4" w:uiPriority="73"/>
-    <w:lsdException w:name="Light Shading Accent 5" w:uiPriority="60"/>
-    <w:lsdException w:name="Light List Accent 5" w:uiPriority="61"/>
-    <w:lsdException w:name="Light Grid Accent 5" w:uiPriority="62"/>
-    <w:lsdException w:name="Medium Shading 1 Accent 5" w:uiPriority="63"/>
-    <w:lsdException w:name="Medium Shading 2 Accent 5" w:uiPriority="64"/>
-    <w:lsdException w:name="Medium List 1 Accent 5" w:uiPriority="65"/>
-    <w:lsdException w:name="Medium List 2 Accent 5" w:uiPriority="66"/>
-    <w:lsdException w:name="Medium Grid 1 Accent 5" w:uiPriority="67"/>
-    <w:lsdException w:name="Medium Grid 2 Accent 5" w:uiPriority="68"/>
-    <w:lsdException w:name="Medium Grid 3 Accent 5" w:uiPriority="69"/>
-    <w:lsdException w:name="Dark List Accent 5" w:uiPriority="70"/>
-    <w:lsdException w:name="Colorful Shading Accent 5" w:uiPriority="71"/>
-    <w:lsdException w:name="Colorful List Accent 5" w:uiPriority="72"/>
-    <w:lsdException w:name="Colorful Grid Accent 5" w:uiPriority="73"/>
-    <w:lsdException w:name="Light Shading Accent 6" w:uiPriority="60"/>
-    <w:lsdException w:name="Light List Accent 6" w:uiPriority="61"/>
-    <w:lsdException w:name="Light Grid Accent 6" w:uiPriority="62"/>
-    <w:lsdException w:name="Medium Shading 1 Accent 6" w:uiPriority="63"/>
-    <w:lsdException w:name="Medium Shading 2 Accent 6" w:uiPriority="64"/>
-    <w:lsdException w:name="Medium List 1 Accent 6" w:uiPriority="65"/>
-    <w:lsdException w:name="Medium List 2 Accent 6" w:uiPriority="66"/>
-    <w:lsdException w:name="Medium Grid 1 Accent 6" w:uiPriority="67"/>
-    <w:lsdException w:name="Medium Grid 2 Accent 6" w:uiPriority="68"/>
-    <w:lsdException w:name="Medium Grid 3 Accent 6" w:uiPriority="69"/>
-    <w:lsdException w:name="Dark List Accent 6" w:uiPriority="70"/>
-    <w:lsdException w:name="Colorful Shading Accent 6" w:uiPriority="71"/>
-    <w:lsdException w:name="Colorful List Accent 6" w:uiPriority="72"/>
-    <w:lsdException w:name="Colorful Grid Accent 6" w:uiPriority="73"/>
-    <w:lsdException w:name="Subtle Emphasis" w:uiPriority="19" w:qFormat="1"/>
-    <w:lsdException w:name="Intense Emphasis" w:uiPriority="21" w:qFormat="1"/>
-    <w:lsdException w:name="Subtle Reference" w:uiPriority="31" w:qFormat="1"/>
-    <w:lsdException w:name="Intense Reference" w:uiPriority="32" w:qFormat="1"/>
-    <w:lsdException w:name="Book Title" w:uiPriority="33" w:qFormat="1"/>
-    <w:lsdException w:name="Bibliography" w:semiHidden="1" w:uiPriority="37" w:unhideWhenUsed="1"/>
-    <w:lsdException w:name="TOC Heading" w:semiHidden="1" w:uiPriority="39" w:unhideWhenUsed="1" w:qFormat="1"/>
-    <w:lsdException w:name="Plain Table 1" w:uiPriority="41"/>
-    <w:lsdException w:name="Plain Table 2" w:uiPriority="42"/>
-    <w:lsdException w:name="Plain Table 3" w:uiPriority="43"/>
-    <w:lsdException w:name="Plain Table 4" w:uiPriority="44"/>
-    <w:lsdException w:name="Plain Table 5" w:uiPriority="45"/>
-    <w:lsdException w:name="Grid Table Light" w:uiPriority="40"/>
-    <w:lsdException w:name="Grid Table 1 Light" w:uiPriority="46"/>
-    <w:lsdException w:name="Grid Table 2" w:uiPriority="47"/>
-    <w:lsdException w:name="Grid Table 3" w:uiPriority="48"/>
-    <w:lsdException w:name="Grid Table 4" w:uiPriority="49"/>
-    <w:lsdException w:name="Grid Table 5 Dark" w:uiPriority="50"/>
-    <w:lsdException w:name="Grid Table 6 Colorful" w:uiPriority="51"/>
-    <w:lsdException w:name="Grid Table 7 Colorful" w:uiPriority="52"/>
-    <w:lsdException w:name="Grid Table 1 Light Accent 1" w:uiPriority="46"/>
-    <w:lsdException w:name="Grid Table 2 Accent 1" w:uiPriority="47"/>
-    <w:lsdException w:name="Grid Table 3 Accent 1" w:uiPriority="48"/>
-    <w:lsdException w:name="Grid Table 4 Accent 1" w:uiPriority="49"/>
-    <w:lsdException w:name="Grid Table 5 Dark Accent 1" w:uiPriority="50"/>
-    <w:lsdException w:name="Grid Table 6 Colorful Accent 1" w:uiPriority="51"/>
-    <w:lsdException w:name="Grid Table 7 Colorful Accent 1" w:uiPriority="52"/>
-    <w:lsdException w:name="Grid Table 1 Light Accent 2" w:uiPriority="46"/>
-    <w:lsdException w:name="Grid Table 2 Accent 2" w:uiPriority="47"/>
-    <w:lsdException w:name="Grid Table 3 Accent 2" w:uiPriority="48"/>
-    <w:lsdException w:name="Grid Table 4 Accent 2" w:uiPriority="49"/>
-    <w:lsdException w:name="Grid Table 5 Dark Accent 2" w:uiPriority="50"/>
-    <w:lsdException w:name="Grid Table 6 Colorful Accent 2" w:uiPriority="51"/>
-    <w:lsdException w:name="Grid Table 7 Colorful Accent 2" w:uiPriority="52"/>
-    <w:lsdException w:name="Grid Table 1 Light Accent 3" w:uiPriority="46"/>
-    <w:lsdException w:name="Grid Table 2 Accent 3" w:uiPriority="47"/>
-    <w:lsdException w:name="Grid Table 3 Accent 3" w:uiPriority="48"/>
-    <w:lsdException w:name="Grid Table 4 Accent 3" w:uiPriority="49"/>
-    <w:lsdException w:name="Grid Table 5 Dark Accent 3" w:uiPriority="50"/>
-    <w:lsdException w:name="Grid Table 6 Colorful Accent 3" w:uiPriority="51"/>
-    <w:lsdException w:name="Grid Table 7 Colorful Accent 3" w:uiPriority="52"/>
-    <w:lsdException w:name="Grid Table 1 Light Accent 4" w:uiPriority="46"/>
-    <w:lsdException w:name="Grid Table 2 Accent 4" w:uiPriority="47"/>
-    <w:lsdException w:name="Grid Table 3 Accent 4" w:uiPriority="48"/>
-    <w:lsdException w:name="Grid Table 4 Accent 4" w:uiPriority="49"/>
-    <w:lsdException w:name="Grid Table 5 Dark Accent 4" w:uiPriority="50"/>
-    <w:lsdException w:name="Grid Table 6 Colorful Accent 4" w:uiPriority="51"/>
-    <w:lsdException w:name="Grid Table 7 Colorful Accent 4" w:uiPriority="52"/>
-    <w:lsdException w:name="Grid Table 1 Light Accent 5" w:uiPriority="46"/>
-    <w:lsdException w:name="Grid Table 2 Accent 5" w:uiPriority="47"/>
-    <w:lsdException w:name="Grid Table 3 Accent 5" w:uiPriority="48"/>
-    <w:lsdException w:name="Grid Table 4 Accent 5" w:uiPriority="49"/>
-    <w:lsdException w:name="Grid Table 5 Dark Accent 5" w:uiPriority="50"/>
-    <w:lsdException w:name="Grid Table 6 Colorful Accent 5" w:uiPriority="51"/>
-    <w:lsdException w:name="Grid Table 7 Colorful Accent 5" w:uiPriority="52"/>
-    <w:lsdException w:name="Grid Table 1 Light Accent 6" w:uiPriority="46"/>
-    <w:lsdException w:name="Grid Table 2 Accent 6" w:uiPriority="47"/>
-    <w:lsdException w:name="Grid Table 3 Accent 6" w:uiPriority="48"/>
-    <w:lsdException w:name="Grid Table 4 Accent 6" w:uiPriority="49"/>
-    <w:lsdException w:name="Grid Table 5 Dark Accent 6" w:uiPriority="50"/>
-    <w:lsdException w:name="Grid Table 6 Colorful Accent 6" w:uiPriority="51"/>
-    <w:lsdException w:name="Grid Table 7 Colorful Accent 6" w:uiPriority="52"/>
-    <w:lsdException w:name="List Table 1 Light" w:uiPriority="46"/>
-    <w:lsdException w:name="List Table 2" w:uiPriority="47"/>
-    <w:lsdException w:name="List Table 3" w:uiPriority="48"/>
-    <w:lsdException w:name="List Table 4" w:uiPriority="49"/>
-    <w:lsdException w:name="List Table 5 Dark" w:uiPriority="50"/>
-    <w:lsdException w:name="List Table 6 Colorful" w:uiPriority="51"/>
-    <w:lsdException w:name="List Table 7 Colorful" w:uiPriority="52"/>
-    <w:lsdException w:name="List Table 1 Light Accent 1" w:uiPriority="46"/>
-    <w:lsdException w:name="List Table 2 Accent 1" w:uiPriority="47"/>
-    <w:lsdException w:name="List Table 3 Accent 1" w:uiPriority="48"/>
-    <w:lsdException w:name="List Table 4 Accent 1" w:uiPriority="49"/>
-    <w:lsdException w:name="List Table 5 Dark Accent 1" w:uiPriority="50"/>
-    <w:lsdException w:name="List Table 6 Colorful Accent 1" w:uiPriority="51"/>
-    <w:lsdException w:name="List Table 7 Colorful Accent 1" w:uiPriority="52"/>
-    <w:lsdException w:name="List Table 1 Light Accent 2" w:uiPriority="46"/>
-    <w:lsdException w:name="List Table 2 Accent 2" w:uiPriority="47"/>
-    <w:lsdException w:name="List Table 3 Accent 2" w:uiPriority="48"/>
-    <w:lsdException w:name="List Table 4 Accent 2" w:uiPriority="49"/>
-    <w:lsdException w:name="List Table 5 Dark Accent 2" w:uiPriority="50"/>
-    <w:lsdException w:name="List Table 6 Colorful Accent 2" w:uiPriority="51"/>
-    <w:lsdException w:name="List Table 7 Colorful Accent 2" w:uiPriority="52"/>
-    <w:lsdException w:name="List Table 1 Light Accent 3" w:uiPriority="46"/>
-    <w:lsdException w:name="List Table 2 Accent 3" w:uiPriority="47"/>
-    <w:lsdException w:name="List Table 3 Accent 3" w:uiPriority="48"/>
-    <w:lsdException w:name="List Table 4 Accent 3" w:uiPriority="49"/>
-    <w:lsdException w:name="List Table 5 Dark Accent 3" w:uiPriority="50"/>
-    <w:lsdException w:name="List Table 6 Colorful Accent 3" w:uiPriority="51"/>
-    <w:lsdException w:name="List Table 7 Colorful Accent 3" w:uiPriority="52"/>
-    <w:lsdException w:name="List Table 1 Light Accent 4" w:uiPriority="46"/>
-    <w:lsdException w:name="List Table 2 Accent 4" w:uiPriority="47"/>
-    <w:lsdException w:name="List Table 3 Accent 4" w:uiPriority="48"/>
-    <w:lsdException w:name="List Table 4 Accent 4" w:uiPriority="49"/>
-    <w:lsdException w:name="List Table 5 Dark Accent 4" w:uiPriority="50"/>
-    <w:lsdException w:name="List Table 6 Colorful Accent 4" w:uiPriority="51"/>
-    <w:lsdException w:name="List Table 7 Colorful Accent 4" w:uiPriority="52"/>
-    <w:lsdException w:name="List Table 1 Light Accent 5" w:uiPriority="46"/>
-    <w:lsdException w:name="List Table 2 Accent 5" w:uiPriority="47"/>
-    <w:lsdException w:name="List Table 3 Accent 5" w:uiPriority="48"/>
-    <w:lsdException w:name="List Table 4 Accent 5" w:uiPriority="49"/>
-    <w:lsdException w:name="List Table 5 Dark Accent 5" w:uiPriority="50"/>
-    <w:lsdException w:name="List Table 6 Colorful Accent 5" w:uiPriority="51"/>
-    <w:lsdException w:name="List Table 7 Colorful Accent 5" w:uiPriority="52"/>
-    <w:lsdException w:name="List Table 1 Light Accent 6" w:uiPriority="46"/>
-    <w:lsdException w:name="List Table 2 Accent 6" w:uiPriority="47"/>
-    <w:lsdException w:name="List Table 3 Accent 6" w:uiPriority="48"/>
-    <w:lsdException w:name="List Table 4 Accent 6" w:uiPriority="49"/>
-    <w:lsdException w:name="List Table 5 Dark Accent 6" w:uiPriority="50"/>
-    <w:lsdException w:name="List Table 6 Colorful Accent 6" w:uiPriority="51"/>
-    <w:lsdException w:name="List Table 7 Colorful Accent 6" w:uiPriority="52"/>
+  <w:latentStyles w:defLockedState="0" w:defUIPriority="99" w:defSemiHidden="1" w:defUnhideWhenUsed="1" w:defQFormat="0" w:count="267">
+    <w:lsdException w:name="Normal" w:semiHidden="0" w:uiPriority="0" w:unhideWhenUsed="0" w:qFormat="1"/>
+    <w:lsdException w:name="heading 1" w:semiHidden="0" w:uiPriority="9" w:unhideWhenUsed="0" w:qFormat="1"/>
+    <w:lsdException w:name="heading 2" w:uiPriority="9" w:qFormat="1"/>
+    <w:lsdException w:name="heading 3" w:uiPriority="9" w:qFormat="1"/>
+    <w:lsdException w:name="heading 4" w:uiPriority="9" w:qFormat="1"/>
+    <w:lsdException w:name="heading 5" w:uiPriority="9" w:qFormat="1"/>
+    <w:lsdException w:name="heading 6" w:uiPriority="9" w:qFormat="1"/>
+    <w:lsdException w:name="heading 7" w:uiPriority="9" w:qFormat="1"/>
+    <w:lsdException w:name="heading 8" w:uiPriority="9" w:qFormat="1"/>
+    <w:lsdException w:name="heading 9" w:uiPriority="9" w:qFormat="1"/>
+    <w:lsdException w:name="toc 1" w:uiPriority="39"/>
+    <w:lsdException w:name="toc 2" w:uiPriority="39"/>
+    <w:lsdException w:name="toc 3" w:uiPriority="39"/>
+    <w:lsdException w:name="toc 4" w:uiPriority="39"/>
+    <w:lsdException w:name="toc 5" w:uiPriority="39"/>
+    <w:lsdException w:name="toc 6" w:uiPriority="39"/>
+    <w:lsdException w:name="toc 7" w:uiPriority="39"/>
+    <w:lsdException w:name="toc 8" w:uiPriority="39"/>
+    <w:lsdException w:name="toc 9" w:uiPriority="39"/>
+    <w:lsdException w:name="caption" w:uiPriority="35" w:qFormat="1"/>
+    <w:lsdException w:name="Title" w:semiHidden="0" w:uiPriority="10" w:unhideWhenUsed="0" w:qFormat="1"/>
+    <w:lsdException w:name="Default Paragraph Font" w:uiPriority="1"/>
+    <w:lsdException w:name="Body Text" w:uiPriority="0"/>
+    <w:lsdException w:name="Subtitle" w:semiHidden="0" w:uiPriority="11" w:unhideWhenUsed="0" w:qFormat="1"/>
+    <w:lsdException w:name="Strong" w:semiHidden="0" w:uiPriority="22" w:unhideWhenUsed="0" w:qFormat="1"/>
+    <w:lsdException w:name="Emphasis" w:semiHidden="0" w:uiPriority="20" w:unhideWhenUsed="0" w:qFormat="1"/>
+    <w:lsdException w:name="Table Grid" w:semiHidden="0" w:uiPriority="59" w:unhideWhenUsed="0"/>
+    <w:lsdException w:name="Placeholder Text" w:unhideWhenUsed="0"/>
+    <w:lsdException w:name="No Spacing" w:semiHidden="0" w:uiPriority="1" w:unhideWhenUsed="0" w:qFormat="1"/>
+    <w:lsdException w:name="Light Shading" w:semiHidden="0" w:uiPriority="60" w:unhideWhenUsed="0"/>
+    <w:lsdException w:name="Light List" w:semiHidden="0" w:uiPriority="61" w:unhideWhenUsed="0"/>
+    <w:lsdException w:name="Light Grid" w:semiHidden="0" w:uiPriority="62" w:unhideWhenUsed="0"/>
+    <w:lsdException w:name="Medium Shading 1" w:semiHidden="0" w:uiPriority="63" w:unhideWhenUsed="0"/>
+    <w:lsdException w:name="Medium Shading 2" w:semiHidden="0" w:uiPriority="64" w:unhideWhenUsed="0"/>
+    <w:lsdException w:name="Medium List 1" w:semiHidden="0" w:uiPriority="65" w:unhideWhenUsed="0"/>
+    <w:lsdException w:name="Medium List 2" w:semiHidden="0" w:uiPriority="66" w:unhideWhenUsed="0"/>
+    <w:lsdException w:name="Medium Grid 1" w:semiHidden="0" w:uiPriority="67" w:unhideWhenUsed="0"/>
+    <w:lsdException w:name="Medium Grid 2" w:semiHidden="0" w:uiPriority="68" w:unhideWhenUsed="0"/>
+    <w:lsdException w:name="Medium Grid 3" w:semiHidden="0" w:uiPriority="69" w:unhideWhenUsed="0"/>
+    <w:lsdException w:name="Dark List" w:semiHidden="0" w:uiPriority="70" w:unhideWhenUsed="0"/>
+    <w:lsdException w:name="Colorful Shading" w:semiHidden="0" w:uiPriority="71" w:unhideWhenUsed="0"/>
+    <w:lsdException w:name="Colorful List" w:semiHidden="0" w:uiPriority="72" w:unhideWhenUsed="0"/>
+    <w:lsdException w:name="Colorful Grid" w:semiHidden="0" w:uiPriority="73" w:unhideWhenUsed="0"/>
+    <w:lsdException w:name="Light Shading Accent 1" w:semiHidden="0" w:uiPriority="60" w:unhideWhenUsed="0"/>
+    <w:lsdException w:name="Light List Accent 1" w:semiHidden="0" w:uiPriority="61" w:unhideWhenUsed="0"/>
+    <w:lsdException w:name="Light Grid Accent 1" w:semiHidden="0" w:uiPriority="62" w:unhideWhenUsed="0"/>
+    <w:lsdException w:name="Medium Shading 1 Accent 1" w:semiHidden="0" w:uiPriority="63" w:unhideWhenUsed="0"/>
+    <w:lsdException w:name="Medium Shading 2 Accent 1" w:semiHidden="0" w:uiPriority="64" w:unhideWhenUsed="0"/>
+    <w:lsdException w:name="Medium List 1 Accent 1" w:semiHidden="0" w:uiPriority="65" w:unhideWhenUsed="0"/>
+    <w:lsdException w:name="Revision" w:unhideWhenUsed="0"/>
+    <w:lsdException w:name="List Paragraph" w:semiHidden="0" w:uiPriority="34" w:unhideWhenUsed="0" w:qFormat="1"/>
+    <w:lsdException w:name="Quote" w:semiHidden="0" w:uiPriority="29" w:unhideWhenUsed="0" w:qFormat="1"/>
+    <w:lsdException w:name="Intense Quote" w:semiHidden="0" w:uiPriority="30" w:unhideWhenUsed="0" w:qFormat="1"/>
+    <w:lsdException w:name="Medium List 2 Accent 1" w:semiHidden="0" w:uiPriority="66" w:unhideWhenUsed="0"/>
+    <w:lsdException w:name="Medium Grid 1 Accent 1" w:semiHidden="0" w:uiPriority="67" w:unhideWhenUsed="0"/>
+    <w:lsdException w:name="Medium Grid 2 Accent 1" w:semiHidden="0" w:uiPriority="68" w:unhideWhenUsed="0"/>
+    <w:lsdException w:name="Medium Grid 3 Accent 1" w:semiHidden="0" w:uiPriority="69" w:unhideWhenUsed="0"/>
+    <w:lsdException w:name="Dark List Accent 1" w:semiHidden="0" w:uiPriority="70" w:unhideWhenUsed="0"/>
+    <w:lsdException w:name="Colorful Shading Accent 1" w:semiHidden="0" w:uiPriority="71" w:unhideWhenUsed="0"/>
+    <w:lsdException w:name="Colorful List Accent 1" w:semiHidden="0" w:uiPriority="72" w:unhideWhenUsed="0"/>
+    <w:lsdException w:name="Colorful Grid Accent 1" w:semiHidden="0" w:uiPriority="73" w:unhideWhenUsed="0"/>
+    <w:lsdException w:name="Light Shading Accent 2" w:semiHidden="0" w:uiPriority="60" w:unhideWhenUsed="0"/>
+    <w:lsdException w:name="Light List Accent 2" w:semiHidden="0" w:uiPriority="61" w:unhideWhenUsed="0"/>
+    <w:lsdException w:name="Light Grid Accent 2" w:semiHidden="0" w:uiPriority="62" w:unhideWhenUsed="0"/>
+    <w:lsdException w:name="Medium Shading 1 Accent 2" w:semiHidden="0" w:uiPriority="63" w:unhideWhenUsed="0"/>
+    <w:lsdException w:name="Medium Shading 2 Accent 2" w:semiHidden="0" w:uiPriority="64" w:unhideWhenUsed="0"/>
+    <w:lsdException w:name="Medium List 1 Accent 2" w:semiHidden="0" w:uiPriority="65" w:unhideWhenUsed="0"/>
+    <w:lsdException w:name="Medium List 2 Accent 2" w:semiHidden="0" w:uiPriority="66" w:unhideWhenUsed="0"/>
+    <w:lsdException w:name="Medium Grid 1 Accent 2" w:semiHidden="0" w:uiPriority="67" w:unhideWhenUsed="0"/>
+    <w:lsdException w:name="Medium Grid 2 Accent 2" w:semiHidden="0" w:uiPriority="68" w:unhideWhenUsed="0"/>
+    <w:lsdException w:name="Medium Grid 3 Accent 2" w:semiHidden="0" w:uiPriority="69" w:unhideWhenUsed="0"/>
+    <w:lsdException w:name="Dark List Accent 2" w:semiHidden="0" w:uiPriority="70" w:unhideWhenUsed="0"/>
+    <w:lsdException w:name="Colorful Shading Accent 2" w:semiHidden="0" w:uiPriority="71" w:unhideWhenUsed="0"/>
+    <w:lsdException w:name="Colorful List Accent 2" w:semiHidden="0" w:uiPriority="72" w:unhideWhenUsed="0"/>
+    <w:lsdException w:name="Colorful Grid Accent 2" w:semiHidden="0" w:uiPriority="73" w:unhideWhenUsed="0"/>
+    <w:lsdException w:name="Light Shading Accent 3" w:semiHidden="0" w:uiPriority="60" w:unhideWhenUsed="0"/>
+    <w:lsdException w:name="Light List Accent 3" w:semiHidden="0" w:uiPriority="61" w:unhideWhenUsed="0"/>
+    <w:lsdException w:name="Light Grid Accent 3" w:semiHidden="0" w:uiPriority="62" w:unhideWhenUsed="0"/>
+    <w:lsdException w:name="Medium Shading 1 Accent 3" w:semiHidden="0" w:uiPriority="63" w:unhideWhenUsed="0"/>
+    <w:lsdException w:name="Medium Shading 2 Accent 3" w:semiHidden="0" w:uiPriority="64" w:unhideWhenUsed="0"/>
+    <w:lsdException w:name="Medium List 1 Accent 3" w:semiHidden="0" w:uiPriority="65" w:unhideWhenUsed="0"/>
+    <w:lsdException w:name="Medium List 2 Accent 3" w:semiHidden="0" w:uiPriority="66" w:unhideWhenUsed="0"/>
+    <w:lsdException w:name="Medium Grid 1 Accent 3" w:semiHidden="0" w:uiPriority="67" w:unhideWhenUsed="0"/>
+    <w:lsdException w:name="Medium Grid 2 Accent 3" w:semiHidden="0" w:uiPriority="68" w:unhideWhenUsed="0"/>
+    <w:lsdException w:name="Medium Grid 3 Accent 3" w:semiHidden="0" w:uiPriority="69" w:unhideWhenUsed="0"/>
+    <w:lsdException w:name="Dark List Accent 3" w:semiHidden="0" w:uiPriority="70" w:unhideWhenUsed="0"/>
+    <w:lsdException w:name="Colorful Shading Accent 3" w:semiHidden="0" w:uiPriority="71" w:unhideWhenUsed="0"/>
+    <w:lsdException w:name="Colorful List Accent 3" w:semiHidden="0" w:uiPriority="72" w:unhideWhenUsed="0"/>
+    <w:lsdException w:name="Colorful Grid Accent 3" w:semiHidden="0" w:uiPriority="73" w:unhideWhenUsed="0"/>
+    <w:lsdException w:name="Light Shading Accent 4" w:semiHidden="0" w:uiPriority="60" w:unhideWhenUsed="0"/>
+    <w:lsdException w:name="Light List Accent 4" w:semiHidden="0" w:uiPriority="61" w:unhideWhenUsed="0"/>
+    <w:lsdException w:name="Light Grid Accent 4" w:semiHidden="0" w:uiPriority="62" w:unhideWhenUsed="0"/>
+    <w:lsdException w:name="Medium Shading 1 Accent 4" w:semiHidden="0" w:uiPriority="63" w:unhideWhenUsed="0"/>
+    <w:lsdException w:name="Medium Shading 2 Accent 4" w:semiHidden="0" w:uiPriority="64" w:unhideWhenUsed="0"/>
+    <w:lsdException w:name="Medium List 1 Accent 4" w:semiHidden="0" w:uiPriority="65" w:unhideWhenUsed="0"/>
+    <w:lsdException w:name="Medium List 2 Accent 4" w:semiHidden="0" w:uiPriority="66" w:unhideWhenUsed="0"/>
+    <w:lsdException w:name="Medium Grid 1 Accent 4" w:semiHidden="0" w:uiPriority="67" w:unhideWhenUsed="0"/>
+    <w:lsdException w:name="Medium Grid 2 Accent 4" w:semiHidden="0" w:uiPriority="68" w:unhideWhenUsed="0"/>
+    <w:lsdException w:name="Medium Grid 3 Accent 4" w:semiHidden="0" w:uiPriority="69" w:unhideWhenUsed="0"/>
+    <w:lsdException w:name="Dark List Accent 4" w:semiHidden="0" w:uiPriority="70" w:unhideWhenUsed="0"/>
+    <w:lsdException w:name="Colorful Shading Accent 4" w:semiHidden="0" w:uiPriority="71" w:unhideWhenUsed="0"/>
+    <w:lsdException w:name="Colorful List Accent 4" w:semiHidden="0" w:uiPriority="72" w:unhideWhenUsed="0"/>
+    <w:lsdException w:name="Colorful Grid Accent 4" w:semiHidden="0" w:uiPriority="73" w:unhideWhenUsed="0"/>
+    <w:lsdException w:name="Light Shading Accent 5" w:semiHidden="0" w:uiPriority="60" w:unhideWhenUsed="0"/>
+    <w:lsdException w:name="Light List Accent 5" w:semiHidden="0" w:uiPriority="61" w:unhideWhenUsed="0"/>
+    <w:lsdException w:name="Light Grid Accent 5" w:semiHidden="0" w:uiPriority="62" w:unhideWhenUsed="0"/>
+    <w:lsdException w:name="Medium Shading 1 Accent 5" w:semiHidden="0" w:uiPriority="63" w:unhideWhenUsed="0"/>
+    <w:lsdException w:name="Medium Shading 2 Accent 5" w:semiHidden="0" w:uiPriority="64" w:unhideWhenUsed="0"/>
+    <w:lsdException w:name="Medium List 1 Accent 5" w:semiHidden="0" w:uiPriority="65" w:unhideWhenUsed="0"/>
+    <w:lsdException w:name="Medium List 2 Accent 5" w:semiHidden="0" w:uiPriority="66" w:unhideWhenUsed="0"/>
+    <w:lsdException w:name="Medium Grid 1 Accent 5" w:semiHidden="0" w:uiPriority="67" w:unhideWhenUsed="0"/>
+    <w:lsdException w:name="Medium Grid 2 Accent 5" w:semiHidden="0" w:uiPriority="68" w:unhideWhenUsed="0"/>
+    <w:lsdException w:name="Medium Grid 3 Accent 5" w:semiHidden="0" w:uiPriority="69" w:unhideWhenUsed="0"/>
+    <w:lsdException w:name="Dark List Accent 5" w:semiHidden="0" w:uiPriority="70" w:unhideWhenUsed="0"/>
+    <w:lsdException w:name="Colorful Shading Accent 5" w:semiHidden="0" w:uiPriority="71" w:unhideWhenUsed="0"/>
+    <w:lsdException w:name="Colorful List Accent 5" w:semiHidden="0" w:uiPriority="72" w:unhideWhenUsed="0"/>
+    <w:lsdException w:name="Colorful Grid Accent 5" w:semiHidden="0" w:uiPriority="73" w:unhideWhenUsed="0"/>
+    <w:lsdException w:name="Light Shading Accent 6" w:semiHidden="0" w:uiPriority="60" w:unhideWhenUsed="0"/>
+    <w:lsdException w:name="Light List Accent 6" w:semiHidden="0" w:uiPriority="61" w:unhideWhenUsed="0"/>
+    <w:lsdException w:name="Light Grid Accent 6" w:semiHidden="0" w:uiPriority="62" w:unhideWhenUsed="0"/>
+    <w:lsdException w:name="Medium Shading 1 Accent 6" w:semiHidden="0" w:uiPriority="63" w:unhideWhenUsed="0"/>
+    <w:lsdException w:name="Medium Shading 2 Accent 6" w:semiHidden="0" w:uiPriority="64" w:unhideWhenUsed="0"/>
+    <w:lsdException w:name="Medium List 1 Accent 6" w:semiHidden="0" w:uiPriority="65" w:unhideWhenUsed="0"/>
+    <w:lsdException w:name="Medium List 2 Accent 6" w:semiHidden="0" w:uiPriority="66" w:unhideWhenUsed="0"/>
+    <w:lsdException w:name="Medium Grid 1 Accent 6" w:semiHidden="0" w:uiPriority="67" w:unhideWhenUsed="0"/>
+    <w:lsdException w:name="Medium Grid 2 Accent 6" w:semiHidden="0" w:uiPriority="68" w:unhideWhenUsed="0"/>
+    <w:lsdException w:name="Medium Grid 3 Accent 6" w:semiHidden="0" w:uiPriority="69" w:unhideWhenUsed="0"/>
+    <w:lsdException w:name="Dark List Accent 6" w:semiHidden="0" w:uiPriority="70" w:unhideWhenUsed="0"/>
+    <w:lsdException w:name="Colorful Shading Accent 6" w:semiHidden="0" w:uiPriority="71" w:unhideWhenUsed="0"/>
+    <w:lsdException w:name="Colorful List Accent 6" w:semiHidden="0" w:uiPriority="72" w:unhideWhenUsed="0"/>
+    <w:lsdException w:name="Colorful Grid Accent 6" w:semiHidden="0" w:uiPriority="73" w:unhideWhenUsed="0"/>
+    <w:lsdException w:name="Subtle Emphasis" w:semiHidden="0" w:uiPriority="19" w:unhideWhenUsed="0" w:qFormat="1"/>
+    <w:lsdException w:name="Intense Emphasis" w:semiHidden="0" w:uiPriority="21" w:unhideWhenUsed="0" w:qFormat="1"/>
+    <w:lsdException w:name="Subtle Reference" w:semiHidden="0" w:uiPriority="31" w:unhideWhenUsed="0" w:qFormat="1"/>
+    <w:lsdException w:name="Intense Reference" w:semiHidden="0" w:uiPriority="32" w:unhideWhenUsed="0" w:qFormat="1"/>
+    <w:lsdException w:name="Book Title" w:semiHidden="0" w:uiPriority="33" w:unhideWhenUsed="0" w:qFormat="1"/>
+    <w:lsdException w:name="Bibliography" w:uiPriority="37"/>
+    <w:lsdException w:name="TOC Heading" w:uiPriority="39" w:qFormat="1"/>
   </w:latentStyles>
   <w:style w:type="paragraph" w:default="1" w:styleId="Normal">
     <w:name w:val="Normal"/>
@@ -35658,6 +34059,7 @@
     <w:uiPriority w:val="99"/>
     <w:semiHidden/>
     <w:unhideWhenUsed/>
+    <w:qFormat/>
     <w:tblPr>
       <w:tblInd w:w="0" w:type="dxa"/>
       <w:tblCellMar>
@@ -35943,52 +34345,19 @@
 </file>
 
 <file path=word/glossary/document.xml><?xml version="1.0" encoding="utf-8"?>
-<w:glossaryDocument xmlns:wpc="http://schemas.microsoft.com/office/word/2010/wordprocessingCanvas" xmlns:mc="http://schemas.openxmlformats.org/markup-compatibility/2006" xmlns:o="urn:schemas-microsoft-com:office:office" xmlns:r="http://schemas.openxmlformats.org/officeDocument/2006/relationships" xmlns:m="http://schemas.openxmlformats.org/officeDocument/2006/math" xmlns:v="urn:schemas-microsoft-com:vml" xmlns:wp14="http://schemas.microsoft.com/office/word/2010/wordprocessingDrawing" xmlns:wp="http://schemas.openxmlformats.org/drawingml/2006/wordprocessingDrawing" xmlns:w10="urn:schemas-microsoft-com:office:word" xmlns:w="http://schemas.openxmlformats.org/wordprocessingml/2006/main" xmlns:w14="http://schemas.microsoft.com/office/word/2010/wordml" xmlns:w15="http://schemas.microsoft.com/office/word/2012/wordml" xmlns:wpg="http://schemas.microsoft.com/office/word/2010/wordprocessingGroup" xmlns:wpi="http://schemas.microsoft.com/office/word/2010/wordprocessingInk" xmlns:wne="http://schemas.microsoft.com/office/word/2006/wordml" xmlns:wps="http://schemas.microsoft.com/office/word/2010/wordprocessingShape" mc:Ignorable="w14 w15 wp14">
-  <w:docParts>
-    <w:docPart>
-      <w:docPartPr>
-        <w:name w:val="D51ACF564613405EB0E35219915C6AC7"/>
-        <w:category>
-          <w:name w:val="General"/>
-          <w:gallery w:val="placeholder"/>
-        </w:category>
-        <w:types>
-          <w:type w:val="bbPlcHdr"/>
-        </w:types>
-        <w:behaviors>
-          <w:behavior w:val="content"/>
-        </w:behaviors>
-        <w:guid w:val="{6E359247-C28B-4DB8-9D55-5081EF7ECF16}"/>
-      </w:docPartPr>
-      <w:docPartBody>
-        <w:p>
-          <w:pPr>
-            <w:pStyle w:val="D51ACF564613405EB0E35219915C6AC7"/>
-          </w:pPr>
-          <w:r>
-            <w:rPr>
-              <w:rFonts w:asciiTheme="majorHAnsi" w:eastAsiaTheme="majorEastAsia" w:hAnsiTheme="majorHAnsi" w:cstheme="majorBidi"/>
-              <w:sz w:val="72"/>
-              <w:szCs w:val="72"/>
-              <w:lang w:val="es-ES"/>
-            </w:rPr>
-            <w:t>[Escribir el título del documento]</w:t>
-          </w:r>
-        </w:p>
-      </w:docPartBody>
-    </w:docPart>
-  </w:docParts>
+<w:glossaryDocument xmlns:ve="http://schemas.openxmlformats.org/markup-compatibility/2006" xmlns:o="urn:schemas-microsoft-com:office:office" xmlns:r="http://schemas.openxmlformats.org/officeDocument/2006/relationships" xmlns:m="http://schemas.openxmlformats.org/officeDocument/2006/math" xmlns:v="urn:schemas-microsoft-com:vml" xmlns:wp="http://schemas.openxmlformats.org/drawingml/2006/wordprocessingDrawing" xmlns:w10="urn:schemas-microsoft-com:office:word" xmlns:w="http://schemas.openxmlformats.org/wordprocessingml/2006/main" xmlns:wne="http://schemas.microsoft.com/office/word/2006/wordml">
+  <w:docParts/>
 </w:glossaryDocument>
 </file>
 
 <file path=word/glossary/fontTable.xml><?xml version="1.0" encoding="utf-8"?>
-<w:fonts xmlns:mc="http://schemas.openxmlformats.org/markup-compatibility/2006" xmlns:r="http://schemas.openxmlformats.org/officeDocument/2006/relationships" xmlns:w="http://schemas.openxmlformats.org/wordprocessingml/2006/main" xmlns:w14="http://schemas.microsoft.com/office/word/2010/wordml" xmlns:w15="http://schemas.microsoft.com/office/word/2012/wordml" mc:Ignorable="w14 w15">
+<w:fonts xmlns:r="http://schemas.openxmlformats.org/officeDocument/2006/relationships" xmlns:w="http://schemas.openxmlformats.org/wordprocessingml/2006/main">
   <w:font w:name="Times New Roman">
     <w:panose1 w:val="02020603050405020304"/>
     <w:charset w:val="00"/>
     <w:family w:val="roman"/>
     <w:pitch w:val="variable"/>
-    <w:sig w:usb0="E0002AFF" w:usb1="C0007843" w:usb2="00000009" w:usb3="00000000" w:csb0="000001FF" w:csb1="00000000"/>
+    <w:sig w:usb0="E0002AFF" w:usb1="C0007841" w:usb2="00000009" w:usb3="00000000" w:csb0="000001FF" w:csb1="00000000"/>
   </w:font>
   <w:font w:name="Courier New">
     <w:panose1 w:val="02070309020205020404"/>
@@ -36039,25 +34408,17 @@
     <w:pitch w:val="variable"/>
     <w:sig w:usb0="E1002EFF" w:usb1="C000605B" w:usb2="00000029" w:usb3="00000000" w:csb0="000101FF" w:csb1="00000000"/>
   </w:font>
-  <w:font w:name="Calibri Light">
-    <w:panose1 w:val="020F0302020204030204"/>
-    <w:charset w:val="00"/>
-    <w:family w:val="swiss"/>
-    <w:pitch w:val="variable"/>
-    <w:sig w:usb0="A00002EF" w:usb1="4000207B" w:usb2="00000000" w:usb3="00000000" w:csb0="0000019F" w:csb1="00000000"/>
-  </w:font>
 </w:fonts>
 </file>
 
 <file path=word/glossary/settings.xml><?xml version="1.0" encoding="utf-8"?>
-<w:settings xmlns:mc="http://schemas.openxmlformats.org/markup-compatibility/2006" xmlns:o="urn:schemas-microsoft-com:office:office" xmlns:r="http://schemas.openxmlformats.org/officeDocument/2006/relationships" xmlns:m="http://schemas.openxmlformats.org/officeDocument/2006/math" xmlns:v="urn:schemas-microsoft-com:vml" xmlns:w10="urn:schemas-microsoft-com:office:word" xmlns:w="http://schemas.openxmlformats.org/wordprocessingml/2006/main" xmlns:w14="http://schemas.microsoft.com/office/word/2010/wordml" xmlns:w15="http://schemas.microsoft.com/office/word/2012/wordml" xmlns:sl="http://schemas.openxmlformats.org/schemaLibrary/2006/main" mc:Ignorable="w14 w15">
+<w:settings xmlns:o="urn:schemas-microsoft-com:office:office" xmlns:r="http://schemas.openxmlformats.org/officeDocument/2006/relationships" xmlns:m="http://schemas.openxmlformats.org/officeDocument/2006/math" xmlns:v="urn:schemas-microsoft-com:vml" xmlns:w10="urn:schemas-microsoft-com:office:word" xmlns:w="http://schemas.openxmlformats.org/wordprocessingml/2006/main" xmlns:sl="http://schemas.openxmlformats.org/schemaLibrary/2006/main">
   <w:view w:val="normal"/>
   <w:defaultTabStop w:val="708"/>
   <w:hyphenationZone w:val="425"/>
   <w:characterSpacingControl w:val="doNotCompress"/>
   <w:compat>
     <w:useFELayout/>
-    <w:compatSetting w:name="compatibilityMode" w:uri="http://schemas.microsoft.com/office/word" w:val="12"/>
   </w:compat>
   <w:rsids>
     <w:rsidRoot w:val="00D0735B"/>
@@ -36067,6 +34428,7 @@
     <w:rsid w:val="003D6402"/>
     <w:rsid w:val="003E1995"/>
     <w:rsid w:val="00621BFA"/>
+    <w:rsid w:val="006528E2"/>
     <w:rsid w:val="00B305ED"/>
     <w:rsid w:val="00B70BD1"/>
     <w:rsid w:val="00D0735B"/>
@@ -36088,12 +34450,12 @@
   <w:themeFontLang w:val="es-AR"/>
   <w:clrSchemeMapping w:bg1="light1" w:t1="dark1" w:bg2="light2" w:t2="dark2" w:accent1="accent1" w:accent2="accent2" w:accent3="accent3" w:accent4="accent4" w:accent5="accent5" w:accent6="accent6" w:hyperlink="hyperlink" w:followedHyperlink="followedHyperlink"/>
   <w:decimalSymbol w:val=","/>
-  <w:listSeparator w:val=","/>
+  <w:listSeparator w:val=";"/>
 </w:settings>
 </file>
 
 <file path=word/glossary/styles.xml><?xml version="1.0" encoding="utf-8"?>
-<w:styles xmlns:mc="http://schemas.openxmlformats.org/markup-compatibility/2006" xmlns:r="http://schemas.openxmlformats.org/officeDocument/2006/relationships" xmlns:w="http://schemas.openxmlformats.org/wordprocessingml/2006/main" xmlns:w14="http://schemas.microsoft.com/office/word/2010/wordml" xmlns:w15="http://schemas.microsoft.com/office/word/2012/wordml" mc:Ignorable="w14 w15">
+<w:styles xmlns:r="http://schemas.openxmlformats.org/officeDocument/2006/relationships" xmlns:w="http://schemas.openxmlformats.org/wordprocessingml/2006/main">
   <w:docDefaults>
     <w:rPrDefault>
       <w:rPr>
@@ -36109,378 +34471,144 @@
       </w:pPr>
     </w:pPrDefault>
   </w:docDefaults>
-  <w:latentStyles w:defLockedState="0" w:defUIPriority="99" w:defSemiHidden="0" w:defUnhideWhenUsed="0" w:defQFormat="0" w:count="371">
-    <w:lsdException w:name="Normal" w:uiPriority="0" w:qFormat="1"/>
-    <w:lsdException w:name="heading 1" w:uiPriority="9" w:qFormat="1"/>
-    <w:lsdException w:name="heading 2" w:semiHidden="1" w:uiPriority="9" w:unhideWhenUsed="1" w:qFormat="1"/>
-    <w:lsdException w:name="heading 3" w:semiHidden="1" w:uiPriority="9" w:unhideWhenUsed="1" w:qFormat="1"/>
-    <w:lsdException w:name="heading 4" w:semiHidden="1" w:uiPriority="9" w:unhideWhenUsed="1" w:qFormat="1"/>
-    <w:lsdException w:name="heading 5" w:semiHidden="1" w:uiPriority="9" w:unhideWhenUsed="1" w:qFormat="1"/>
-    <w:lsdException w:name="heading 6" w:semiHidden="1" w:uiPriority="9" w:unhideWhenUsed="1" w:qFormat="1"/>
-    <w:lsdException w:name="heading 7" w:semiHidden="1" w:uiPriority="9" w:unhideWhenUsed="1" w:qFormat="1"/>
-    <w:lsdException w:name="heading 8" w:semiHidden="1" w:uiPriority="9" w:unhideWhenUsed="1" w:qFormat="1"/>
-    <w:lsdException w:name="heading 9" w:semiHidden="1" w:uiPriority="9" w:unhideWhenUsed="1" w:qFormat="1"/>
-    <w:lsdException w:name="index 1" w:semiHidden="1" w:unhideWhenUsed="1"/>
-    <w:lsdException w:name="index 2" w:semiHidden="1" w:unhideWhenUsed="1"/>
-    <w:lsdException w:name="index 3" w:semiHidden="1" w:unhideWhenUsed="1"/>
-    <w:lsdException w:name="index 4" w:semiHidden="1" w:unhideWhenUsed="1"/>
-    <w:lsdException w:name="index 5" w:semiHidden="1" w:unhideWhenUsed="1"/>
-    <w:lsdException w:name="index 6" w:semiHidden="1" w:unhideWhenUsed="1"/>
-    <w:lsdException w:name="index 7" w:semiHidden="1" w:unhideWhenUsed="1"/>
-    <w:lsdException w:name="index 8" w:semiHidden="1" w:unhideWhenUsed="1"/>
-    <w:lsdException w:name="index 9" w:semiHidden="1" w:unhideWhenUsed="1"/>
-    <w:lsdException w:name="toc 1" w:semiHidden="1" w:uiPriority="39" w:unhideWhenUsed="1"/>
-    <w:lsdException w:name="toc 2" w:semiHidden="1" w:uiPriority="39" w:unhideWhenUsed="1"/>
-    <w:lsdException w:name="toc 3" w:semiHidden="1" w:uiPriority="39" w:unhideWhenUsed="1"/>
-    <w:lsdException w:name="toc 4" w:semiHidden="1" w:uiPriority="39" w:unhideWhenUsed="1"/>
-    <w:lsdException w:name="toc 5" w:semiHidden="1" w:uiPriority="39" w:unhideWhenUsed="1"/>
-    <w:lsdException w:name="toc 6" w:semiHidden="1" w:uiPriority="39" w:unhideWhenUsed="1"/>
-    <w:lsdException w:name="toc 7" w:semiHidden="1" w:uiPriority="39" w:unhideWhenUsed="1"/>
-    <w:lsdException w:name="toc 8" w:semiHidden="1" w:uiPriority="39" w:unhideWhenUsed="1"/>
-    <w:lsdException w:name="toc 9" w:semiHidden="1" w:uiPriority="39" w:unhideWhenUsed="1"/>
-    <w:lsdException w:name="Normal Indent" w:semiHidden="1" w:unhideWhenUsed="1"/>
-    <w:lsdException w:name="footnote text" w:semiHidden="1" w:unhideWhenUsed="1"/>
-    <w:lsdException w:name="annotation text" w:semiHidden="1" w:unhideWhenUsed="1"/>
-    <w:lsdException w:name="header" w:semiHidden="1" w:unhideWhenUsed="1"/>
-    <w:lsdException w:name="footer" w:semiHidden="1" w:unhideWhenUsed="1"/>
-    <w:lsdException w:name="index heading" w:semiHidden="1" w:unhideWhenUsed="1"/>
-    <w:lsdException w:name="caption" w:semiHidden="1" w:uiPriority="35" w:unhideWhenUsed="1" w:qFormat="1"/>
-    <w:lsdException w:name="table of figures" w:semiHidden="1" w:unhideWhenUsed="1"/>
-    <w:lsdException w:name="envelope address" w:semiHidden="1" w:unhideWhenUsed="1"/>
-    <w:lsdException w:name="envelope return" w:semiHidden="1" w:unhideWhenUsed="1"/>
-    <w:lsdException w:name="footnote reference" w:semiHidden="1" w:unhideWhenUsed="1"/>
-    <w:lsdException w:name="annotation reference" w:semiHidden="1" w:unhideWhenUsed="1"/>
-    <w:lsdException w:name="line number" w:semiHidden="1" w:unhideWhenUsed="1"/>
-    <w:lsdException w:name="page number" w:semiHidden="1" w:unhideWhenUsed="1"/>
-    <w:lsdException w:name="endnote reference" w:semiHidden="1" w:unhideWhenUsed="1"/>
-    <w:lsdException w:name="endnote text" w:semiHidden="1" w:unhideWhenUsed="1"/>
-    <w:lsdException w:name="table of authorities" w:semiHidden="1" w:unhideWhenUsed="1"/>
-    <w:lsdException w:name="macro" w:semiHidden="1" w:unhideWhenUsed="1"/>
-    <w:lsdException w:name="toa heading" w:semiHidden="1" w:unhideWhenUsed="1"/>
-    <w:lsdException w:name="List" w:semiHidden="1" w:unhideWhenUsed="1"/>
-    <w:lsdException w:name="List Bullet" w:semiHidden="1" w:unhideWhenUsed="1"/>
-    <w:lsdException w:name="List Number" w:semiHidden="1" w:unhideWhenUsed="1"/>
-    <w:lsdException w:name="List 2" w:semiHidden="1" w:unhideWhenUsed="1"/>
-    <w:lsdException w:name="List 3" w:semiHidden="1" w:unhideWhenUsed="1"/>
-    <w:lsdException w:name="List 4" w:semiHidden="1" w:unhideWhenUsed="1"/>
-    <w:lsdException w:name="List 5" w:semiHidden="1" w:unhideWhenUsed="1"/>
-    <w:lsdException w:name="List Bullet 2" w:semiHidden="1" w:unhideWhenUsed="1"/>
-    <w:lsdException w:name="List Bullet 3" w:semiHidden="1" w:unhideWhenUsed="1"/>
-    <w:lsdException w:name="List Bullet 4" w:semiHidden="1" w:unhideWhenUsed="1"/>
-    <w:lsdException w:name="List Bullet 5" w:semiHidden="1" w:unhideWhenUsed="1"/>
-    <w:lsdException w:name="List Number 2" w:semiHidden="1" w:unhideWhenUsed="1"/>
-    <w:lsdException w:name="List Number 3" w:semiHidden="1" w:unhideWhenUsed="1"/>
-    <w:lsdException w:name="List Number 4" w:semiHidden="1" w:unhideWhenUsed="1"/>
-    <w:lsdException w:name="List Number 5" w:semiHidden="1" w:unhideWhenUsed="1"/>
-    <w:lsdException w:name="Title" w:uiPriority="10" w:qFormat="1"/>
-    <w:lsdException w:name="Closing" w:semiHidden="1" w:unhideWhenUsed="1"/>
-    <w:lsdException w:name="Signature" w:semiHidden="1" w:unhideWhenUsed="1"/>
-    <w:lsdException w:name="Default Paragraph Font" w:semiHidden="1" w:uiPriority="1" w:unhideWhenUsed="1"/>
-    <w:lsdException w:name="Body Text" w:semiHidden="1" w:unhideWhenUsed="1"/>
-    <w:lsdException w:name="Body Text Indent" w:semiHidden="1" w:unhideWhenUsed="1"/>
-    <w:lsdException w:name="List Continue" w:semiHidden="1" w:unhideWhenUsed="1"/>
-    <w:lsdException w:name="List Continue 2" w:semiHidden="1" w:unhideWhenUsed="1"/>
-    <w:lsdException w:name="List Continue 3" w:semiHidden="1" w:unhideWhenUsed="1"/>
-    <w:lsdException w:name="List Continue 4" w:semiHidden="1" w:unhideWhenUsed="1"/>
-    <w:lsdException w:name="List Continue 5" w:semiHidden="1" w:unhideWhenUsed="1"/>
-    <w:lsdException w:name="Message Header" w:semiHidden="1" w:unhideWhenUsed="1"/>
-    <w:lsdException w:name="Subtitle" w:uiPriority="11" w:qFormat="1"/>
-    <w:lsdException w:name="Salutation" w:semiHidden="1" w:unhideWhenUsed="1"/>
-    <w:lsdException w:name="Date" w:semiHidden="1" w:unhideWhenUsed="1"/>
-    <w:lsdException w:name="Body Text First Indent" w:semiHidden="1" w:unhideWhenUsed="1"/>
-    <w:lsdException w:name="Body Text First Indent 2" w:semiHidden="1" w:unhideWhenUsed="1"/>
-    <w:lsdException w:name="Note Heading" w:semiHidden="1" w:unhideWhenUsed="1"/>
-    <w:lsdException w:name="Body Text 2" w:semiHidden="1" w:unhideWhenUsed="1"/>
-    <w:lsdException w:name="Body Text 3" w:semiHidden="1" w:unhideWhenUsed="1"/>
-    <w:lsdException w:name="Body Text Indent 2" w:semiHidden="1" w:unhideWhenUsed="1"/>
-    <w:lsdException w:name="Body Text Indent 3" w:semiHidden="1" w:unhideWhenUsed="1"/>
-    <w:lsdException w:name="Block Text" w:semiHidden="1" w:unhideWhenUsed="1"/>
-    <w:lsdException w:name="Hyperlink" w:semiHidden="1" w:unhideWhenUsed="1"/>
-    <w:lsdException w:name="FollowedHyperlink" w:semiHidden="1" w:unhideWhenUsed="1"/>
-    <w:lsdException w:name="Strong" w:uiPriority="22" w:qFormat="1"/>
-    <w:lsdException w:name="Emphasis" w:uiPriority="20" w:qFormat="1"/>
-    <w:lsdException w:name="Document Map" w:semiHidden="1" w:unhideWhenUsed="1"/>
-    <w:lsdException w:name="Plain Text" w:semiHidden="1" w:unhideWhenUsed="1"/>
-    <w:lsdException w:name="E-mail Signature" w:semiHidden="1" w:unhideWhenUsed="1"/>
-    <w:lsdException w:name="HTML Top of Form" w:semiHidden="1" w:unhideWhenUsed="1"/>
-    <w:lsdException w:name="HTML Bottom of Form" w:semiHidden="1" w:unhideWhenUsed="1"/>
-    <w:lsdException w:name="Normal (Web)" w:semiHidden="1" w:unhideWhenUsed="1"/>
-    <w:lsdException w:name="HTML Acronym" w:semiHidden="1" w:unhideWhenUsed="1"/>
-    <w:lsdException w:name="HTML Address" w:semiHidden="1" w:unhideWhenUsed="1"/>
-    <w:lsdException w:name="HTML Cite" w:semiHidden="1" w:unhideWhenUsed="1"/>
-    <w:lsdException w:name="HTML Code" w:semiHidden="1" w:unhideWhenUsed="1"/>
-    <w:lsdException w:name="HTML Definition" w:semiHidden="1" w:unhideWhenUsed="1"/>
-    <w:lsdException w:name="HTML Keyboard" w:semiHidden="1" w:unhideWhenUsed="1"/>
-    <w:lsdException w:name="HTML Preformatted" w:semiHidden="1" w:unhideWhenUsed="1"/>
-    <w:lsdException w:name="HTML Sample" w:semiHidden="1" w:unhideWhenUsed="1"/>
-    <w:lsdException w:name="HTML Typewriter" w:semiHidden="1" w:unhideWhenUsed="1"/>
-    <w:lsdException w:name="HTML Variable" w:semiHidden="1" w:unhideWhenUsed="1"/>
-    <w:lsdException w:name="Normal Table" w:semiHidden="1" w:unhideWhenUsed="1"/>
-    <w:lsdException w:name="annotation subject" w:semiHidden="1" w:unhideWhenUsed="1"/>
-    <w:lsdException w:name="No List" w:semiHidden="1" w:unhideWhenUsed="1"/>
-    <w:lsdException w:name="Outline List 1" w:semiHidden="1" w:unhideWhenUsed="1"/>
-    <w:lsdException w:name="Outline List 2" w:semiHidden="1" w:unhideWhenUsed="1"/>
-    <w:lsdException w:name="Outline List 3" w:semiHidden="1" w:unhideWhenUsed="1"/>
-    <w:lsdException w:name="Table Simple 1" w:semiHidden="1" w:unhideWhenUsed="1"/>
-    <w:lsdException w:name="Table Simple 2" w:semiHidden="1" w:unhideWhenUsed="1"/>
-    <w:lsdException w:name="Table Simple 3" w:semiHidden="1" w:unhideWhenUsed="1"/>
-    <w:lsdException w:name="Table Classic 1" w:semiHidden="1" w:unhideWhenUsed="1"/>
-    <w:lsdException w:name="Table Classic 2" w:semiHidden="1" w:unhideWhenUsed="1"/>
-    <w:lsdException w:name="Table Classic 3" w:semiHidden="1" w:unhideWhenUsed="1"/>
-    <w:lsdException w:name="Table Classic 4" w:semiHidden="1" w:unhideWhenUsed="1"/>
-    <w:lsdException w:name="Table Colorful 1" w:semiHidden="1" w:unhideWhenUsed="1"/>
-    <w:lsdException w:name="Table Colorful 2" w:semiHidden="1" w:unhideWhenUsed="1"/>
-    <w:lsdException w:name="Table Colorful 3" w:semiHidden="1" w:unhideWhenUsed="1"/>
-    <w:lsdException w:name="Table Columns 1" w:semiHidden="1" w:unhideWhenUsed="1"/>
-    <w:lsdException w:name="Table Columns 2" w:semiHidden="1" w:unhideWhenUsed="1"/>
-    <w:lsdException w:name="Table Columns 3" w:semiHidden="1" w:unhideWhenUsed="1"/>
-    <w:lsdException w:name="Table Columns 4" w:semiHidden="1" w:unhideWhenUsed="1"/>
-    <w:lsdException w:name="Table Columns 5" w:semiHidden="1" w:unhideWhenUsed="1"/>
-    <w:lsdException w:name="Table Grid 1" w:semiHidden="1" w:unhideWhenUsed="1"/>
-    <w:lsdException w:name="Table Grid 2" w:semiHidden="1" w:unhideWhenUsed="1"/>
-    <w:lsdException w:name="Table Grid 3" w:semiHidden="1" w:unhideWhenUsed="1"/>
-    <w:lsdException w:name="Table Grid 4" w:semiHidden="1" w:unhideWhenUsed="1"/>
-    <w:lsdException w:name="Table Grid 5" w:semiHidden="1" w:unhideWhenUsed="1"/>
-    <w:lsdException w:name="Table Grid 6" w:semiHidden="1" w:unhideWhenUsed="1"/>
-    <w:lsdException w:name="Table Grid 7" w:semiHidden="1" w:unhideWhenUsed="1"/>
-    <w:lsdException w:name="Table Grid 8" w:semiHidden="1" w:unhideWhenUsed="1"/>
-    <w:lsdException w:name="Table List 1" w:semiHidden="1" w:unhideWhenUsed="1"/>
-    <w:lsdException w:name="Table List 2" w:semiHidden="1" w:unhideWhenUsed="1"/>
-    <w:lsdException w:name="Table List 3" w:semiHidden="1" w:unhideWhenUsed="1"/>
-    <w:lsdException w:name="Table List 4" w:semiHidden="1" w:unhideWhenUsed="1"/>
-    <w:lsdException w:name="Table List 5" w:semiHidden="1" w:unhideWhenUsed="1"/>
-    <w:lsdException w:name="Table List 6" w:semiHidden="1" w:unhideWhenUsed="1"/>
-    <w:lsdException w:name="Table List 7" w:semiHidden="1" w:unhideWhenUsed="1"/>
-    <w:lsdException w:name="Table List 8" w:semiHidden="1" w:unhideWhenUsed="1"/>
-    <w:lsdException w:name="Table 3D effects 1" w:semiHidden="1" w:unhideWhenUsed="1"/>
-    <w:lsdException w:name="Table 3D effects 2" w:semiHidden="1" w:unhideWhenUsed="1"/>
-    <w:lsdException w:name="Table 3D effects 3" w:semiHidden="1" w:unhideWhenUsed="1"/>
-    <w:lsdException w:name="Table Contemporary" w:semiHidden="1" w:unhideWhenUsed="1"/>
-    <w:lsdException w:name="Table Elegant" w:semiHidden="1" w:unhideWhenUsed="1"/>
-    <w:lsdException w:name="Table Professional" w:semiHidden="1" w:unhideWhenUsed="1"/>
-    <w:lsdException w:name="Table Subtle 1" w:semiHidden="1" w:unhideWhenUsed="1"/>
-    <w:lsdException w:name="Table Subtle 2" w:semiHidden="1" w:unhideWhenUsed="1"/>
-    <w:lsdException w:name="Table Web 1" w:semiHidden="1" w:unhideWhenUsed="1"/>
-    <w:lsdException w:name="Table Web 2" w:semiHidden="1" w:unhideWhenUsed="1"/>
-    <w:lsdException w:name="Table Web 3" w:semiHidden="1" w:unhideWhenUsed="1"/>
-    <w:lsdException w:name="Balloon Text" w:semiHidden="1" w:unhideWhenUsed="1"/>
-    <w:lsdException w:name="Table Grid" w:uiPriority="59"/>
-    <w:lsdException w:name="Table Theme" w:semiHidden="1" w:unhideWhenUsed="1"/>
-    <w:lsdException w:name="Placeholder Text" w:semiHidden="1"/>
-    <w:lsdException w:name="No Spacing" w:uiPriority="1" w:qFormat="1"/>
-    <w:lsdException w:name="Light Shading" w:uiPriority="60"/>
-    <w:lsdException w:name="Light List" w:uiPriority="61"/>
-    <w:lsdException w:name="Light Grid" w:uiPriority="62"/>
-    <w:lsdException w:name="Medium Shading 1" w:uiPriority="63"/>
-    <w:lsdException w:name="Medium Shading 2" w:uiPriority="64"/>
-    <w:lsdException w:name="Medium List 1" w:uiPriority="65"/>
-    <w:lsdException w:name="Medium List 2" w:uiPriority="66"/>
-    <w:lsdException w:name="Medium Grid 1" w:uiPriority="67"/>
-    <w:lsdException w:name="Medium Grid 2" w:uiPriority="68"/>
-    <w:lsdException w:name="Medium Grid 3" w:uiPriority="69"/>
-    <w:lsdException w:name="Dark List" w:uiPriority="70"/>
-    <w:lsdException w:name="Colorful Shading" w:uiPriority="71"/>
-    <w:lsdException w:name="Colorful List" w:uiPriority="72"/>
-    <w:lsdException w:name="Colorful Grid" w:uiPriority="73"/>
-    <w:lsdException w:name="Light Shading Accent 1" w:uiPriority="60"/>
-    <w:lsdException w:name="Light List Accent 1" w:uiPriority="61"/>
-    <w:lsdException w:name="Light Grid Accent 1" w:uiPriority="62"/>
-    <w:lsdException w:name="Medium Shading 1 Accent 1" w:uiPriority="63"/>
-    <w:lsdException w:name="Medium Shading 2 Accent 1" w:uiPriority="64"/>
-    <w:lsdException w:name="Medium List 1 Accent 1" w:uiPriority="65"/>
-    <w:lsdException w:name="Revision" w:semiHidden="1"/>
-    <w:lsdException w:name="List Paragraph" w:uiPriority="34" w:qFormat="1"/>
-    <w:lsdException w:name="Quote" w:uiPriority="29" w:qFormat="1"/>
-    <w:lsdException w:name="Intense Quote" w:uiPriority="30" w:qFormat="1"/>
-    <w:lsdException w:name="Medium List 2 Accent 1" w:uiPriority="66"/>
-    <w:lsdException w:name="Medium Grid 1 Accent 1" w:uiPriority="67"/>
-    <w:lsdException w:name="Medium Grid 2 Accent 1" w:uiPriority="68"/>
-    <w:lsdException w:name="Medium Grid 3 Accent 1" w:uiPriority="69"/>
-    <w:lsdException w:name="Dark List Accent 1" w:uiPriority="70"/>
-    <w:lsdException w:name="Colorful Shading Accent 1" w:uiPriority="71"/>
-    <w:lsdException w:name="Colorful List Accent 1" w:uiPriority="72"/>
-    <w:lsdException w:name="Colorful Grid Accent 1" w:uiPriority="73"/>
-    <w:lsdException w:name="Light Shading Accent 2" w:uiPriority="60"/>
-    <w:lsdException w:name="Light List Accent 2" w:uiPriority="61"/>
-    <w:lsdException w:name="Light Grid Accent 2" w:uiPriority="62"/>
-    <w:lsdException w:name="Medium Shading 1 Accent 2" w:uiPriority="63"/>
-    <w:lsdException w:name="Medium Shading 2 Accent 2" w:uiPriority="64"/>
-    <w:lsdException w:name="Medium List 1 Accent 2" w:uiPriority="65"/>
-    <w:lsdException w:name="Medium List 2 Accent 2" w:uiPriority="66"/>
-    <w:lsdException w:name="Medium Grid 1 Accent 2" w:uiPriority="67"/>
-    <w:lsdException w:name="Medium Grid 2 Accent 2" w:uiPriority="68"/>
-    <w:lsdException w:name="Medium Grid 3 Accent 2" w:uiPriority="69"/>
-    <w:lsdException w:name="Dark List Accent 2" w:uiPriority="70"/>
-    <w:lsdException w:name="Colorful Shading Accent 2" w:uiPriority="71"/>
-    <w:lsdException w:name="Colorful List Accent 2" w:uiPriority="72"/>
-    <w:lsdException w:name="Colorful Grid Accent 2" w:uiPriority="73"/>
-    <w:lsdException w:name="Light Shading Accent 3" w:uiPriority="60"/>
-    <w:lsdException w:name="Light List Accent 3" w:uiPriority="61"/>
-    <w:lsdException w:name="Light Grid Accent 3" w:uiPriority="62"/>
-    <w:lsdException w:name="Medium Shading 1 Accent 3" w:uiPriority="63"/>
-    <w:lsdException w:name="Medium Shading 2 Accent 3" w:uiPriority="64"/>
-    <w:lsdException w:name="Medium List 1 Accent 3" w:uiPriority="65"/>
-    <w:lsdException w:name="Medium List 2 Accent 3" w:uiPriority="66"/>
-    <w:lsdException w:name="Medium Grid 1 Accent 3" w:uiPriority="67"/>
-    <w:lsdException w:name="Medium Grid 2 Accent 3" w:uiPriority="68"/>
-    <w:lsdException w:name="Medium Grid 3 Accent 3" w:uiPriority="69"/>
-    <w:lsdException w:name="Dark List Accent 3" w:uiPriority="70"/>
-    <w:lsdException w:name="Colorful Shading Accent 3" w:uiPriority="71"/>
-    <w:lsdException w:name="Colorful List Accent 3" w:uiPriority="72"/>
-    <w:lsdException w:name="Colorful Grid Accent 3" w:uiPriority="73"/>
-    <w:lsdException w:name="Light Shading Accent 4" w:uiPriority="60"/>
-    <w:lsdException w:name="Light List Accent 4" w:uiPriority="61"/>
-    <w:lsdException w:name="Light Grid Accent 4" w:uiPriority="62"/>
-    <w:lsdException w:name="Medium Shading 1 Accent 4" w:uiPriority="63"/>
-    <w:lsdException w:name="Medium Shading 2 Accent 4" w:uiPriority="64"/>
-    <w:lsdException w:name="Medium List 1 Accent 4" w:uiPriority="65"/>
-    <w:lsdException w:name="Medium List 2 Accent 4" w:uiPriority="66"/>
-    <w:lsdException w:name="Medium Grid 1 Accent 4" w:uiPriority="67"/>
-    <w:lsdException w:name="Medium Grid 2 Accent 4" w:uiPriority="68"/>
-    <w:lsdException w:name="Medium Grid 3 Accent 4" w:uiPriority="69"/>
-    <w:lsdException w:name="Dark List Accent 4" w:uiPriority="70"/>
-    <w:lsdException w:name="Colorful Shading Accent 4" w:uiPriority="71"/>
-    <w:lsdException w:name="Colorful List Accent 4" w:uiPriority="72"/>
-    <w:lsdException w:name="Colorful Grid Accent 4" w:uiPriority="73"/>
-    <w:lsdException w:name="Light Shading Accent 5" w:uiPriority="60"/>
-    <w:lsdException w:name="Light List Accent 5" w:uiPriority="61"/>
-    <w:lsdException w:name="Light Grid Accent 5" w:uiPriority="62"/>
-    <w:lsdException w:name="Medium Shading 1 Accent 5" w:uiPriority="63"/>
-    <w:lsdException w:name="Medium Shading 2 Accent 5" w:uiPriority="64"/>
-    <w:lsdException w:name="Medium List 1 Accent 5" w:uiPriority="65"/>
-    <w:lsdException w:name="Medium List 2 Accent 5" w:uiPriority="66"/>
-    <w:lsdException w:name="Medium Grid 1 Accent 5" w:uiPriority="67"/>
-    <w:lsdException w:name="Medium Grid 2 Accent 5" w:uiPriority="68"/>
-    <w:lsdException w:name="Medium Grid 3 Accent 5" w:uiPriority="69"/>
-    <w:lsdException w:name="Dark List Accent 5" w:uiPriority="70"/>
-    <w:lsdException w:name="Colorful Shading Accent 5" w:uiPriority="71"/>
-    <w:lsdException w:name="Colorful List Accent 5" w:uiPriority="72"/>
-    <w:lsdException w:name="Colorful Grid Accent 5" w:uiPriority="73"/>
-    <w:lsdException w:name="Light Shading Accent 6" w:uiPriority="60"/>
-    <w:lsdException w:name="Light List Accent 6" w:uiPriority="61"/>
-    <w:lsdException w:name="Light Grid Accent 6" w:uiPriority="62"/>
-    <w:lsdException w:name="Medium Shading 1 Accent 6" w:uiPriority="63"/>
-    <w:lsdException w:name="Medium Shading 2 Accent 6" w:uiPriority="64"/>
-    <w:lsdException w:name="Medium List 1 Accent 6" w:uiPriority="65"/>
-    <w:lsdException w:name="Medium List 2 Accent 6" w:uiPriority="66"/>
-    <w:lsdException w:name="Medium Grid 1 Accent 6" w:uiPriority="67"/>
-    <w:lsdException w:name="Medium Grid 2 Accent 6" w:uiPriority="68"/>
-    <w:lsdException w:name="Medium Grid 3 Accent 6" w:uiPriority="69"/>
-    <w:lsdException w:name="Dark List Accent 6" w:uiPriority="70"/>
-    <w:lsdException w:name="Colorful Shading Accent 6" w:uiPriority="71"/>
-    <w:lsdException w:name="Colorful List Accent 6" w:uiPriority="72"/>
-    <w:lsdException w:name="Colorful Grid Accent 6" w:uiPriority="73"/>
-    <w:lsdException w:name="Subtle Emphasis" w:uiPriority="19" w:qFormat="1"/>
-    <w:lsdException w:name="Intense Emphasis" w:uiPriority="21" w:qFormat="1"/>
-    <w:lsdException w:name="Subtle Reference" w:uiPriority="31" w:qFormat="1"/>
-    <w:lsdException w:name="Intense Reference" w:uiPriority="32" w:qFormat="1"/>
-    <w:lsdException w:name="Book Title" w:uiPriority="33" w:qFormat="1"/>
-    <w:lsdException w:name="Bibliography" w:semiHidden="1" w:uiPriority="37" w:unhideWhenUsed="1"/>
-    <w:lsdException w:name="TOC Heading" w:semiHidden="1" w:uiPriority="39" w:unhideWhenUsed="1" w:qFormat="1"/>
-    <w:lsdException w:name="Plain Table 1" w:uiPriority="41"/>
-    <w:lsdException w:name="Plain Table 2" w:uiPriority="42"/>
-    <w:lsdException w:name="Plain Table 3" w:uiPriority="43"/>
-    <w:lsdException w:name="Plain Table 4" w:uiPriority="44"/>
-    <w:lsdException w:name="Plain Table 5" w:uiPriority="45"/>
-    <w:lsdException w:name="Grid Table Light" w:uiPriority="40"/>
-    <w:lsdException w:name="Grid Table 1 Light" w:uiPriority="46"/>
-    <w:lsdException w:name="Grid Table 2" w:uiPriority="47"/>
-    <w:lsdException w:name="Grid Table 3" w:uiPriority="48"/>
-    <w:lsdException w:name="Grid Table 4" w:uiPriority="49"/>
-    <w:lsdException w:name="Grid Table 5 Dark" w:uiPriority="50"/>
-    <w:lsdException w:name="Grid Table 6 Colorful" w:uiPriority="51"/>
-    <w:lsdException w:name="Grid Table 7 Colorful" w:uiPriority="52"/>
-    <w:lsdException w:name="Grid Table 1 Light Accent 1" w:uiPriority="46"/>
-    <w:lsdException w:name="Grid Table 2 Accent 1" w:uiPriority="47"/>
-    <w:lsdException w:name="Grid Table 3 Accent 1" w:uiPriority="48"/>
-    <w:lsdException w:name="Grid Table 4 Accent 1" w:uiPriority="49"/>
-    <w:lsdException w:name="Grid Table 5 Dark Accent 1" w:uiPriority="50"/>
-    <w:lsdException w:name="Grid Table 6 Colorful Accent 1" w:uiPriority="51"/>
-    <w:lsdException w:name="Grid Table 7 Colorful Accent 1" w:uiPriority="52"/>
-    <w:lsdException w:name="Grid Table 1 Light Accent 2" w:uiPriority="46"/>
-    <w:lsdException w:name="Grid Table 2 Accent 2" w:uiPriority="47"/>
-    <w:lsdException w:name="Grid Table 3 Accent 2" w:uiPriority="48"/>
-    <w:lsdException w:name="Grid Table 4 Accent 2" w:uiPriority="49"/>
-    <w:lsdException w:name="Grid Table 5 Dark Accent 2" w:uiPriority="50"/>
-    <w:lsdException w:name="Grid Table 6 Colorful Accent 2" w:uiPriority="51"/>
-    <w:lsdException w:name="Grid Table 7 Colorful Accent 2" w:uiPriority="52"/>
-    <w:lsdException w:name="Grid Table 1 Light Accent 3" w:uiPriority="46"/>
-    <w:lsdException w:name="Grid Table 2 Accent 3" w:uiPriority="47"/>
-    <w:lsdException w:name="Grid Table 3 Accent 3" w:uiPriority="48"/>
-    <w:lsdException w:name="Grid Table 4 Accent 3" w:uiPriority="49"/>
-    <w:lsdException w:name="Grid Table 5 Dark Accent 3" w:uiPriority="50"/>
-    <w:lsdException w:name="Grid Table 6 Colorful Accent 3" w:uiPriority="51"/>
-    <w:lsdException w:name="Grid Table 7 Colorful Accent 3" w:uiPriority="52"/>
-    <w:lsdException w:name="Grid Table 1 Light Accent 4" w:uiPriority="46"/>
-    <w:lsdException w:name="Grid Table 2 Accent 4" w:uiPriority="47"/>
-    <w:lsdException w:name="Grid Table 3 Accent 4" w:uiPriority="48"/>
-    <w:lsdException w:name="Grid Table 4 Accent 4" w:uiPriority="49"/>
-    <w:lsdException w:name="Grid Table 5 Dark Accent 4" w:uiPriority="50"/>
-    <w:lsdException w:name="Grid Table 6 Colorful Accent 4" w:uiPriority="51"/>
-    <w:lsdException w:name="Grid Table 7 Colorful Accent 4" w:uiPriority="52"/>
-    <w:lsdException w:name="Grid Table 1 Light Accent 5" w:uiPriority="46"/>
-    <w:lsdException w:name="Grid Table 2 Accent 5" w:uiPriority="47"/>
-    <w:lsdException w:name="Grid Table 3 Accent 5" w:uiPriority="48"/>
-    <w:lsdException w:name="Grid Table 4 Accent 5" w:uiPriority="49"/>
-    <w:lsdException w:name="Grid Table 5 Dark Accent 5" w:uiPriority="50"/>
-    <w:lsdException w:name="Grid Table 6 Colorful Accent 5" w:uiPriority="51"/>
-    <w:lsdException w:name="Grid Table 7 Colorful Accent 5" w:uiPriority="52"/>
-    <w:lsdException w:name="Grid Table 1 Light Accent 6" w:uiPriority="46"/>
-    <w:lsdException w:name="Grid Table 2 Accent 6" w:uiPriority="47"/>
-    <w:lsdException w:name="Grid Table 3 Accent 6" w:uiPriority="48"/>
-    <w:lsdException w:name="Grid Table 4 Accent 6" w:uiPriority="49"/>
-    <w:lsdException w:name="Grid Table 5 Dark Accent 6" w:uiPriority="50"/>
-    <w:lsdException w:name="Grid Table 6 Colorful Accent 6" w:uiPriority="51"/>
-    <w:lsdException w:name="Grid Table 7 Colorful Accent 6" w:uiPriority="52"/>
-    <w:lsdException w:name="List Table 1 Light" w:uiPriority="46"/>
-    <w:lsdException w:name="List Table 2" w:uiPriority="47"/>
-    <w:lsdException w:name="List Table 3" w:uiPriority="48"/>
-    <w:lsdException w:name="List Table 4" w:uiPriority="49"/>
-    <w:lsdException w:name="List Table 5 Dark" w:uiPriority="50"/>
-    <w:lsdException w:name="List Table 6 Colorful" w:uiPriority="51"/>
-    <w:lsdException w:name="List Table 7 Colorful" w:uiPriority="52"/>
-    <w:lsdException w:name="List Table 1 Light Accent 1" w:uiPriority="46"/>
-    <w:lsdException w:name="List Table 2 Accent 1" w:uiPriority="47"/>
-    <w:lsdException w:name="List Table 3 Accent 1" w:uiPriority="48"/>
-    <w:lsdException w:name="List Table 4 Accent 1" w:uiPriority="49"/>
-    <w:lsdException w:name="List Table 5 Dark Accent 1" w:uiPriority="50"/>
-    <w:lsdException w:name="List Table 6 Colorful Accent 1" w:uiPriority="51"/>
-    <w:lsdException w:name="List Table 7 Colorful Accent 1" w:uiPriority="52"/>
-    <w:lsdException w:name="List Table 1 Light Accent 2" w:uiPriority="46"/>
-    <w:lsdException w:name="List Table 2 Accent 2" w:uiPriority="47"/>
-    <w:lsdException w:name="List Table 3 Accent 2" w:uiPriority="48"/>
-    <w:lsdException w:name="List Table 4 Accent 2" w:uiPriority="49"/>
-    <w:lsdException w:name="List Table 5 Dark Accent 2" w:uiPriority="50"/>
-    <w:lsdException w:name="List Table 6 Colorful Accent 2" w:uiPriority="51"/>
-    <w:lsdException w:name="List Table 7 Colorful Accent 2" w:uiPriority="52"/>
-    <w:lsdException w:name="List Table 1 Light Accent 3" w:uiPriority="46"/>
-    <w:lsdException w:name="List Table 2 Accent 3" w:uiPriority="47"/>
-    <w:lsdException w:name="List Table 3 Accent 3" w:uiPriority="48"/>
-    <w:lsdException w:name="List Table 4 Accent 3" w:uiPriority="49"/>
-    <w:lsdException w:name="List Table 5 Dark Accent 3" w:uiPriority="50"/>
-    <w:lsdException w:name="List Table 6 Colorful Accent 3" w:uiPriority="51"/>
-    <w:lsdException w:name="List Table 7 Colorful Accent 3" w:uiPriority="52"/>
-    <w:lsdException w:name="List Table 1 Light Accent 4" w:uiPriority="46"/>
-    <w:lsdException w:name="List Table 2 Accent 4" w:uiPriority="47"/>
-    <w:lsdException w:name="List Table 3 Accent 4" w:uiPriority="48"/>
-    <w:lsdException w:name="List Table 4 Accent 4" w:uiPriority="49"/>
-    <w:lsdException w:name="List Table 5 Dark Accent 4" w:uiPriority="50"/>
-    <w:lsdException w:name="List Table 6 Colorful Accent 4" w:uiPriority="51"/>
-    <w:lsdException w:name="List Table 7 Colorful Accent 4" w:uiPriority="52"/>
-    <w:lsdException w:name="List Table 1 Light Accent 5" w:uiPriority="46"/>
-    <w:lsdException w:name="List Table 2 Accent 5" w:uiPriority="47"/>
-    <w:lsdException w:name="List Table 3 Accent 5" w:uiPriority="48"/>
-    <w:lsdException w:name="List Table 4 Accent 5" w:uiPriority="49"/>
-    <w:lsdException w:name="List Table 5 Dark Accent 5" w:uiPriority="50"/>
-    <w:lsdException w:name="List Table 6 Colorful Accent 5" w:uiPriority="51"/>
-    <w:lsdException w:name="List Table 7 Colorful Accent 5" w:uiPriority="52"/>
-    <w:lsdException w:name="List Table 1 Light Accent 6" w:uiPriority="46"/>
-    <w:lsdException w:name="List Table 2 Accent 6" w:uiPriority="47"/>
-    <w:lsdException w:name="List Table 3 Accent 6" w:uiPriority="48"/>
-    <w:lsdException w:name="List Table 4 Accent 6" w:uiPriority="49"/>
-    <w:lsdException w:name="List Table 5 Dark Accent 6" w:uiPriority="50"/>
-    <w:lsdException w:name="List Table 6 Colorful Accent 6" w:uiPriority="51"/>
-    <w:lsdException w:name="List Table 7 Colorful Accent 6" w:uiPriority="52"/>
+  <w:latentStyles w:defLockedState="0" w:defUIPriority="99" w:defSemiHidden="1" w:defUnhideWhenUsed="1" w:defQFormat="0" w:count="267">
+    <w:lsdException w:name="Normal" w:semiHidden="0" w:uiPriority="0" w:unhideWhenUsed="0" w:qFormat="1"/>
+    <w:lsdException w:name="heading 1" w:semiHidden="0" w:uiPriority="9" w:unhideWhenUsed="0" w:qFormat="1"/>
+    <w:lsdException w:name="heading 2" w:uiPriority="9" w:qFormat="1"/>
+    <w:lsdException w:name="heading 3" w:uiPriority="9" w:qFormat="1"/>
+    <w:lsdException w:name="heading 4" w:uiPriority="9" w:qFormat="1"/>
+    <w:lsdException w:name="heading 5" w:uiPriority="9" w:qFormat="1"/>
+    <w:lsdException w:name="heading 6" w:uiPriority="9" w:qFormat="1"/>
+    <w:lsdException w:name="heading 7" w:uiPriority="9" w:qFormat="1"/>
+    <w:lsdException w:name="heading 8" w:uiPriority="9" w:qFormat="1"/>
+    <w:lsdException w:name="heading 9" w:uiPriority="9" w:qFormat="1"/>
+    <w:lsdException w:name="toc 1" w:uiPriority="39"/>
+    <w:lsdException w:name="toc 2" w:uiPriority="39"/>
+    <w:lsdException w:name="toc 3" w:uiPriority="39"/>
+    <w:lsdException w:name="toc 4" w:uiPriority="39"/>
+    <w:lsdException w:name="toc 5" w:uiPriority="39"/>
+    <w:lsdException w:name="toc 6" w:uiPriority="39"/>
+    <w:lsdException w:name="toc 7" w:uiPriority="39"/>
+    <w:lsdException w:name="toc 8" w:uiPriority="39"/>
+    <w:lsdException w:name="toc 9" w:uiPriority="39"/>
+    <w:lsdException w:name="caption" w:uiPriority="35" w:qFormat="1"/>
+    <w:lsdException w:name="Title" w:semiHidden="0" w:uiPriority="10" w:unhideWhenUsed="0" w:qFormat="1"/>
+    <w:lsdException w:name="Default Paragraph Font" w:uiPriority="1"/>
+    <w:lsdException w:name="Subtitle" w:semiHidden="0" w:uiPriority="11" w:unhideWhenUsed="0" w:qFormat="1"/>
+    <w:lsdException w:name="Strong" w:semiHidden="0" w:uiPriority="22" w:unhideWhenUsed="0" w:qFormat="1"/>
+    <w:lsdException w:name="Emphasis" w:semiHidden="0" w:uiPriority="20" w:unhideWhenUsed="0" w:qFormat="1"/>
+    <w:lsdException w:name="Table Grid" w:semiHidden="0" w:uiPriority="59" w:unhideWhenUsed="0"/>
+    <w:lsdException w:name="Placeholder Text" w:unhideWhenUsed="0"/>
+    <w:lsdException w:name="No Spacing" w:semiHidden="0" w:uiPriority="1" w:unhideWhenUsed="0" w:qFormat="1"/>
+    <w:lsdException w:name="Light Shading" w:semiHidden="0" w:uiPriority="60" w:unhideWhenUsed="0"/>
+    <w:lsdException w:name="Light List" w:semiHidden="0" w:uiPriority="61" w:unhideWhenUsed="0"/>
+    <w:lsdException w:name="Light Grid" w:semiHidden="0" w:uiPriority="62" w:unhideWhenUsed="0"/>
+    <w:lsdException w:name="Medium Shading 1" w:semiHidden="0" w:uiPriority="63" w:unhideWhenUsed="0"/>
+    <w:lsdException w:name="Medium Shading 2" w:semiHidden="0" w:uiPriority="64" w:unhideWhenUsed="0"/>
+    <w:lsdException w:name="Medium List 1" w:semiHidden="0" w:uiPriority="65" w:unhideWhenUsed="0"/>
+    <w:lsdException w:name="Medium List 2" w:semiHidden="0" w:uiPriority="66" w:unhideWhenUsed="0"/>
+    <w:lsdException w:name="Medium Grid 1" w:semiHidden="0" w:uiPriority="67" w:unhideWhenUsed="0"/>
+    <w:lsdException w:name="Medium Grid 2" w:semiHidden="0" w:uiPriority="68" w:unhideWhenUsed="0"/>
+    <w:lsdException w:name="Medium Grid 3" w:semiHidden="0" w:uiPriority="69" w:unhideWhenUsed="0"/>
+    <w:lsdException w:name="Dark List" w:semiHidden="0" w:uiPriority="70" w:unhideWhenUsed="0"/>
+    <w:lsdException w:name="Colorful Shading" w:semiHidden="0" w:uiPriority="71" w:unhideWhenUsed="0"/>
+    <w:lsdException w:name="Colorful List" w:semiHidden="0" w:uiPriority="72" w:unhideWhenUsed="0"/>
+    <w:lsdException w:name="Colorful Grid" w:semiHidden="0" w:uiPriority="73" w:unhideWhenUsed="0"/>
+    <w:lsdException w:name="Light Shading Accent 1" w:semiHidden="0" w:uiPriority="60" w:unhideWhenUsed="0"/>
+    <w:lsdException w:name="Light List Accent 1" w:semiHidden="0" w:uiPriority="61" w:unhideWhenUsed="0"/>
+    <w:lsdException w:name="Light Grid Accent 1" w:semiHidden="0" w:uiPriority="62" w:unhideWhenUsed="0"/>
+    <w:lsdException w:name="Medium Shading 1 Accent 1" w:semiHidden="0" w:uiPriority="63" w:unhideWhenUsed="0"/>
+    <w:lsdException w:name="Medium Shading 2 Accent 1" w:semiHidden="0" w:uiPriority="64" w:unhideWhenUsed="0"/>
+    <w:lsdException w:name="Medium List 1 Accent 1" w:semiHidden="0" w:uiPriority="65" w:unhideWhenUsed="0"/>
+    <w:lsdException w:name="Revision" w:unhideWhenUsed="0"/>
+    <w:lsdException w:name="List Paragraph" w:semiHidden="0" w:uiPriority="34" w:unhideWhenUsed="0" w:qFormat="1"/>
+    <w:lsdException w:name="Quote" w:semiHidden="0" w:uiPriority="29" w:unhideWhenUsed="0" w:qFormat="1"/>
+    <w:lsdException w:name="Intense Quote" w:semiHidden="0" w:uiPriority="30" w:unhideWhenUsed="0" w:qFormat="1"/>
+    <w:lsdException w:name="Medium List 2 Accent 1" w:semiHidden="0" w:uiPriority="66" w:unhideWhenUsed="0"/>
+    <w:lsdException w:name="Medium Grid 1 Accent 1" w:semiHidden="0" w:uiPriority="67" w:unhideWhenUsed="0"/>
+    <w:lsdException w:name="Medium Grid 2 Accent 1" w:semiHidden="0" w:uiPriority="68" w:unhideWhenUsed="0"/>
+    <w:lsdException w:name="Medium Grid 3 Accent 1" w:semiHidden="0" w:uiPriority="69" w:unhideWhenUsed="0"/>
+    <w:lsdException w:name="Dark List Accent 1" w:semiHidden="0" w:uiPriority="70" w:unhideWhenUsed="0"/>
+    <w:lsdException w:name="Colorful Shading Accent 1" w:semiHidden="0" w:uiPriority="71" w:unhideWhenUsed="0"/>
+    <w:lsdException w:name="Colorful List Accent 1" w:semiHidden="0" w:uiPriority="72" w:unhideWhenUsed="0"/>
+    <w:lsdException w:name="Colorful Grid Accent 1" w:semiHidden="0" w:uiPriority="73" w:unhideWhenUsed="0"/>
+    <w:lsdException w:name="Light Shading Accent 2" w:semiHidden="0" w:uiPriority="60" w:unhideWhenUsed="0"/>
+    <w:lsdException w:name="Light List Accent 2" w:semiHidden="0" w:uiPriority="61" w:unhideWhenUsed="0"/>
+    <w:lsdException w:name="Light Grid Accent 2" w:semiHidden="0" w:uiPriority="62" w:unhideWhenUsed="0"/>
+    <w:lsdException w:name="Medium Shading 1 Accent 2" w:semiHidden="0" w:uiPriority="63" w:unhideWhenUsed="0"/>
+    <w:lsdException w:name="Medium Shading 2 Accent 2" w:semiHidden="0" w:uiPriority="64" w:unhideWhenUsed="0"/>
+    <w:lsdException w:name="Medium List 1 Accent 2" w:semiHidden="0" w:uiPriority="65" w:unhideWhenUsed="0"/>
+    <w:lsdException w:name="Medium List 2 Accent 2" w:semiHidden="0" w:uiPriority="66" w:unhideWhenUsed="0"/>
+    <w:lsdException w:name="Medium Grid 1 Accent 2" w:semiHidden="0" w:uiPriority="67" w:unhideWhenUsed="0"/>
+    <w:lsdException w:name="Medium Grid 2 Accent 2" w:semiHidden="0" w:uiPriority="68" w:unhideWhenUsed="0"/>
+    <w:lsdException w:name="Medium Grid 3 Accent 2" w:semiHidden="0" w:uiPriority="69" w:unhideWhenUsed="0"/>
+    <w:lsdException w:name="Dark List Accent 2" w:semiHidden="0" w:uiPriority="70" w:unhideWhenUsed="0"/>
+    <w:lsdException w:name="Colorful Shading Accent 2" w:semiHidden="0" w:uiPriority="71" w:unhideWhenUsed="0"/>
+    <w:lsdException w:name="Colorful List Accent 2" w:semiHidden="0" w:uiPriority="72" w:unhideWhenUsed="0"/>
+    <w:lsdException w:name="Colorful Grid Accent 2" w:semiHidden="0" w:uiPriority="73" w:unhideWhenUsed="0"/>
+    <w:lsdException w:name="Light Shading Accent 3" w:semiHidden="0" w:uiPriority="60" w:unhideWhenUsed="0"/>
+    <w:lsdException w:name="Light List Accent 3" w:semiHidden="0" w:uiPriority="61" w:unhideWhenUsed="0"/>
+    <w:lsdException w:name="Light Grid Accent 3" w:semiHidden="0" w:uiPriority="62" w:unhideWhenUsed="0"/>
+    <w:lsdException w:name="Medium Shading 1 Accent 3" w:semiHidden="0" w:uiPriority="63" w:unhideWhenUsed="0"/>
+    <w:lsdException w:name="Medium Shading 2 Accent 3" w:semiHidden="0" w:uiPriority="64" w:unhideWhenUsed="0"/>
+    <w:lsdException w:name="Medium List 1 Accent 3" w:semiHidden="0" w:uiPriority="65" w:unhideWhenUsed="0"/>
+    <w:lsdException w:name="Medium List 2 Accent 3" w:semiHidden="0" w:uiPriority="66" w:unhideWhenUsed="0"/>
+    <w:lsdException w:name="Medium Grid 1 Accent 3" w:semiHidden="0" w:uiPriority="67" w:unhideWhenUsed="0"/>
+    <w:lsdException w:name="Medium Grid 2 Accent 3" w:semiHidden="0" w:uiPriority="68" w:unhideWhenUsed="0"/>
+    <w:lsdException w:name="Medium Grid 3 Accent 3" w:semiHidden="0" w:uiPriority="69" w:unhideWhenUsed="0"/>
+    <w:lsdException w:name="Dark List Accent 3" w:semiHidden="0" w:uiPriority="70" w:unhideWhenUsed="0"/>
+    <w:lsdException w:name="Colorful Shading Accent 3" w:semiHidden="0" w:uiPriority="71" w:unhideWhenUsed="0"/>
+    <w:lsdException w:name="Colorful List Accent 3" w:semiHidden="0" w:uiPriority="72" w:unhideWhenUsed="0"/>
+    <w:lsdException w:name="Colorful Grid Accent 3" w:semiHidden="0" w:uiPriority="73" w:unhideWhenUsed="0"/>
+    <w:lsdException w:name="Light Shading Accent 4" w:semiHidden="0" w:uiPriority="60" w:unhideWhenUsed="0"/>
+    <w:lsdException w:name="Light List Accent 4" w:semiHidden="0" w:uiPriority="61" w:unhideWhenUsed="0"/>
+    <w:lsdException w:name="Light Grid Accent 4" w:semiHidden="0" w:uiPriority="62" w:unhideWhenUsed="0"/>
+    <w:lsdException w:name="Medium Shading 1 Accent 4" w:semiHidden="0" w:uiPriority="63" w:unhideWhenUsed="0"/>
+    <w:lsdException w:name="Medium Shading 2 Accent 4" w:semiHidden="0" w:uiPriority="64" w:unhideWhenUsed="0"/>
+    <w:lsdException w:name="Medium List 1 Accent 4" w:semiHidden="0" w:uiPriority="65" w:unhideWhenUsed="0"/>
+    <w:lsdException w:name="Medium List 2 Accent 4" w:semiHidden="0" w:uiPriority="66" w:unhideWhenUsed="0"/>
+    <w:lsdException w:name="Medium Grid 1 Accent 4" w:semiHidden="0" w:uiPriority="67" w:unhideWhenUsed="0"/>
+    <w:lsdException w:name="Medium Grid 2 Accent 4" w:semiHidden="0" w:uiPriority="68" w:unhideWhenUsed="0"/>
+    <w:lsdException w:name="Medium Grid 3 Accent 4" w:semiHidden="0" w:uiPriority="69" w:unhideWhenUsed="0"/>
+    <w:lsdException w:name="Dark List Accent 4" w:semiHidden="0" w:uiPriority="70" w:unhideWhenUsed="0"/>
+    <w:lsdException w:name="Colorful Shading Accent 4" w:semiHidden="0" w:uiPriority="71" w:unhideWhenUsed="0"/>
+    <w:lsdException w:name="Colorful List Accent 4" w:semiHidden="0" w:uiPriority="72" w:unhideWhenUsed="0"/>
+    <w:lsdException w:name="Colorful Grid Accent 4" w:semiHidden="0" w:uiPriority="73" w:unhideWhenUsed="0"/>
+    <w:lsdException w:name="Light Shading Accent 5" w:semiHidden="0" w:uiPriority="60" w:unhideWhenUsed="0"/>
+    <w:lsdException w:name="Light List Accent 5" w:semiHidden="0" w:uiPriority="61" w:unhideWhenUsed="0"/>
+    <w:lsdException w:name="Light Grid Accent 5" w:semiHidden="0" w:uiPriority="62" w:unhideWhenUsed="0"/>
+    <w:lsdException w:name="Medium Shading 1 Accent 5" w:semiHidden="0" w:uiPriority="63" w:unhideWhenUsed="0"/>
+    <w:lsdException w:name="Medium Shading 2 Accent 5" w:semiHidden="0" w:uiPriority="64" w:unhideWhenUsed="0"/>
+    <w:lsdException w:name="Medium List 1 Accent 5" w:semiHidden="0" w:uiPriority="65" w:unhideWhenUsed="0"/>
+    <w:lsdException w:name="Medium List 2 Accent 5" w:semiHidden="0" w:uiPriority="66" w:unhideWhenUsed="0"/>
+    <w:lsdException w:name="Medium Grid 1 Accent 5" w:semiHidden="0" w:uiPriority="67" w:unhideWhenUsed="0"/>
+    <w:lsdException w:name="Medium Grid 2 Accent 5" w:semiHidden="0" w:uiPriority="68" w:unhideWhenUsed="0"/>
+    <w:lsdException w:name="Medium Grid 3 Accent 5" w:semiHidden="0" w:uiPriority="69" w:unhideWhenUsed="0"/>
+    <w:lsdException w:name="Dark List Accent 5" w:semiHidden="0" w:uiPriority="70" w:unhideWhenUsed="0"/>
+    <w:lsdException w:name="Colorful Shading Accent 5" w:semiHidden="0" w:uiPriority="71" w:unhideWhenUsed="0"/>
+    <w:lsdException w:name="Colorful List Accent 5" w:semiHidden="0" w:uiPriority="72" w:unhideWhenUsed="0"/>
+    <w:lsdException w:name="Colorful Grid Accent 5" w:semiHidden="0" w:uiPriority="73" w:unhideWhenUsed="0"/>
+    <w:lsdException w:name="Light Shading Accent 6" w:semiHidden="0" w:uiPriority="60" w:unhideWhenUsed="0"/>
+    <w:lsdException w:name="Light List Accent 6" w:semiHidden="0" w:uiPriority="61" w:unhideWhenUsed="0"/>
+    <w:lsdException w:name="Light Grid Accent 6" w:semiHidden="0" w:uiPriority="62" w:unhideWhenUsed="0"/>
+    <w:lsdException w:name="Medium Shading 1 Accent 6" w:semiHidden="0" w:uiPriority="63" w:unhideWhenUsed="0"/>
+    <w:lsdException w:name="Medium Shading 2 Accent 6" w:semiHidden="0" w:uiPriority="64" w:unhideWhenUsed="0"/>
+    <w:lsdException w:name="Medium List 1 Accent 6" w:semiHidden="0" w:uiPriority="65" w:unhideWhenUsed="0"/>
+    <w:lsdException w:name="Medium List 2 Accent 6" w:semiHidden="0" w:uiPriority="66" w:unhideWhenUsed="0"/>
+    <w:lsdException w:name="Medium Grid 1 Accent 6" w:semiHidden="0" w:uiPriority="67" w:unhideWhenUsed="0"/>
+    <w:lsdException w:name="Medium Grid 2 Accent 6" w:semiHidden="0" w:uiPriority="68" w:unhideWhenUsed="0"/>
+    <w:lsdException w:name="Medium Grid 3 Accent 6" w:semiHidden="0" w:uiPriority="69" w:unhideWhenUsed="0"/>
+    <w:lsdException w:name="Dark List Accent 6" w:semiHidden="0" w:uiPriority="70" w:unhideWhenUsed="0"/>
+    <w:lsdException w:name="Colorful Shading Accent 6" w:semiHidden="0" w:uiPriority="71" w:unhideWhenUsed="0"/>
+    <w:lsdException w:name="Colorful List Accent 6" w:semiHidden="0" w:uiPriority="72" w:unhideWhenUsed="0"/>
+    <w:lsdException w:name="Colorful Grid Accent 6" w:semiHidden="0" w:uiPriority="73" w:unhideWhenUsed="0"/>
+    <w:lsdException w:name="Subtle Emphasis" w:semiHidden="0" w:uiPriority="19" w:unhideWhenUsed="0" w:qFormat="1"/>
+    <w:lsdException w:name="Intense Emphasis" w:semiHidden="0" w:uiPriority="21" w:unhideWhenUsed="0" w:qFormat="1"/>
+    <w:lsdException w:name="Subtle Reference" w:semiHidden="0" w:uiPriority="31" w:unhideWhenUsed="0" w:qFormat="1"/>
+    <w:lsdException w:name="Intense Reference" w:semiHidden="0" w:uiPriority="32" w:unhideWhenUsed="0" w:qFormat="1"/>
+    <w:lsdException w:name="Book Title" w:semiHidden="0" w:uiPriority="33" w:unhideWhenUsed="0" w:qFormat="1"/>
+    <w:lsdException w:name="Bibliography" w:uiPriority="37"/>
+    <w:lsdException w:name="TOC Heading" w:uiPriority="39" w:qFormat="1"/>
   </w:latentStyles>
   <w:style w:type="paragraph" w:default="1" w:styleId="Normal">
     <w:name w:val="Normal"/>
@@ -36498,6 +34626,7 @@
     <w:uiPriority w:val="99"/>
     <w:semiHidden/>
     <w:unhideWhenUsed/>
+    <w:qFormat/>
     <w:tblPr>
       <w:tblInd w:w="0" w:type="dxa"/>
       <w:tblCellMar>
@@ -36596,7 +34725,7 @@
 </file>
 
 <file path=word/glossary/webSettings.xml><?xml version="1.0" encoding="utf-8"?>
-<w:webSettings xmlns:mc="http://schemas.openxmlformats.org/markup-compatibility/2006" xmlns:r="http://schemas.openxmlformats.org/officeDocument/2006/relationships" xmlns:w="http://schemas.openxmlformats.org/wordprocessingml/2006/main" xmlns:w14="http://schemas.microsoft.com/office/word/2010/wordml" xmlns:w15="http://schemas.microsoft.com/office/word/2012/wordml" mc:Ignorable="w14 w15">
+<w:webSettings xmlns:r="http://schemas.openxmlformats.org/officeDocument/2006/relationships" xmlns:w="http://schemas.openxmlformats.org/wordprocessingml/2006/main">
   <w:optimizeForBrowser/>
 </w:webSettings>
 </file>

</xml_diff>